<commit_message>
[ADD] the 10th homework of ML updated.
</commit_message>
<xml_diff>
--- a/Machine Learning/homeworks/ML1403_HW10_NB_BBN_HCM_FCM_4033904504.docx
+++ b/Machine Learning/homeworks/ML1403_HW10_NB_BBN_HCM_FCM_4033904504.docx
@@ -586,7 +586,7 @@
         <w:bidi/>
         <w:jc w:val="center"/>
         <w:rPr>
-          <w:rFonts w:ascii="Times New Roman" w:hAnsi="Times New Roman" w:cs="B Lotus" w:hint="cs"/>
+          <w:rFonts w:ascii="Times New Roman" w:hAnsi="Times New Roman" w:cs="B Lotus"/>
           <w:sz w:val="36"/>
           <w:szCs w:val="36"/>
           <w:rtl/>
@@ -3895,7 +3895,7 @@
         <w:bidi/>
         <w:jc w:val="center"/>
         <w:rPr>
-          <w:rFonts w:ascii="Hepta Slab Light" w:hAnsi="Hepta Slab Light" w:cs="B Lotus" w:hint="cs"/>
+          <w:rFonts w:ascii="Hepta Slab Light" w:hAnsi="Hepta Slab Light" w:cs="B Lotus"/>
           <w:sz w:val="32"/>
           <w:szCs w:val="32"/>
           <w:rtl/>
@@ -4196,7 +4196,7 @@
       <w:pPr>
         <w:bidi/>
         <w:rPr>
-          <w:rFonts w:ascii="Times New Roman" w:hAnsi="Times New Roman" w:cs="B Lotus" w:hint="cs"/>
+          <w:rFonts w:ascii="Times New Roman" w:hAnsi="Times New Roman" w:cs="B Lotus"/>
           <w:sz w:val="32"/>
           <w:szCs w:val="32"/>
           <w:rtl/>
@@ -5525,7 +5525,7 @@
         <w:bidi/>
         <w:jc w:val="both"/>
         <w:rPr>
-          <w:rFonts w:ascii="Times New Roman" w:hAnsi="Times New Roman" w:cs="B Lotus" w:hint="cs"/>
+          <w:rFonts w:ascii="Times New Roman" w:hAnsi="Times New Roman" w:cs="B Lotus"/>
           <w:sz w:val="32"/>
           <w:szCs w:val="32"/>
           <w:rtl/>
@@ -9403,7 +9403,7 @@
       <w:pPr>
         <w:bidi/>
         <w:rPr>
-          <w:rFonts w:ascii="Times New Roman" w:hAnsi="Times New Roman" w:cs="B Lotus" w:hint="cs"/>
+          <w:rFonts w:ascii="Times New Roman" w:hAnsi="Times New Roman" w:cs="B Lotus"/>
           <w:sz w:val="32"/>
           <w:szCs w:val="32"/>
           <w:rtl/>
@@ -13867,7 +13867,6 @@
           <w:rFonts w:ascii="Hepta Slab Light" w:hAnsi="Hepta Slab Light" w:cs="B Lotus"/>
           <w:sz w:val="36"/>
           <w:szCs w:val="36"/>
-          <w:rtl/>
           <w:lang w:bidi="fa-IR"/>
         </w:rPr>
       </w:pPr>
@@ -13875,43 +13874,11 @@
     <w:p>
       <w:pPr>
         <w:bidi/>
+        <w:jc w:val="center"/>
         <w:rPr>
           <w:rFonts w:ascii="Hepta Slab Light" w:hAnsi="Hepta Slab Light" w:cs="B Lotus"/>
           <w:sz w:val="36"/>
           <w:szCs w:val="36"/>
-          <w:rtl/>
-          <w:lang w:bidi="fa-IR"/>
-        </w:rPr>
-      </w:pPr>
-      <w:r>
-        <w:rPr>
-          <w:rFonts w:ascii="Times New Roman" w:hAnsi="Times New Roman" w:cs="B Lotus" w:hint="cs"/>
-          <w:sz w:val="36"/>
-          <w:szCs w:val="36"/>
-          <w:rtl/>
-          <w:lang w:bidi="fa-IR"/>
-        </w:rPr>
-        <w:t>سوال</w:t>
-      </w:r>
-      <w:r>
-        <w:rPr>
-          <w:rFonts w:ascii="Hepta Slab Light" w:hAnsi="Hepta Slab Light" w:cs="B Lotus"/>
-          <w:sz w:val="36"/>
-          <w:szCs w:val="36"/>
-          <w:rtl/>
-          <w:lang w:bidi="fa-IR"/>
-        </w:rPr>
-        <w:t xml:space="preserve"> 9</w:t>
-      </w:r>
-    </w:p>
-    <w:p>
-      <w:pPr>
-        <w:bidi/>
-        <w:rPr>
-          <w:rFonts w:ascii="Hepta Slab Light" w:hAnsi="Hepta Slab Light" w:cs="B Lotus"/>
-          <w:sz w:val="36"/>
-          <w:szCs w:val="36"/>
-          <w:rtl/>
           <w:lang w:bidi="fa-IR"/>
         </w:rPr>
       </w:pPr>
@@ -13919,33 +13886,11 @@
     <w:p>
       <w:pPr>
         <w:bidi/>
+        <w:jc w:val="center"/>
         <w:rPr>
           <w:rFonts w:ascii="Hepta Slab Light" w:hAnsi="Hepta Slab Light" w:cs="B Lotus"/>
           <w:sz w:val="36"/>
           <w:szCs w:val="36"/>
-          <w:rtl/>
-          <w:lang w:bidi="fa-IR"/>
-        </w:rPr>
-      </w:pPr>
-      <w:r>
-        <w:rPr>
-          <w:rFonts w:ascii="Hepta Slab Light" w:hAnsi="Hepta Slab Light" w:cs="B Lotus" w:hint="cs"/>
-          <w:sz w:val="36"/>
-          <w:szCs w:val="36"/>
-          <w:rtl/>
-          <w:lang w:bidi="fa-IR"/>
-        </w:rPr>
-        <w:t>الف)</w:t>
-      </w:r>
-    </w:p>
-    <w:p>
-      <w:pPr>
-        <w:bidi/>
-        <w:rPr>
-          <w:rFonts w:ascii="Hepta Slab Light" w:hAnsi="Hepta Slab Light" w:cs="B Lotus"/>
-          <w:sz w:val="36"/>
-          <w:szCs w:val="36"/>
-          <w:rtl/>
           <w:lang w:bidi="fa-IR"/>
         </w:rPr>
       </w:pPr>
@@ -13953,33 +13898,151 @@
     <w:p>
       <w:pPr>
         <w:bidi/>
-        <w:rPr>
-          <w:rFonts w:ascii="Hepta Slab Light" w:hAnsi="Hepta Slab Light" w:cs="B Lotus"/>
-          <w:sz w:val="32"/>
-          <w:szCs w:val="32"/>
+        <w:jc w:val="center"/>
+        <w:rPr>
+          <w:rFonts w:ascii="Hepta Slab Light" w:hAnsi="Hepta Slab Light" w:cs="B Lotus"/>
+          <w:sz w:val="36"/>
+          <w:szCs w:val="36"/>
           <w:rtl/>
           <w:lang w:bidi="fa-IR"/>
         </w:rPr>
       </w:pPr>
-      <w:r>
-        <w:rPr>
-          <w:rFonts w:ascii="Times New Roman" w:hAnsi="Times New Roman" w:cs="B Lotus" w:hint="cs"/>
-          <w:sz w:val="32"/>
-          <w:szCs w:val="32"/>
-          <w:rtl/>
-          <w:lang w:bidi="fa-IR"/>
-        </w:rPr>
-        <w:t>ب</w:t>
-      </w:r>
-      <w:r>
-        <w:rPr>
-          <w:rFonts w:ascii="Hepta Slab Light" w:hAnsi="Hepta Slab Light" w:cs="B Lotus"/>
-          <w:sz w:val="32"/>
-          <w:szCs w:val="32"/>
-          <w:rtl/>
-          <w:lang w:bidi="fa-IR"/>
-        </w:rPr>
-        <w:t>)</w:t>
+    </w:p>
+    <w:p>
+      <w:pPr>
+        <w:shd w:val="clear" w:color="auto" w:fill="2E74B5" w:themeFill="accent5" w:themeFillShade="BF"/>
+        <w:bidi/>
+        <w:jc w:val="center"/>
+        <w:rPr>
+          <w:rFonts w:ascii="Hepta Slab Light" w:hAnsi="Hepta Slab Light" w:cs="B Lotus"/>
+          <w:b/>
+          <w:bCs/>
+          <w:color w:val="FFFFFF" w:themeColor="background1"/>
+          <w:sz w:val="40"/>
+          <w:szCs w:val="40"/>
+          <w:lang w:bidi="fa-IR"/>
+        </w:rPr>
+      </w:pPr>
+      <w:r>
+        <w:rPr>
+          <w:rFonts w:ascii="Times New Roman" w:hAnsi="Times New Roman" w:cs="B Lotus" w:hint="cs"/>
+          <w:b/>
+          <w:bCs/>
+          <w:color w:val="FFFFFF" w:themeColor="background1"/>
+          <w:sz w:val="40"/>
+          <w:szCs w:val="40"/>
+          <w:rtl/>
+          <w:lang w:bidi="fa-IR"/>
+        </w:rPr>
+        <w:lastRenderedPageBreak/>
+        <w:t>سوال</w:t>
+      </w:r>
+      <w:r>
+        <w:rPr>
+          <w:rFonts w:ascii="Hepta Slab Light" w:hAnsi="Hepta Slab Light" w:cs="B Lotus"/>
+          <w:b/>
+          <w:bCs/>
+          <w:color w:val="FFFFFF" w:themeColor="background1"/>
+          <w:sz w:val="40"/>
+          <w:szCs w:val="40"/>
+          <w:rtl/>
+          <w:lang w:bidi="fa-IR"/>
+        </w:rPr>
+        <w:t xml:space="preserve"> 9</w:t>
+      </w:r>
+    </w:p>
+    <w:p>
+      <w:pPr>
+        <w:bidi/>
+        <w:rPr>
+          <w:rFonts w:ascii="Hepta Slab Light" w:hAnsi="Hepta Slab Light" w:cs="B Lotus"/>
+          <w:b/>
+          <w:bCs/>
+          <w:sz w:val="36"/>
+          <w:szCs w:val="36"/>
+          <w:rtl/>
+          <w:lang w:bidi="fa-IR"/>
+        </w:rPr>
+      </w:pPr>
+      <w:r>
+        <w:rPr>
+          <w:rFonts w:ascii="Hepta Slab Light" w:hAnsi="Hepta Slab Light" w:cs="B Lotus" w:hint="cs"/>
+          <w:b/>
+          <w:bCs/>
+          <w:sz w:val="36"/>
+          <w:szCs w:val="36"/>
+          <w:rtl/>
+          <w:lang w:bidi="fa-IR"/>
+        </w:rPr>
+        <w:t>الف)</w:t>
+      </w:r>
+    </w:p>
+    <w:p>
+      <w:pPr>
+        <w:bidi/>
+        <w:rPr>
+          <w:rFonts w:ascii="Hepta Slab Light" w:hAnsi="Hepta Slab Light" w:cs="B Lotus"/>
+          <w:sz w:val="36"/>
+          <w:szCs w:val="36"/>
+          <w:lang w:bidi="fa-IR"/>
+        </w:rPr>
+      </w:pPr>
+      <w:r>
+        <w:rPr>
+          <w:rFonts w:ascii="Hepta Slab Light" w:hAnsi="Hepta Slab Light" w:cs="B Lotus"/>
+          <w:noProof/>
+          <w:sz w:val="36"/>
+          <w:szCs w:val="36"/>
+          <w:lang w:bidi="fa-IR"/>
+        </w:rPr>
+        <w:drawing>
+          <wp:inline distT="0" distB="0" distL="0" distR="0" wp14:anchorId="100DDC52" wp14:editId="3F22F505">
+            <wp:extent cx="5939155" cy="5076825"/>
+            <wp:effectExtent l="0" t="0" r="4445" b="9525"/>
+            <wp:docPr id="1585510658" name="Picture 1"/>
+            <wp:cNvGraphicFramePr>
+              <a:graphicFrameLocks xmlns:a="http://schemas.openxmlformats.org/drawingml/2006/main" noChangeAspect="1"/>
+            </wp:cNvGraphicFramePr>
+            <a:graphic xmlns:a="http://schemas.openxmlformats.org/drawingml/2006/main">
+              <a:graphicData uri="http://schemas.openxmlformats.org/drawingml/2006/picture">
+                <pic:pic xmlns:pic="http://schemas.openxmlformats.org/drawingml/2006/picture">
+                  <pic:nvPicPr>
+                    <pic:cNvPr id="0" name="Picture 1"/>
+                    <pic:cNvPicPr>
+                      <a:picLocks noChangeAspect="1" noChangeArrowheads="1"/>
+                    </pic:cNvPicPr>
+                  </pic:nvPicPr>
+                  <pic:blipFill>
+                    <a:blip r:embed="rId15" cstate="print">
+                      <a:extLst>
+                        <a:ext uri="{28A0092B-C50C-407E-A947-70E740481C1C}">
+                          <a14:useLocalDpi xmlns:a14="http://schemas.microsoft.com/office/drawing/2010/main" val="0"/>
+                        </a:ext>
+                      </a:extLst>
+                    </a:blip>
+                    <a:srcRect/>
+                    <a:stretch>
+                      <a:fillRect/>
+                    </a:stretch>
+                  </pic:blipFill>
+                  <pic:spPr bwMode="auto">
+                    <a:xfrm>
+                      <a:off x="0" y="0"/>
+                      <a:ext cx="5939155" cy="5076825"/>
+                    </a:xfrm>
+                    <a:prstGeom prst="rect">
+                      <a:avLst/>
+                    </a:prstGeom>
+                    <a:noFill/>
+                    <a:ln>
+                      <a:noFill/>
+                    </a:ln>
+                  </pic:spPr>
+                </pic:pic>
+              </a:graphicData>
+            </a:graphic>
+          </wp:inline>
+        </w:drawing>
       </w:r>
     </w:p>
     <w:p>
@@ -13988,431 +14051,100 @@
         <w:jc w:val="both"/>
         <w:rPr>
           <w:rFonts w:ascii="Hepta Slab Light" w:hAnsi="Hepta Slab Light" w:cs="B Lotus"/>
-          <w:sz w:val="32"/>
-          <w:szCs w:val="32"/>
+          <w:sz w:val="36"/>
+          <w:szCs w:val="36"/>
           <w:rtl/>
           <w:lang w:bidi="fa-IR"/>
         </w:rPr>
       </w:pPr>
       <w:r>
         <w:rPr>
-          <w:rFonts w:ascii="Times New Roman" w:hAnsi="Times New Roman" w:cs="B Lotus" w:hint="cs"/>
-          <w:sz w:val="32"/>
-          <w:szCs w:val="32"/>
-          <w:rtl/>
-          <w:lang w:bidi="fa-IR"/>
-        </w:rPr>
-        <w:t>مراکز</w:t>
-      </w:r>
-      <w:r>
-        <w:rPr>
-          <w:rFonts w:ascii="Hepta Slab Light" w:hAnsi="Hepta Slab Light" w:cs="B Lotus"/>
-          <w:sz w:val="32"/>
-          <w:szCs w:val="32"/>
-          <w:rtl/>
-          <w:lang w:bidi="fa-IR"/>
-        </w:rPr>
-        <w:t xml:space="preserve"> </w:t>
-      </w:r>
-      <w:r>
-        <w:rPr>
-          <w:rFonts w:ascii="Times New Roman" w:hAnsi="Times New Roman" w:cs="B Lotus" w:hint="cs"/>
-          <w:sz w:val="32"/>
-          <w:szCs w:val="32"/>
-          <w:rtl/>
-          <w:lang w:bidi="fa-IR"/>
-        </w:rPr>
-        <w:t>خوشه</w:t>
-      </w:r>
-      <w:r>
-        <w:rPr>
-          <w:rFonts w:ascii="Hepta Slab Light" w:hAnsi="Hepta Slab Light" w:cs="B Lotus"/>
-          <w:sz w:val="32"/>
-          <w:szCs w:val="32"/>
-          <w:rtl/>
-          <w:lang w:bidi="fa-IR"/>
-        </w:rPr>
-        <w:t xml:space="preserve"> </w:t>
-      </w:r>
-      <w:r>
-        <w:rPr>
-          <w:rFonts w:ascii="Times New Roman" w:hAnsi="Times New Roman" w:cs="B Lotus" w:hint="cs"/>
-          <w:sz w:val="32"/>
-          <w:szCs w:val="32"/>
-          <w:rtl/>
-          <w:lang w:bidi="fa-IR"/>
-        </w:rPr>
-        <w:t>ها</w:t>
-      </w:r>
-      <w:r>
-        <w:rPr>
-          <w:rFonts w:ascii="Hepta Slab Light" w:hAnsi="Hepta Slab Light" w:cs="B Lotus"/>
-          <w:sz w:val="32"/>
-          <w:szCs w:val="32"/>
-          <w:rtl/>
-          <w:lang w:bidi="fa-IR"/>
-        </w:rPr>
-        <w:t xml:space="preserve"> </w:t>
-      </w:r>
-      <w:r>
-        <w:rPr>
-          <w:rFonts w:ascii="Times New Roman" w:hAnsi="Times New Roman" w:cs="B Lotus" w:hint="cs"/>
-          <w:sz w:val="32"/>
-          <w:szCs w:val="32"/>
-          <w:rtl/>
-          <w:lang w:bidi="fa-IR"/>
-        </w:rPr>
-        <w:t>در</w:t>
-      </w:r>
-      <w:r>
-        <w:rPr>
-          <w:rFonts w:ascii="Hepta Slab Light" w:hAnsi="Hepta Slab Light" w:cs="B Lotus"/>
-          <w:sz w:val="32"/>
-          <w:szCs w:val="32"/>
-          <w:rtl/>
-          <w:lang w:bidi="fa-IR"/>
-        </w:rPr>
-        <w:t xml:space="preserve"> </w:t>
-      </w:r>
-      <w:r>
-        <w:rPr>
-          <w:rFonts w:ascii="Times New Roman" w:hAnsi="Times New Roman" w:cs="B Lotus" w:hint="cs"/>
-          <w:sz w:val="32"/>
-          <w:szCs w:val="32"/>
-          <w:rtl/>
-          <w:lang w:bidi="fa-IR"/>
-        </w:rPr>
-        <w:t>نهایت</w:t>
-      </w:r>
-      <w:r>
-        <w:rPr>
-          <w:rFonts w:ascii="Hepta Slab Light" w:hAnsi="Hepta Slab Light" w:cs="B Lotus"/>
-          <w:sz w:val="32"/>
-          <w:szCs w:val="32"/>
-          <w:rtl/>
-          <w:lang w:bidi="fa-IR"/>
-        </w:rPr>
-        <w:t xml:space="preserve"> </w:t>
-      </w:r>
-      <w:r>
-        <w:rPr>
-          <w:rFonts w:ascii="Times New Roman" w:hAnsi="Times New Roman" w:cs="B Lotus" w:hint="cs"/>
-          <w:sz w:val="32"/>
-          <w:szCs w:val="32"/>
-          <w:rtl/>
-          <w:lang w:bidi="fa-IR"/>
-        </w:rPr>
-        <w:t>بیشتر</w:t>
-      </w:r>
-      <w:r>
-        <w:rPr>
-          <w:rFonts w:ascii="Hepta Slab Light" w:hAnsi="Hepta Slab Light" w:cs="B Lotus"/>
-          <w:sz w:val="32"/>
-          <w:szCs w:val="32"/>
-          <w:rtl/>
-          <w:lang w:bidi="fa-IR"/>
-        </w:rPr>
-        <w:t xml:space="preserve"> </w:t>
-      </w:r>
-      <w:r>
-        <w:rPr>
-          <w:rFonts w:ascii="Times New Roman" w:hAnsi="Times New Roman" w:cs="B Lotus" w:hint="cs"/>
-          <w:sz w:val="32"/>
-          <w:szCs w:val="32"/>
-          <w:rtl/>
-          <w:lang w:bidi="fa-IR"/>
-        </w:rPr>
-        <w:t>احتمال</w:t>
-      </w:r>
-      <w:r>
-        <w:rPr>
-          <w:rFonts w:ascii="Hepta Slab Light" w:hAnsi="Hepta Slab Light" w:cs="B Lotus"/>
-          <w:sz w:val="32"/>
-          <w:szCs w:val="32"/>
-          <w:rtl/>
-          <w:lang w:bidi="fa-IR"/>
-        </w:rPr>
-        <w:t xml:space="preserve"> </w:t>
-      </w:r>
-      <w:r>
-        <w:rPr>
-          <w:rFonts w:ascii="Times New Roman" w:hAnsi="Times New Roman" w:cs="B Lotus" w:hint="cs"/>
-          <w:sz w:val="32"/>
-          <w:szCs w:val="32"/>
-          <w:rtl/>
-          <w:lang w:bidi="fa-IR"/>
-        </w:rPr>
-        <w:t>دارد</w:t>
-      </w:r>
-      <w:r>
-        <w:rPr>
-          <w:rFonts w:ascii="Hepta Slab Light" w:hAnsi="Hepta Slab Light" w:cs="B Lotus"/>
-          <w:sz w:val="32"/>
-          <w:szCs w:val="32"/>
-          <w:rtl/>
-          <w:lang w:bidi="fa-IR"/>
-        </w:rPr>
-        <w:t xml:space="preserve"> </w:t>
-      </w:r>
-      <w:r>
-        <w:rPr>
-          <w:rFonts w:ascii="Times New Roman" w:hAnsi="Times New Roman" w:cs="B Lotus" w:hint="cs"/>
-          <w:sz w:val="32"/>
-          <w:szCs w:val="32"/>
-          <w:rtl/>
-          <w:lang w:bidi="fa-IR"/>
-        </w:rPr>
-        <w:t>که</w:t>
-      </w:r>
-      <w:r>
-        <w:rPr>
-          <w:rFonts w:ascii="Hepta Slab Light" w:hAnsi="Hepta Slab Light" w:cs="B Lotus"/>
-          <w:sz w:val="32"/>
-          <w:szCs w:val="32"/>
-          <w:rtl/>
-          <w:lang w:bidi="fa-IR"/>
-        </w:rPr>
-        <w:t xml:space="preserve"> </w:t>
-      </w:r>
-      <w:r>
-        <w:rPr>
-          <w:rFonts w:ascii="Times New Roman" w:hAnsi="Times New Roman" w:cs="B Lotus" w:hint="cs"/>
-          <w:sz w:val="32"/>
-          <w:szCs w:val="32"/>
-          <w:rtl/>
-          <w:lang w:bidi="fa-IR"/>
-        </w:rPr>
-        <w:t>در</w:t>
-      </w:r>
-      <w:r>
-        <w:rPr>
-          <w:rFonts w:ascii="Hepta Slab Light" w:hAnsi="Hepta Slab Light" w:cs="B Lotus"/>
-          <w:sz w:val="32"/>
-          <w:szCs w:val="32"/>
-          <w:rtl/>
-          <w:lang w:bidi="fa-IR"/>
-        </w:rPr>
-        <w:t xml:space="preserve"> </w:t>
-      </w:r>
-      <w:r>
-        <w:rPr>
-          <w:rFonts w:ascii="Times New Roman" w:hAnsi="Times New Roman" w:cs="B Lotus" w:hint="cs"/>
-          <w:sz w:val="32"/>
-          <w:szCs w:val="32"/>
-          <w:rtl/>
-          <w:lang w:bidi="fa-IR"/>
-        </w:rPr>
-        <w:t>ناحیه</w:t>
-      </w:r>
-      <w:r>
-        <w:rPr>
-          <w:rFonts w:ascii="Hepta Slab Light" w:hAnsi="Hepta Slab Light" w:cs="B Lotus"/>
-          <w:sz w:val="32"/>
-          <w:szCs w:val="32"/>
-          <w:rtl/>
-          <w:lang w:bidi="fa-IR"/>
-        </w:rPr>
-        <w:t xml:space="preserve"> </w:t>
-      </w:r>
-      <w:r>
-        <w:rPr>
-          <w:rFonts w:ascii="Times New Roman" w:hAnsi="Times New Roman" w:cs="B Lotus" w:hint="cs"/>
-          <w:sz w:val="32"/>
-          <w:szCs w:val="32"/>
-          <w:rtl/>
-          <w:lang w:bidi="fa-IR"/>
-        </w:rPr>
-        <w:t>ای</w:t>
-      </w:r>
-      <w:r>
-        <w:rPr>
-          <w:rFonts w:ascii="Hepta Slab Light" w:hAnsi="Hepta Slab Light" w:cs="B Lotus"/>
-          <w:sz w:val="32"/>
-          <w:szCs w:val="32"/>
-          <w:rtl/>
-          <w:lang w:bidi="fa-IR"/>
-        </w:rPr>
-        <w:t xml:space="preserve"> </w:t>
-      </w:r>
-      <w:r>
-        <w:rPr>
-          <w:rFonts w:ascii="Times New Roman" w:hAnsi="Times New Roman" w:cs="B Lotus" w:hint="cs"/>
-          <w:sz w:val="32"/>
-          <w:szCs w:val="32"/>
-          <w:rtl/>
-          <w:lang w:bidi="fa-IR"/>
-        </w:rPr>
-        <w:t>که</w:t>
-      </w:r>
-      <w:r>
-        <w:rPr>
-          <w:rFonts w:ascii="Hepta Slab Light" w:hAnsi="Hepta Slab Light" w:cs="B Lotus"/>
-          <w:sz w:val="32"/>
-          <w:szCs w:val="32"/>
-          <w:rtl/>
-          <w:lang w:bidi="fa-IR"/>
-        </w:rPr>
-        <w:t xml:space="preserve"> </w:t>
-      </w:r>
-      <w:r>
-        <w:rPr>
-          <w:rFonts w:ascii="Times New Roman" w:hAnsi="Times New Roman" w:cs="B Lotus" w:hint="cs"/>
-          <w:sz w:val="32"/>
-          <w:szCs w:val="32"/>
-          <w:rtl/>
-          <w:lang w:bidi="fa-IR"/>
-        </w:rPr>
-        <w:t>چگالی</w:t>
-      </w:r>
-      <w:r>
-        <w:rPr>
-          <w:rFonts w:ascii="Hepta Slab Light" w:hAnsi="Hepta Slab Light" w:cs="B Lotus"/>
-          <w:sz w:val="32"/>
-          <w:szCs w:val="32"/>
-          <w:rtl/>
-          <w:lang w:bidi="fa-IR"/>
-        </w:rPr>
-        <w:t xml:space="preserve"> </w:t>
-      </w:r>
-      <w:r>
-        <w:rPr>
-          <w:rFonts w:ascii="Times New Roman" w:hAnsi="Times New Roman" w:cs="B Lotus" w:hint="cs"/>
-          <w:sz w:val="32"/>
-          <w:szCs w:val="32"/>
-          <w:rtl/>
-          <w:lang w:bidi="fa-IR"/>
-        </w:rPr>
-        <w:t>بیشتری</w:t>
-      </w:r>
-      <w:r>
-        <w:rPr>
-          <w:rFonts w:ascii="Hepta Slab Light" w:hAnsi="Hepta Slab Light" w:cs="B Lotus"/>
-          <w:sz w:val="32"/>
-          <w:szCs w:val="32"/>
-          <w:rtl/>
-          <w:lang w:bidi="fa-IR"/>
-        </w:rPr>
-        <w:t xml:space="preserve"> </w:t>
-      </w:r>
-      <w:r>
-        <w:rPr>
-          <w:rFonts w:ascii="Times New Roman" w:hAnsi="Times New Roman" w:cs="B Lotus" w:hint="cs"/>
-          <w:sz w:val="32"/>
-          <w:szCs w:val="32"/>
-          <w:rtl/>
-          <w:lang w:bidi="fa-IR"/>
-        </w:rPr>
-        <w:t>دارد</w:t>
-      </w:r>
-      <w:r>
-        <w:rPr>
-          <w:rFonts w:ascii="Hepta Slab Light" w:hAnsi="Hepta Slab Light" w:cs="B Lotus"/>
-          <w:sz w:val="32"/>
-          <w:szCs w:val="32"/>
-          <w:rtl/>
-          <w:lang w:bidi="fa-IR"/>
-        </w:rPr>
-        <w:t xml:space="preserve"> </w:t>
-      </w:r>
-      <w:r>
-        <w:rPr>
-          <w:rFonts w:ascii="Times New Roman" w:hAnsi="Times New Roman" w:cs="B Lotus" w:hint="cs"/>
-          <w:sz w:val="32"/>
-          <w:szCs w:val="32"/>
-          <w:rtl/>
-          <w:lang w:bidi="fa-IR"/>
-        </w:rPr>
-        <w:t>متمرکز</w:t>
-      </w:r>
-      <w:r>
-        <w:rPr>
-          <w:rFonts w:ascii="Hepta Slab Light" w:hAnsi="Hepta Slab Light" w:cs="B Lotus"/>
-          <w:sz w:val="32"/>
-          <w:szCs w:val="32"/>
-          <w:rtl/>
-          <w:lang w:bidi="fa-IR"/>
-        </w:rPr>
-        <w:t xml:space="preserve"> </w:t>
-      </w:r>
-      <w:r>
-        <w:rPr>
-          <w:rFonts w:ascii="Times New Roman" w:hAnsi="Times New Roman" w:cs="B Lotus" w:hint="cs"/>
-          <w:sz w:val="32"/>
-          <w:szCs w:val="32"/>
-          <w:rtl/>
-          <w:lang w:bidi="fa-IR"/>
-        </w:rPr>
-        <w:t>میشوند،</w:t>
-      </w:r>
-      <w:r>
-        <w:rPr>
-          <w:rFonts w:ascii="Hepta Slab Light" w:hAnsi="Hepta Slab Light" w:cs="B Lotus"/>
-          <w:sz w:val="32"/>
-          <w:szCs w:val="32"/>
-          <w:rtl/>
-          <w:lang w:bidi="fa-IR"/>
-        </w:rPr>
-        <w:t xml:space="preserve"> </w:t>
-      </w:r>
-      <w:r>
-        <w:rPr>
-          <w:rFonts w:ascii="Times New Roman" w:hAnsi="Times New Roman" w:cs="B Lotus" w:hint="cs"/>
-          <w:sz w:val="32"/>
-          <w:szCs w:val="32"/>
-          <w:rtl/>
-          <w:lang w:bidi="fa-IR"/>
-        </w:rPr>
-        <w:t>به</w:t>
-      </w:r>
-      <w:r>
-        <w:rPr>
-          <w:rFonts w:ascii="Hepta Slab Light" w:hAnsi="Hepta Slab Light" w:cs="B Lotus"/>
-          <w:sz w:val="32"/>
-          <w:szCs w:val="32"/>
-          <w:rtl/>
-          <w:lang w:bidi="fa-IR"/>
-        </w:rPr>
-        <w:t xml:space="preserve"> </w:t>
-      </w:r>
-      <w:r>
-        <w:rPr>
-          <w:rFonts w:ascii="Times New Roman" w:hAnsi="Times New Roman" w:cs="B Lotus" w:hint="cs"/>
-          <w:sz w:val="32"/>
-          <w:szCs w:val="32"/>
-          <w:rtl/>
-          <w:lang w:bidi="fa-IR"/>
-        </w:rPr>
-        <w:t>چند</w:t>
-      </w:r>
-      <w:r>
-        <w:rPr>
-          <w:rFonts w:ascii="Hepta Slab Light" w:hAnsi="Hepta Slab Light" w:cs="B Lotus"/>
-          <w:sz w:val="32"/>
-          <w:szCs w:val="32"/>
-          <w:rtl/>
-          <w:lang w:bidi="fa-IR"/>
-        </w:rPr>
-        <w:t xml:space="preserve"> </w:t>
-      </w:r>
-      <w:r>
-        <w:rPr>
-          <w:rFonts w:ascii="Times New Roman" w:hAnsi="Times New Roman" w:cs="B Lotus" w:hint="cs"/>
-          <w:sz w:val="32"/>
-          <w:szCs w:val="32"/>
-          <w:rtl/>
-          <w:lang w:bidi="fa-IR"/>
-        </w:rPr>
-        <w:t>دلیل</w:t>
-      </w:r>
-      <w:r>
-        <w:rPr>
-          <w:rFonts w:ascii="Hepta Slab Light" w:hAnsi="Hepta Slab Light" w:cs="B Lotus"/>
-          <w:sz w:val="32"/>
-          <w:szCs w:val="32"/>
-          <w:rtl/>
-          <w:lang w:bidi="fa-IR"/>
-        </w:rPr>
-        <w:t>:</w:t>
+          <w:rFonts w:ascii="Hepta Slab Light" w:hAnsi="Hepta Slab Light" w:cs="B Lotus" w:hint="cs"/>
+          <w:sz w:val="36"/>
+          <w:szCs w:val="36"/>
+          <w:rtl/>
+          <w:lang w:bidi="fa-IR"/>
+        </w:rPr>
+        <w:t xml:space="preserve">از آنجایی که </w:t>
+      </w:r>
+      <w:r>
+        <w:rPr>
+          <w:rFonts w:ascii="Hepta Slab Light" w:hAnsi="Hepta Slab Light" w:cs="B Lotus"/>
+          <w:sz w:val="36"/>
+          <w:szCs w:val="36"/>
+          <w:lang w:bidi="fa-IR"/>
+        </w:rPr>
+        <w:t>k-mean</w:t>
+      </w:r>
+      <w:r>
+        <w:rPr>
+          <w:rFonts w:ascii="Hepta Slab Light" w:hAnsi="Hepta Slab Light" w:cs="B Lotus" w:hint="cs"/>
+          <w:sz w:val="36"/>
+          <w:szCs w:val="36"/>
+          <w:rtl/>
+          <w:lang w:bidi="fa-IR"/>
+        </w:rPr>
+        <w:t xml:space="preserve"> یک رویکرد </w:t>
+      </w:r>
+      <w:r>
+        <w:rPr>
+          <w:rFonts w:ascii="Hepta Slab Light" w:hAnsi="Hepta Slab Light" w:cs="B Lotus"/>
+          <w:sz w:val="36"/>
+          <w:szCs w:val="36"/>
+          <w:lang w:bidi="fa-IR"/>
+        </w:rPr>
+        <w:t>iterative</w:t>
+      </w:r>
+      <w:r>
+        <w:rPr>
+          <w:rFonts w:ascii="Hepta Slab Light" w:hAnsi="Hepta Slab Light" w:cs="B Lotus" w:hint="cs"/>
+          <w:sz w:val="36"/>
+          <w:szCs w:val="36"/>
+          <w:rtl/>
+          <w:lang w:bidi="fa-IR"/>
+        </w:rPr>
+        <w:t xml:space="preserve"> دارد و به صورت مکرر بروز رسانی میکند و سعی در کمینه سازی </w:t>
+      </w:r>
+      <w:proofErr w:type="spellStart"/>
+      <w:r>
+        <w:rPr>
+          <w:rFonts w:ascii="Hepta Slab Light" w:hAnsi="Hepta Slab Light" w:cs="B Lotus" w:hint="cs"/>
+          <w:sz w:val="36"/>
+          <w:szCs w:val="36"/>
+          <w:rtl/>
+          <w:lang w:bidi="fa-IR"/>
+        </w:rPr>
+        <w:t>واریانس</w:t>
+      </w:r>
+      <w:proofErr w:type="spellEnd"/>
+      <w:r>
+        <w:rPr>
+          <w:rFonts w:ascii="Hepta Slab Light" w:hAnsi="Hepta Slab Light" w:cs="B Lotus" w:hint="cs"/>
+          <w:sz w:val="36"/>
+          <w:szCs w:val="36"/>
+          <w:rtl/>
+          <w:lang w:bidi="fa-IR"/>
+        </w:rPr>
+        <w:t xml:space="preserve"> و افزایش </w:t>
+      </w:r>
+      <w:r>
+        <w:rPr>
+          <w:rFonts w:ascii="Hepta Slab Light" w:hAnsi="Hepta Slab Light" w:cs="B Lotus"/>
+          <w:sz w:val="36"/>
+          <w:szCs w:val="36"/>
+          <w:lang w:bidi="fa-IR"/>
+        </w:rPr>
+        <w:t>bias</w:t>
+      </w:r>
+      <w:r>
+        <w:rPr>
+          <w:rFonts w:ascii="Hepta Slab Light" w:hAnsi="Hepta Slab Light" w:cs="B Lotus" w:hint="cs"/>
+          <w:sz w:val="36"/>
+          <w:szCs w:val="36"/>
+          <w:rtl/>
+          <w:lang w:bidi="fa-IR"/>
+        </w:rPr>
+        <w:t xml:space="preserve"> درون هر خوشه را دارد پس از انجام تعداد محدودی سر انجام به یک بهینه محلی یا بهینه سراسری همگرا میشود.</w:t>
       </w:r>
     </w:p>
     <w:p>
@@ -14420,1368 +14152,204 @@
         <w:bidi/>
         <w:jc w:val="both"/>
         <w:rPr>
-          <w:rFonts w:ascii="Hepta Slab Light" w:hAnsi="Hepta Slab Light" w:cs="B Lotus"/>
-          <w:sz w:val="32"/>
-          <w:szCs w:val="32"/>
-          <w:rtl/>
+          <w:rFonts w:ascii="Hepta Slab Light" w:hAnsi="Hepta Slab Light" w:cs="B Lotus" w:hint="cs"/>
+          <w:sz w:val="36"/>
+          <w:szCs w:val="36"/>
           <w:lang w:bidi="fa-IR"/>
         </w:rPr>
       </w:pPr>
       <w:r>
         <w:rPr>
-          <w:rFonts w:ascii="Times New Roman" w:hAnsi="Times New Roman" w:cs="B Lotus" w:hint="cs"/>
-          <w:sz w:val="32"/>
-          <w:szCs w:val="32"/>
-          <w:rtl/>
-          <w:lang w:bidi="fa-IR"/>
-        </w:rPr>
-        <w:t>الگوریتم</w:t>
-      </w:r>
-      <w:r>
-        <w:rPr>
-          <w:rFonts w:ascii="Hepta Slab Light" w:hAnsi="Hepta Slab Light" w:cs="B Lotus"/>
-          <w:sz w:val="32"/>
-          <w:szCs w:val="32"/>
-          <w:rtl/>
-          <w:lang w:bidi="fa-IR"/>
-        </w:rPr>
-        <w:t xml:space="preserve"> </w:t>
-      </w:r>
-      <w:r>
-        <w:rPr>
-          <w:rFonts w:ascii="Hepta Slab Light" w:hAnsi="Hepta Slab Light" w:cs="B Lotus"/>
-          <w:sz w:val="32"/>
-          <w:szCs w:val="32"/>
+          <w:rFonts w:ascii="Hepta Slab Light" w:hAnsi="Hepta Slab Light" w:cs="B Lotus" w:hint="cs"/>
+          <w:sz w:val="36"/>
+          <w:szCs w:val="36"/>
+          <w:rtl/>
+          <w:lang w:bidi="fa-IR"/>
+        </w:rPr>
+        <w:lastRenderedPageBreak/>
+        <w:t xml:space="preserve">اگر </w:t>
+      </w:r>
+      <w:proofErr w:type="spellStart"/>
+      <w:r>
+        <w:rPr>
+          <w:rFonts w:ascii="Hepta Slab Light" w:hAnsi="Hepta Slab Light" w:cs="B Lotus" w:hint="cs"/>
+          <w:sz w:val="36"/>
+          <w:szCs w:val="36"/>
+          <w:rtl/>
+          <w:lang w:bidi="fa-IR"/>
+        </w:rPr>
+        <w:t>واریانس</w:t>
+      </w:r>
+      <w:proofErr w:type="spellEnd"/>
+      <w:r>
+        <w:rPr>
+          <w:rFonts w:ascii="Hepta Slab Light" w:hAnsi="Hepta Slab Light" w:cs="B Lotus" w:hint="cs"/>
+          <w:sz w:val="36"/>
+          <w:szCs w:val="36"/>
+          <w:rtl/>
+          <w:lang w:bidi="fa-IR"/>
+        </w:rPr>
+        <w:t xml:space="preserve"> در هر مرحله کم شود به این معنی است که </w:t>
+      </w:r>
+      <w:r>
+        <w:rPr>
+          <w:rFonts w:ascii="Hepta Slab Light" w:hAnsi="Hepta Slab Light" w:cs="B Lotus"/>
+          <w:sz w:val="36"/>
+          <w:szCs w:val="36"/>
+          <w:lang w:bidi="fa-IR"/>
+        </w:rPr>
+        <w:t>bias</w:t>
+      </w:r>
+      <w:r>
+        <w:rPr>
+          <w:rFonts w:ascii="Hepta Slab Light" w:hAnsi="Hepta Slab Light" w:cs="B Lotus" w:hint="cs"/>
+          <w:sz w:val="36"/>
+          <w:szCs w:val="36"/>
+          <w:rtl/>
+          <w:lang w:bidi="fa-IR"/>
+        </w:rPr>
+        <w:t xml:space="preserve"> در حال افزایش و </w:t>
+      </w:r>
+      <w:proofErr w:type="spellStart"/>
+      <w:r>
+        <w:rPr>
+          <w:rFonts w:ascii="Hepta Slab Light" w:hAnsi="Hepta Slab Light" w:cs="B Lotus" w:hint="cs"/>
+          <w:sz w:val="36"/>
+          <w:szCs w:val="36"/>
+          <w:rtl/>
+          <w:lang w:bidi="fa-IR"/>
+        </w:rPr>
+        <w:t>واریانس</w:t>
+      </w:r>
+      <w:proofErr w:type="spellEnd"/>
+      <w:r>
+        <w:rPr>
+          <w:rFonts w:ascii="Hepta Slab Light" w:hAnsi="Hepta Slab Light" w:cs="B Lotus" w:hint="cs"/>
+          <w:sz w:val="36"/>
+          <w:szCs w:val="36"/>
+          <w:rtl/>
+          <w:lang w:bidi="fa-IR"/>
+        </w:rPr>
+        <w:t xml:space="preserve"> درون خوشه ای در حال کاهش است یا متوقف شده است. </w:t>
+      </w:r>
+      <w:r>
+        <w:rPr>
+          <w:rFonts w:ascii="Hepta Slab Light" w:hAnsi="Hepta Slab Light" w:cs="B Lotus" w:hint="cs"/>
+          <w:sz w:val="36"/>
+          <w:szCs w:val="36"/>
+          <w:rtl/>
+          <w:lang w:bidi="fa-IR"/>
+        </w:rPr>
+        <w:t xml:space="preserve">البته این رویکرد چندین بار اجرا خواهد شد چون </w:t>
+      </w:r>
+      <w:r>
+        <w:rPr>
+          <w:rFonts w:ascii="Hepta Slab Light" w:hAnsi="Hepta Slab Light" w:cs="B Lotus"/>
+          <w:sz w:val="36"/>
+          <w:szCs w:val="36"/>
           <w:lang w:bidi="fa-IR"/>
         </w:rPr>
         <w:t>k-mean</w:t>
       </w:r>
       <w:r>
         <w:rPr>
-          <w:rFonts w:ascii="Hepta Slab Light" w:hAnsi="Hepta Slab Light" w:cs="B Lotus"/>
-          <w:sz w:val="32"/>
-          <w:szCs w:val="32"/>
-          <w:rtl/>
-          <w:lang w:bidi="fa-IR"/>
-        </w:rPr>
-        <w:t xml:space="preserve"> </w:t>
-      </w:r>
-      <w:r>
-        <w:rPr>
-          <w:rFonts w:ascii="Times New Roman" w:hAnsi="Times New Roman" w:cs="B Lotus" w:hint="cs"/>
-          <w:sz w:val="32"/>
-          <w:szCs w:val="32"/>
-          <w:rtl/>
-          <w:lang w:bidi="fa-IR"/>
-        </w:rPr>
-        <w:t>و</w:t>
-      </w:r>
-      <w:r>
-        <w:rPr>
-          <w:rFonts w:ascii="Hepta Slab Light" w:hAnsi="Hepta Slab Light" w:cs="B Lotus"/>
-          <w:sz w:val="32"/>
-          <w:szCs w:val="32"/>
-          <w:rtl/>
-          <w:lang w:bidi="fa-IR"/>
-        </w:rPr>
-        <w:t xml:space="preserve"> </w:t>
-      </w:r>
-      <w:r>
-        <w:rPr>
-          <w:rFonts w:ascii="Times New Roman" w:hAnsi="Times New Roman" w:cs="B Lotus" w:hint="cs"/>
-          <w:sz w:val="32"/>
-          <w:szCs w:val="32"/>
-          <w:rtl/>
-          <w:lang w:bidi="fa-IR"/>
-        </w:rPr>
-        <w:t>هر</w:t>
-      </w:r>
-      <w:r>
-        <w:rPr>
-          <w:rFonts w:ascii="Hepta Slab Light" w:hAnsi="Hepta Slab Light" w:cs="B Lotus"/>
-          <w:sz w:val="32"/>
-          <w:szCs w:val="32"/>
-          <w:rtl/>
-          <w:lang w:bidi="fa-IR"/>
-        </w:rPr>
-        <w:t xml:space="preserve"> </w:t>
-      </w:r>
-      <w:r>
-        <w:rPr>
-          <w:rFonts w:ascii="Times New Roman" w:hAnsi="Times New Roman" w:cs="B Lotus" w:hint="cs"/>
-          <w:sz w:val="32"/>
-          <w:szCs w:val="32"/>
-          <w:rtl/>
-          <w:lang w:bidi="fa-IR"/>
-        </w:rPr>
-        <w:t>الگوریتمی</w:t>
-      </w:r>
-      <w:r>
-        <w:rPr>
-          <w:rFonts w:ascii="Hepta Slab Light" w:hAnsi="Hepta Slab Light" w:cs="B Lotus"/>
-          <w:sz w:val="32"/>
-          <w:szCs w:val="32"/>
-          <w:rtl/>
-          <w:lang w:bidi="fa-IR"/>
-        </w:rPr>
-        <w:t xml:space="preserve"> </w:t>
-      </w:r>
-      <w:r>
-        <w:rPr>
-          <w:rFonts w:ascii="Times New Roman" w:hAnsi="Times New Roman" w:cs="B Lotus" w:hint="cs"/>
-          <w:sz w:val="32"/>
-          <w:szCs w:val="32"/>
-          <w:rtl/>
-          <w:lang w:bidi="fa-IR"/>
-        </w:rPr>
-        <w:t>که</w:t>
-      </w:r>
-      <w:r>
-        <w:rPr>
-          <w:rFonts w:ascii="Hepta Slab Light" w:hAnsi="Hepta Slab Light" w:cs="B Lotus"/>
-          <w:sz w:val="32"/>
-          <w:szCs w:val="32"/>
-          <w:rtl/>
-          <w:lang w:bidi="fa-IR"/>
-        </w:rPr>
-        <w:t xml:space="preserve"> </w:t>
-      </w:r>
-      <w:r>
-        <w:rPr>
-          <w:rFonts w:ascii="Times New Roman" w:hAnsi="Times New Roman" w:cs="B Lotus" w:hint="cs"/>
-          <w:sz w:val="32"/>
-          <w:szCs w:val="32"/>
-          <w:rtl/>
-          <w:lang w:bidi="fa-IR"/>
-        </w:rPr>
-        <w:t>هدفشان</w:t>
-      </w:r>
-      <w:r>
-        <w:rPr>
-          <w:rFonts w:ascii="Hepta Slab Light" w:hAnsi="Hepta Slab Light" w:cs="B Lotus"/>
-          <w:sz w:val="32"/>
-          <w:szCs w:val="32"/>
-          <w:rtl/>
-          <w:lang w:bidi="fa-IR"/>
-        </w:rPr>
-        <w:t xml:space="preserve"> </w:t>
-      </w:r>
-      <w:r>
-        <w:rPr>
-          <w:rFonts w:ascii="Times New Roman" w:hAnsi="Times New Roman" w:cs="B Lotus" w:hint="cs"/>
-          <w:sz w:val="32"/>
-          <w:szCs w:val="32"/>
-          <w:rtl/>
-          <w:lang w:bidi="fa-IR"/>
-        </w:rPr>
-        <w:t>کم</w:t>
-      </w:r>
-      <w:r>
-        <w:rPr>
-          <w:rFonts w:ascii="Hepta Slab Light" w:hAnsi="Hepta Slab Light" w:cs="B Lotus"/>
-          <w:sz w:val="32"/>
-          <w:szCs w:val="32"/>
-          <w:rtl/>
-          <w:lang w:bidi="fa-IR"/>
-        </w:rPr>
-        <w:t xml:space="preserve"> </w:t>
-      </w:r>
-      <w:r>
-        <w:rPr>
-          <w:rFonts w:ascii="Times New Roman" w:hAnsi="Times New Roman" w:cs="B Lotus" w:hint="cs"/>
-          <w:sz w:val="32"/>
-          <w:szCs w:val="32"/>
-          <w:rtl/>
-          <w:lang w:bidi="fa-IR"/>
-        </w:rPr>
-        <w:t>کردن</w:t>
-      </w:r>
-      <w:r>
-        <w:rPr>
-          <w:rFonts w:ascii="Hepta Slab Light" w:hAnsi="Hepta Slab Light" w:cs="B Lotus"/>
-          <w:sz w:val="32"/>
-          <w:szCs w:val="32"/>
-          <w:rtl/>
-          <w:lang w:bidi="fa-IR"/>
-        </w:rPr>
-        <w:t xml:space="preserve"> </w:t>
-      </w:r>
-      <w:r>
-        <w:rPr>
-          <w:rFonts w:ascii="Hepta Slab Light" w:hAnsi="Hepta Slab Light" w:cs="B Lotus"/>
-          <w:sz w:val="32"/>
-          <w:szCs w:val="32"/>
-          <w:lang w:bidi="fa-IR"/>
-        </w:rPr>
-        <w:t>MSE</w:t>
-      </w:r>
-      <w:r>
-        <w:rPr>
-          <w:rFonts w:ascii="Hepta Slab Light" w:hAnsi="Hepta Slab Light" w:cs="B Lotus"/>
-          <w:sz w:val="32"/>
-          <w:szCs w:val="32"/>
-          <w:rtl/>
-          <w:lang w:bidi="fa-IR"/>
-        </w:rPr>
-        <w:t xml:space="preserve"> </w:t>
-      </w:r>
-      <w:r>
-        <w:rPr>
-          <w:rFonts w:ascii="Times New Roman" w:hAnsi="Times New Roman" w:cs="B Lotus" w:hint="cs"/>
-          <w:sz w:val="32"/>
-          <w:szCs w:val="32"/>
-          <w:rtl/>
-          <w:lang w:bidi="fa-IR"/>
-        </w:rPr>
-        <w:t>است،</w:t>
-      </w:r>
-      <w:r>
-        <w:rPr>
-          <w:rFonts w:ascii="Hepta Slab Light" w:hAnsi="Hepta Slab Light" w:cs="B Lotus"/>
-          <w:sz w:val="32"/>
-          <w:szCs w:val="32"/>
-          <w:rtl/>
-          <w:lang w:bidi="fa-IR"/>
-        </w:rPr>
-        <w:t xml:space="preserve"> </w:t>
-      </w:r>
-      <w:r>
-        <w:rPr>
-          <w:rFonts w:ascii="Times New Roman" w:hAnsi="Times New Roman" w:cs="B Lotus" w:hint="cs"/>
-          <w:sz w:val="32"/>
-          <w:szCs w:val="32"/>
-          <w:rtl/>
-          <w:lang w:bidi="fa-IR"/>
-        </w:rPr>
-        <w:t>چگالی</w:t>
-      </w:r>
-      <w:r>
-        <w:rPr>
-          <w:rFonts w:ascii="Hepta Slab Light" w:hAnsi="Hepta Slab Light" w:cs="B Lotus"/>
-          <w:sz w:val="32"/>
-          <w:szCs w:val="32"/>
-          <w:rtl/>
-          <w:lang w:bidi="fa-IR"/>
-        </w:rPr>
-        <w:t xml:space="preserve"> </w:t>
-      </w:r>
-      <w:r>
-        <w:rPr>
-          <w:rFonts w:ascii="Times New Roman" w:hAnsi="Times New Roman" w:cs="B Lotus" w:hint="cs"/>
-          <w:sz w:val="32"/>
-          <w:szCs w:val="32"/>
-          <w:rtl/>
-          <w:lang w:bidi="fa-IR"/>
-        </w:rPr>
-        <w:t>تاثیر</w:t>
-      </w:r>
-      <w:r>
-        <w:rPr>
-          <w:rFonts w:ascii="Hepta Slab Light" w:hAnsi="Hepta Slab Light" w:cs="B Lotus"/>
-          <w:sz w:val="32"/>
-          <w:szCs w:val="32"/>
-          <w:rtl/>
-          <w:lang w:bidi="fa-IR"/>
-        </w:rPr>
-        <w:t xml:space="preserve"> </w:t>
-      </w:r>
-      <w:r>
-        <w:rPr>
-          <w:rFonts w:ascii="Times New Roman" w:hAnsi="Times New Roman" w:cs="B Lotus" w:hint="cs"/>
-          <w:sz w:val="32"/>
-          <w:szCs w:val="32"/>
-          <w:rtl/>
-          <w:lang w:bidi="fa-IR"/>
-        </w:rPr>
-        <w:t>مستقیم</w:t>
-      </w:r>
-      <w:r>
-        <w:rPr>
-          <w:rFonts w:ascii="Hepta Slab Light" w:hAnsi="Hepta Slab Light" w:cs="B Lotus"/>
-          <w:sz w:val="32"/>
-          <w:szCs w:val="32"/>
-          <w:rtl/>
-          <w:lang w:bidi="fa-IR"/>
-        </w:rPr>
-        <w:t xml:space="preserve"> </w:t>
-      </w:r>
-      <w:r>
-        <w:rPr>
-          <w:rFonts w:ascii="Times New Roman" w:hAnsi="Times New Roman" w:cs="B Lotus" w:hint="cs"/>
-          <w:sz w:val="32"/>
-          <w:szCs w:val="32"/>
-          <w:rtl/>
-          <w:lang w:bidi="fa-IR"/>
-        </w:rPr>
-        <w:t>بر</w:t>
-      </w:r>
-      <w:r>
-        <w:rPr>
-          <w:rFonts w:ascii="Hepta Slab Light" w:hAnsi="Hepta Slab Light" w:cs="B Lotus"/>
-          <w:sz w:val="32"/>
-          <w:szCs w:val="32"/>
-          <w:rtl/>
-          <w:lang w:bidi="fa-IR"/>
-        </w:rPr>
-        <w:t xml:space="preserve"> </w:t>
-      </w:r>
-      <w:r>
-        <w:rPr>
-          <w:rFonts w:ascii="Times New Roman" w:hAnsi="Times New Roman" w:cs="B Lotus" w:hint="cs"/>
-          <w:sz w:val="32"/>
-          <w:szCs w:val="32"/>
-          <w:rtl/>
-          <w:lang w:bidi="fa-IR"/>
-        </w:rPr>
-        <w:t>آنها</w:t>
-      </w:r>
-      <w:r>
-        <w:rPr>
-          <w:rFonts w:ascii="Hepta Slab Light" w:hAnsi="Hepta Slab Light" w:cs="B Lotus"/>
-          <w:sz w:val="32"/>
-          <w:szCs w:val="32"/>
-          <w:rtl/>
-          <w:lang w:bidi="fa-IR"/>
-        </w:rPr>
-        <w:t xml:space="preserve"> </w:t>
-      </w:r>
-      <w:r>
-        <w:rPr>
-          <w:rFonts w:ascii="Times New Roman" w:hAnsi="Times New Roman" w:cs="B Lotus" w:hint="cs"/>
-          <w:sz w:val="32"/>
-          <w:szCs w:val="32"/>
-          <w:rtl/>
-          <w:lang w:bidi="fa-IR"/>
-        </w:rPr>
-        <w:t>دارد</w:t>
-      </w:r>
-      <w:r>
-        <w:rPr>
-          <w:rFonts w:ascii="Hepta Slab Light" w:hAnsi="Hepta Slab Light" w:cs="B Lotus"/>
-          <w:sz w:val="32"/>
-          <w:szCs w:val="32"/>
-          <w:rtl/>
-          <w:lang w:bidi="fa-IR"/>
-        </w:rPr>
-        <w:t xml:space="preserve">. </w:t>
-      </w:r>
-      <w:r>
-        <w:rPr>
-          <w:rFonts w:ascii="Times New Roman" w:hAnsi="Times New Roman" w:cs="B Lotus" w:hint="cs"/>
-          <w:sz w:val="32"/>
-          <w:szCs w:val="32"/>
-          <w:rtl/>
-          <w:lang w:bidi="fa-IR"/>
-        </w:rPr>
-        <w:t>چونکه</w:t>
-      </w:r>
-      <w:r>
-        <w:rPr>
-          <w:rFonts w:ascii="Hepta Slab Light" w:hAnsi="Hepta Slab Light" w:cs="B Lotus"/>
-          <w:sz w:val="32"/>
-          <w:szCs w:val="32"/>
-          <w:rtl/>
-          <w:lang w:bidi="fa-IR"/>
-        </w:rPr>
-        <w:t xml:space="preserve"> </w:t>
-      </w:r>
-      <w:r>
-        <w:rPr>
-          <w:rFonts w:ascii="Times New Roman" w:hAnsi="Times New Roman" w:cs="B Lotus" w:hint="cs"/>
-          <w:sz w:val="32"/>
-          <w:szCs w:val="32"/>
-          <w:rtl/>
-          <w:lang w:bidi="fa-IR"/>
-        </w:rPr>
-        <w:t>در</w:t>
-      </w:r>
-      <w:r>
-        <w:rPr>
-          <w:rFonts w:ascii="Hepta Slab Light" w:hAnsi="Hepta Slab Light" w:cs="B Lotus"/>
-          <w:sz w:val="32"/>
-          <w:szCs w:val="32"/>
-          <w:rtl/>
-          <w:lang w:bidi="fa-IR"/>
-        </w:rPr>
-        <w:t xml:space="preserve"> </w:t>
-      </w:r>
-      <w:r>
-        <w:rPr>
-          <w:rFonts w:ascii="Times New Roman" w:hAnsi="Times New Roman" w:cs="B Lotus" w:hint="cs"/>
-          <w:sz w:val="32"/>
-          <w:szCs w:val="32"/>
-          <w:rtl/>
-          <w:lang w:bidi="fa-IR"/>
-        </w:rPr>
-        <w:t>نواحی</w:t>
-      </w:r>
-      <w:r>
-        <w:rPr>
-          <w:rFonts w:ascii="Hepta Slab Light" w:hAnsi="Hepta Slab Light" w:cs="B Lotus"/>
-          <w:sz w:val="32"/>
-          <w:szCs w:val="32"/>
-          <w:rtl/>
-          <w:lang w:bidi="fa-IR"/>
-        </w:rPr>
-        <w:t xml:space="preserve"> </w:t>
-      </w:r>
-      <w:r>
-        <w:rPr>
-          <w:rFonts w:ascii="Times New Roman" w:hAnsi="Times New Roman" w:cs="B Lotus" w:hint="cs"/>
-          <w:sz w:val="32"/>
-          <w:szCs w:val="32"/>
-          <w:rtl/>
-          <w:lang w:bidi="fa-IR"/>
-        </w:rPr>
-        <w:t>که</w:t>
-      </w:r>
-      <w:r>
-        <w:rPr>
-          <w:rFonts w:ascii="Hepta Slab Light" w:hAnsi="Hepta Slab Light" w:cs="B Lotus"/>
-          <w:sz w:val="32"/>
-          <w:szCs w:val="32"/>
-          <w:rtl/>
-          <w:lang w:bidi="fa-IR"/>
-        </w:rPr>
-        <w:t xml:space="preserve"> </w:t>
-      </w:r>
-      <w:r>
-        <w:rPr>
-          <w:rFonts w:ascii="Times New Roman" w:hAnsi="Times New Roman" w:cs="B Lotus" w:hint="cs"/>
-          <w:sz w:val="32"/>
-          <w:szCs w:val="32"/>
-          <w:rtl/>
-          <w:lang w:bidi="fa-IR"/>
-        </w:rPr>
-        <w:t>چگالی</w:t>
-      </w:r>
-      <w:r>
-        <w:rPr>
-          <w:rFonts w:ascii="Hepta Slab Light" w:hAnsi="Hepta Slab Light" w:cs="B Lotus"/>
-          <w:sz w:val="32"/>
-          <w:szCs w:val="32"/>
-          <w:rtl/>
-          <w:lang w:bidi="fa-IR"/>
-        </w:rPr>
-        <w:t xml:space="preserve"> </w:t>
-      </w:r>
-      <w:r>
-        <w:rPr>
-          <w:rFonts w:ascii="Times New Roman" w:hAnsi="Times New Roman" w:cs="B Lotus" w:hint="cs"/>
-          <w:sz w:val="32"/>
-          <w:szCs w:val="32"/>
-          <w:rtl/>
-          <w:lang w:bidi="fa-IR"/>
-        </w:rPr>
-        <w:t>بالاتر</w:t>
-      </w:r>
-      <w:r>
-        <w:rPr>
-          <w:rFonts w:ascii="Hepta Slab Light" w:hAnsi="Hepta Slab Light" w:cs="B Lotus"/>
-          <w:sz w:val="32"/>
-          <w:szCs w:val="32"/>
-          <w:rtl/>
-          <w:lang w:bidi="fa-IR"/>
-        </w:rPr>
-        <w:t xml:space="preserve"> </w:t>
-      </w:r>
-      <w:r>
-        <w:rPr>
-          <w:rFonts w:ascii="Times New Roman" w:hAnsi="Times New Roman" w:cs="B Lotus" w:hint="cs"/>
-          <w:sz w:val="32"/>
-          <w:szCs w:val="32"/>
-          <w:rtl/>
-          <w:lang w:bidi="fa-IR"/>
-        </w:rPr>
-        <w:t>است،</w:t>
-      </w:r>
-      <w:r>
-        <w:rPr>
-          <w:rFonts w:ascii="Hepta Slab Light" w:hAnsi="Hepta Slab Light" w:cs="B Lotus"/>
-          <w:sz w:val="32"/>
-          <w:szCs w:val="32"/>
-          <w:rtl/>
-          <w:lang w:bidi="fa-IR"/>
-        </w:rPr>
-        <w:t xml:space="preserve"> </w:t>
-      </w:r>
-      <w:r>
-        <w:rPr>
-          <w:rFonts w:ascii="Times New Roman" w:hAnsi="Times New Roman" w:cs="B Lotus" w:hint="cs"/>
-          <w:sz w:val="32"/>
-          <w:szCs w:val="32"/>
-          <w:rtl/>
-          <w:lang w:bidi="fa-IR"/>
-        </w:rPr>
-        <w:t>داده</w:t>
-      </w:r>
-      <w:r>
-        <w:rPr>
-          <w:rFonts w:ascii="Hepta Slab Light" w:hAnsi="Hepta Slab Light" w:cs="B Lotus"/>
-          <w:sz w:val="32"/>
-          <w:szCs w:val="32"/>
-          <w:rtl/>
-          <w:lang w:bidi="fa-IR"/>
-        </w:rPr>
-        <w:t xml:space="preserve"> </w:t>
-      </w:r>
-      <w:r>
-        <w:rPr>
-          <w:rFonts w:ascii="Times New Roman" w:hAnsi="Times New Roman" w:cs="B Lotus" w:hint="cs"/>
-          <w:sz w:val="32"/>
-          <w:szCs w:val="32"/>
-          <w:rtl/>
-          <w:lang w:bidi="fa-IR"/>
-        </w:rPr>
-        <w:t>ها</w:t>
-      </w:r>
-      <w:r>
-        <w:rPr>
-          <w:rFonts w:ascii="Hepta Slab Light" w:hAnsi="Hepta Slab Light" w:cs="B Lotus"/>
-          <w:sz w:val="32"/>
-          <w:szCs w:val="32"/>
-          <w:rtl/>
-          <w:lang w:bidi="fa-IR"/>
-        </w:rPr>
-        <w:t xml:space="preserve"> </w:t>
-      </w:r>
-      <w:r>
-        <w:rPr>
-          <w:rFonts w:ascii="Times New Roman" w:hAnsi="Times New Roman" w:cs="B Lotus" w:hint="cs"/>
-          <w:sz w:val="32"/>
-          <w:szCs w:val="32"/>
-          <w:rtl/>
-          <w:lang w:bidi="fa-IR"/>
-        </w:rPr>
-        <w:t>نزدیک</w:t>
-      </w:r>
-      <w:r>
-        <w:rPr>
-          <w:rFonts w:ascii="Hepta Slab Light" w:hAnsi="Hepta Slab Light" w:cs="B Lotus"/>
-          <w:sz w:val="32"/>
-          <w:szCs w:val="32"/>
-          <w:rtl/>
-          <w:lang w:bidi="fa-IR"/>
-        </w:rPr>
-        <w:t xml:space="preserve"> </w:t>
-      </w:r>
-      <w:r>
-        <w:rPr>
-          <w:rFonts w:ascii="Times New Roman" w:hAnsi="Times New Roman" w:cs="B Lotus" w:hint="cs"/>
-          <w:sz w:val="32"/>
-          <w:szCs w:val="32"/>
-          <w:rtl/>
-          <w:lang w:bidi="fa-IR"/>
-        </w:rPr>
-        <w:t>به</w:t>
-      </w:r>
-      <w:r>
-        <w:rPr>
-          <w:rFonts w:ascii="Hepta Slab Light" w:hAnsi="Hepta Slab Light" w:cs="B Lotus"/>
-          <w:sz w:val="32"/>
-          <w:szCs w:val="32"/>
-          <w:rtl/>
-          <w:lang w:bidi="fa-IR"/>
-        </w:rPr>
-        <w:t xml:space="preserve"> </w:t>
-      </w:r>
-      <w:r>
-        <w:rPr>
-          <w:rFonts w:ascii="Times New Roman" w:hAnsi="Times New Roman" w:cs="B Lotus" w:hint="cs"/>
-          <w:sz w:val="32"/>
-          <w:szCs w:val="32"/>
-          <w:rtl/>
-          <w:lang w:bidi="fa-IR"/>
-        </w:rPr>
-        <w:t>یک</w:t>
-      </w:r>
-      <w:r>
-        <w:rPr>
-          <w:rFonts w:ascii="Hepta Slab Light" w:hAnsi="Hepta Slab Light" w:cs="B Lotus"/>
-          <w:sz w:val="32"/>
-          <w:szCs w:val="32"/>
-          <w:rtl/>
-          <w:lang w:bidi="fa-IR"/>
-        </w:rPr>
-        <w:t xml:space="preserve"> </w:t>
-      </w:r>
-      <w:r>
-        <w:rPr>
-          <w:rFonts w:ascii="Times New Roman" w:hAnsi="Times New Roman" w:cs="B Lotus" w:hint="cs"/>
-          <w:sz w:val="32"/>
-          <w:szCs w:val="32"/>
-          <w:rtl/>
-          <w:lang w:bidi="fa-IR"/>
-        </w:rPr>
-        <w:t>دیگر</w:t>
-      </w:r>
-      <w:r>
-        <w:rPr>
-          <w:rFonts w:ascii="Hepta Slab Light" w:hAnsi="Hepta Slab Light" w:cs="B Lotus"/>
-          <w:sz w:val="32"/>
-          <w:szCs w:val="32"/>
-          <w:rtl/>
-          <w:lang w:bidi="fa-IR"/>
-        </w:rPr>
-        <w:t xml:space="preserve"> </w:t>
-      </w:r>
-      <w:r>
-        <w:rPr>
-          <w:rFonts w:ascii="Times New Roman" w:hAnsi="Times New Roman" w:cs="B Lotus" w:hint="cs"/>
-          <w:sz w:val="32"/>
-          <w:szCs w:val="32"/>
-          <w:rtl/>
-          <w:lang w:bidi="fa-IR"/>
-        </w:rPr>
-        <w:t>هستند</w:t>
-      </w:r>
-      <w:r>
-        <w:rPr>
-          <w:rFonts w:ascii="Hepta Slab Light" w:hAnsi="Hepta Slab Light" w:cs="B Lotus"/>
-          <w:sz w:val="32"/>
-          <w:szCs w:val="32"/>
-          <w:rtl/>
-          <w:lang w:bidi="fa-IR"/>
-        </w:rPr>
-        <w:t xml:space="preserve">. </w:t>
-      </w:r>
-      <w:r>
-        <w:rPr>
-          <w:rFonts w:ascii="Times New Roman" w:hAnsi="Times New Roman" w:cs="B Lotus" w:hint="cs"/>
-          <w:sz w:val="32"/>
-          <w:szCs w:val="32"/>
-          <w:rtl/>
-          <w:lang w:bidi="fa-IR"/>
-        </w:rPr>
-        <w:t>قرار</w:t>
-      </w:r>
-      <w:r>
-        <w:rPr>
-          <w:rFonts w:ascii="Hepta Slab Light" w:hAnsi="Hepta Slab Light" w:cs="B Lotus"/>
-          <w:sz w:val="32"/>
-          <w:szCs w:val="32"/>
-          <w:rtl/>
-          <w:lang w:bidi="fa-IR"/>
-        </w:rPr>
-        <w:t xml:space="preserve"> </w:t>
-      </w:r>
-      <w:r>
-        <w:rPr>
-          <w:rFonts w:ascii="Times New Roman" w:hAnsi="Times New Roman" w:cs="B Lotus" w:hint="cs"/>
-          <w:sz w:val="32"/>
-          <w:szCs w:val="32"/>
-          <w:rtl/>
-          <w:lang w:bidi="fa-IR"/>
-        </w:rPr>
-        <w:t>دادن</w:t>
-      </w:r>
-      <w:r>
-        <w:rPr>
-          <w:rFonts w:ascii="Hepta Slab Light" w:hAnsi="Hepta Slab Light" w:cs="B Lotus"/>
-          <w:sz w:val="32"/>
-          <w:szCs w:val="32"/>
-          <w:rtl/>
-          <w:lang w:bidi="fa-IR"/>
-        </w:rPr>
-        <w:t xml:space="preserve"> </w:t>
-      </w:r>
-      <w:r>
-        <w:rPr>
-          <w:rFonts w:ascii="Times New Roman" w:hAnsi="Times New Roman" w:cs="B Lotus" w:hint="cs"/>
-          <w:sz w:val="32"/>
-          <w:szCs w:val="32"/>
-          <w:rtl/>
-          <w:lang w:bidi="fa-IR"/>
-        </w:rPr>
-        <w:t>مرکز</w:t>
-      </w:r>
-      <w:r>
-        <w:rPr>
-          <w:rFonts w:ascii="Hepta Slab Light" w:hAnsi="Hepta Slab Light" w:cs="B Lotus"/>
-          <w:sz w:val="32"/>
-          <w:szCs w:val="32"/>
-          <w:rtl/>
-          <w:lang w:bidi="fa-IR"/>
-        </w:rPr>
-        <w:t xml:space="preserve"> </w:t>
-      </w:r>
-      <w:r>
-        <w:rPr>
-          <w:rFonts w:ascii="Times New Roman" w:hAnsi="Times New Roman" w:cs="B Lotus" w:hint="cs"/>
-          <w:sz w:val="32"/>
-          <w:szCs w:val="32"/>
-          <w:rtl/>
-          <w:lang w:bidi="fa-IR"/>
-        </w:rPr>
-        <w:t>یک</w:t>
-      </w:r>
-      <w:r>
-        <w:rPr>
-          <w:rFonts w:ascii="Hepta Slab Light" w:hAnsi="Hepta Slab Light" w:cs="B Lotus"/>
-          <w:sz w:val="32"/>
-          <w:szCs w:val="32"/>
-          <w:rtl/>
-          <w:lang w:bidi="fa-IR"/>
-        </w:rPr>
-        <w:t xml:space="preserve"> </w:t>
-      </w:r>
-      <w:r>
-        <w:rPr>
-          <w:rFonts w:ascii="Times New Roman" w:hAnsi="Times New Roman" w:cs="B Lotus" w:hint="cs"/>
-          <w:sz w:val="32"/>
-          <w:szCs w:val="32"/>
-          <w:rtl/>
-          <w:lang w:bidi="fa-IR"/>
-        </w:rPr>
-        <w:t>خوشه</w:t>
-      </w:r>
-      <w:r>
-        <w:rPr>
-          <w:rFonts w:ascii="Hepta Slab Light" w:hAnsi="Hepta Slab Light" w:cs="B Lotus"/>
-          <w:sz w:val="32"/>
-          <w:szCs w:val="32"/>
-          <w:rtl/>
-          <w:lang w:bidi="fa-IR"/>
-        </w:rPr>
-        <w:t xml:space="preserve"> </w:t>
-      </w:r>
-      <w:r>
-        <w:rPr>
-          <w:rFonts w:ascii="Times New Roman" w:hAnsi="Times New Roman" w:cs="B Lotus" w:hint="cs"/>
-          <w:sz w:val="32"/>
-          <w:szCs w:val="32"/>
-          <w:rtl/>
-          <w:lang w:bidi="fa-IR"/>
-        </w:rPr>
-        <w:t>در</w:t>
-      </w:r>
-      <w:r>
-        <w:rPr>
-          <w:rFonts w:ascii="Hepta Slab Light" w:hAnsi="Hepta Slab Light" w:cs="B Lotus"/>
-          <w:sz w:val="32"/>
-          <w:szCs w:val="32"/>
-          <w:rtl/>
-          <w:lang w:bidi="fa-IR"/>
-        </w:rPr>
-        <w:t xml:space="preserve"> </w:t>
-      </w:r>
-      <w:r>
-        <w:rPr>
-          <w:rFonts w:ascii="Times New Roman" w:hAnsi="Times New Roman" w:cs="B Lotus" w:hint="cs"/>
-          <w:sz w:val="32"/>
-          <w:szCs w:val="32"/>
-          <w:rtl/>
-          <w:lang w:bidi="fa-IR"/>
-        </w:rPr>
-        <w:t>آن</w:t>
-      </w:r>
-      <w:r>
-        <w:rPr>
-          <w:rFonts w:ascii="Hepta Slab Light" w:hAnsi="Hepta Slab Light" w:cs="B Lotus"/>
-          <w:sz w:val="32"/>
-          <w:szCs w:val="32"/>
-          <w:rtl/>
-          <w:lang w:bidi="fa-IR"/>
-        </w:rPr>
-        <w:t xml:space="preserve"> </w:t>
-      </w:r>
-      <w:r>
-        <w:rPr>
-          <w:rFonts w:ascii="Times New Roman" w:hAnsi="Times New Roman" w:cs="B Lotus" w:hint="cs"/>
-          <w:sz w:val="32"/>
-          <w:szCs w:val="32"/>
-          <w:rtl/>
-          <w:lang w:bidi="fa-IR"/>
-        </w:rPr>
-        <w:t>ناحیه</w:t>
-      </w:r>
-      <w:r>
-        <w:rPr>
-          <w:rFonts w:ascii="Hepta Slab Light" w:hAnsi="Hepta Slab Light" w:cs="B Lotus"/>
-          <w:sz w:val="32"/>
-          <w:szCs w:val="32"/>
-          <w:rtl/>
-          <w:lang w:bidi="fa-IR"/>
-        </w:rPr>
-        <w:t xml:space="preserve"> </w:t>
-      </w:r>
-      <w:r>
-        <w:rPr>
-          <w:rFonts w:ascii="Times New Roman" w:hAnsi="Times New Roman" w:cs="B Lotus" w:hint="cs"/>
-          <w:sz w:val="32"/>
-          <w:szCs w:val="32"/>
-          <w:rtl/>
-          <w:lang w:bidi="fa-IR"/>
-        </w:rPr>
-        <w:t>باعث</w:t>
-      </w:r>
-      <w:r>
-        <w:rPr>
-          <w:rFonts w:ascii="Hepta Slab Light" w:hAnsi="Hepta Slab Light" w:cs="B Lotus"/>
-          <w:sz w:val="32"/>
-          <w:szCs w:val="32"/>
-          <w:rtl/>
-          <w:lang w:bidi="fa-IR"/>
-        </w:rPr>
-        <w:t xml:space="preserve"> </w:t>
-      </w:r>
-      <w:r>
-        <w:rPr>
-          <w:rFonts w:ascii="Times New Roman" w:hAnsi="Times New Roman" w:cs="B Lotus" w:hint="cs"/>
-          <w:sz w:val="32"/>
-          <w:szCs w:val="32"/>
-          <w:rtl/>
-          <w:lang w:bidi="fa-IR"/>
-        </w:rPr>
-        <w:t>میشود</w:t>
-      </w:r>
-      <w:r>
-        <w:rPr>
-          <w:rFonts w:ascii="Hepta Slab Light" w:hAnsi="Hepta Slab Light" w:cs="B Lotus"/>
-          <w:sz w:val="32"/>
-          <w:szCs w:val="32"/>
-          <w:rtl/>
-          <w:lang w:bidi="fa-IR"/>
-        </w:rPr>
-        <w:t xml:space="preserve"> </w:t>
-      </w:r>
-      <w:r>
-        <w:rPr>
-          <w:rFonts w:ascii="Times New Roman" w:hAnsi="Times New Roman" w:cs="B Lotus" w:hint="cs"/>
-          <w:sz w:val="32"/>
-          <w:szCs w:val="32"/>
-          <w:rtl/>
-          <w:lang w:bidi="fa-IR"/>
-        </w:rPr>
-        <w:t>که</w:t>
-      </w:r>
-      <w:r>
-        <w:rPr>
-          <w:rFonts w:ascii="Hepta Slab Light" w:hAnsi="Hepta Slab Light" w:cs="B Lotus"/>
-          <w:sz w:val="32"/>
-          <w:szCs w:val="32"/>
-          <w:rtl/>
-          <w:lang w:bidi="fa-IR"/>
-        </w:rPr>
-        <w:t xml:space="preserve"> </w:t>
-      </w:r>
-      <w:r>
-        <w:rPr>
-          <w:rFonts w:ascii="Times New Roman" w:hAnsi="Times New Roman" w:cs="B Lotus" w:hint="cs"/>
-          <w:sz w:val="32"/>
-          <w:szCs w:val="32"/>
-          <w:rtl/>
-          <w:lang w:bidi="fa-IR"/>
-        </w:rPr>
-        <w:t>فواصل</w:t>
-      </w:r>
-      <w:r>
-        <w:rPr>
-          <w:rFonts w:ascii="Hepta Slab Light" w:hAnsi="Hepta Slab Light" w:cs="B Lotus"/>
-          <w:sz w:val="32"/>
-          <w:szCs w:val="32"/>
-          <w:rtl/>
-          <w:lang w:bidi="fa-IR"/>
-        </w:rPr>
-        <w:t xml:space="preserve"> </w:t>
-      </w:r>
-      <w:r>
-        <w:rPr>
-          <w:rFonts w:ascii="Times New Roman" w:hAnsi="Times New Roman" w:cs="B Lotus" w:hint="cs"/>
-          <w:sz w:val="32"/>
-          <w:szCs w:val="32"/>
-          <w:rtl/>
-          <w:lang w:bidi="fa-IR"/>
-        </w:rPr>
-        <w:t>بین</w:t>
-      </w:r>
-      <w:r>
-        <w:rPr>
-          <w:rFonts w:ascii="Hepta Slab Light" w:hAnsi="Hepta Slab Light" w:cs="B Lotus"/>
-          <w:sz w:val="32"/>
-          <w:szCs w:val="32"/>
-          <w:rtl/>
-          <w:lang w:bidi="fa-IR"/>
-        </w:rPr>
-        <w:t xml:space="preserve"> </w:t>
-      </w:r>
-      <w:r>
-        <w:rPr>
-          <w:rFonts w:ascii="Times New Roman" w:hAnsi="Times New Roman" w:cs="B Lotus" w:hint="cs"/>
-          <w:sz w:val="32"/>
-          <w:szCs w:val="32"/>
-          <w:rtl/>
-          <w:lang w:bidi="fa-IR"/>
-        </w:rPr>
-        <w:t>بسیاری</w:t>
-      </w:r>
-      <w:r>
-        <w:rPr>
-          <w:rFonts w:ascii="Hepta Slab Light" w:hAnsi="Hepta Slab Light" w:cs="B Lotus"/>
-          <w:sz w:val="32"/>
-          <w:szCs w:val="32"/>
-          <w:rtl/>
-          <w:lang w:bidi="fa-IR"/>
-        </w:rPr>
-        <w:t xml:space="preserve"> </w:t>
-      </w:r>
-      <w:r>
-        <w:rPr>
-          <w:rFonts w:ascii="Times New Roman" w:hAnsi="Times New Roman" w:cs="B Lotus" w:hint="cs"/>
-          <w:sz w:val="32"/>
-          <w:szCs w:val="32"/>
-          <w:rtl/>
-          <w:lang w:bidi="fa-IR"/>
-        </w:rPr>
-        <w:t>از</w:t>
-      </w:r>
-      <w:r>
-        <w:rPr>
-          <w:rFonts w:ascii="Hepta Slab Light" w:hAnsi="Hepta Slab Light" w:cs="B Lotus"/>
-          <w:sz w:val="32"/>
-          <w:szCs w:val="32"/>
-          <w:rtl/>
-          <w:lang w:bidi="fa-IR"/>
-        </w:rPr>
-        <w:t xml:space="preserve"> </w:t>
-      </w:r>
-      <w:r>
-        <w:rPr>
-          <w:rFonts w:ascii="Times New Roman" w:hAnsi="Times New Roman" w:cs="B Lotus" w:hint="cs"/>
-          <w:sz w:val="32"/>
-          <w:szCs w:val="32"/>
-          <w:rtl/>
-          <w:lang w:bidi="fa-IR"/>
-        </w:rPr>
-        <w:t>نقاط</w:t>
-      </w:r>
-      <w:r>
-        <w:rPr>
-          <w:rFonts w:ascii="Hepta Slab Light" w:hAnsi="Hepta Slab Light" w:cs="B Lotus"/>
-          <w:sz w:val="32"/>
-          <w:szCs w:val="32"/>
-          <w:rtl/>
-          <w:lang w:bidi="fa-IR"/>
-        </w:rPr>
-        <w:t xml:space="preserve"> </w:t>
-      </w:r>
-      <w:r>
-        <w:rPr>
-          <w:rFonts w:ascii="Times New Roman" w:hAnsi="Times New Roman" w:cs="B Lotus" w:hint="cs"/>
-          <w:sz w:val="32"/>
-          <w:szCs w:val="32"/>
-          <w:rtl/>
-          <w:lang w:bidi="fa-IR"/>
-        </w:rPr>
-        <w:t>و</w:t>
-      </w:r>
-      <w:r>
-        <w:rPr>
-          <w:rFonts w:ascii="Hepta Slab Light" w:hAnsi="Hepta Slab Light" w:cs="B Lotus"/>
-          <w:sz w:val="32"/>
-          <w:szCs w:val="32"/>
-          <w:rtl/>
-          <w:lang w:bidi="fa-IR"/>
-        </w:rPr>
-        <w:t xml:space="preserve"> </w:t>
-      </w:r>
-      <w:r>
-        <w:rPr>
-          <w:rFonts w:ascii="Times New Roman" w:hAnsi="Times New Roman" w:cs="B Lotus" w:hint="cs"/>
-          <w:sz w:val="32"/>
-          <w:szCs w:val="32"/>
-          <w:rtl/>
-          <w:lang w:bidi="fa-IR"/>
-        </w:rPr>
-        <w:t>مرکز</w:t>
-      </w:r>
-      <w:r>
-        <w:rPr>
-          <w:rFonts w:ascii="Hepta Slab Light" w:hAnsi="Hepta Slab Light" w:cs="B Lotus"/>
-          <w:sz w:val="32"/>
-          <w:szCs w:val="32"/>
-          <w:rtl/>
-          <w:lang w:bidi="fa-IR"/>
-        </w:rPr>
-        <w:t xml:space="preserve"> </w:t>
-      </w:r>
-      <w:r>
-        <w:rPr>
-          <w:rFonts w:ascii="Times New Roman" w:hAnsi="Times New Roman" w:cs="B Lotus" w:hint="cs"/>
-          <w:sz w:val="32"/>
-          <w:szCs w:val="32"/>
-          <w:rtl/>
-          <w:lang w:bidi="fa-IR"/>
-        </w:rPr>
-        <w:t>کوچکتر</w:t>
-      </w:r>
-      <w:r>
-        <w:rPr>
-          <w:rFonts w:ascii="Hepta Slab Light" w:hAnsi="Hepta Slab Light" w:cs="B Lotus"/>
-          <w:sz w:val="32"/>
-          <w:szCs w:val="32"/>
-          <w:rtl/>
-          <w:lang w:bidi="fa-IR"/>
-        </w:rPr>
-        <w:t xml:space="preserve"> </w:t>
-      </w:r>
-      <w:r>
-        <w:rPr>
-          <w:rFonts w:ascii="Times New Roman" w:hAnsi="Times New Roman" w:cs="B Lotus" w:hint="cs"/>
-          <w:sz w:val="32"/>
-          <w:szCs w:val="32"/>
-          <w:rtl/>
-          <w:lang w:bidi="fa-IR"/>
-        </w:rPr>
-        <w:t>شود</w:t>
-      </w:r>
-      <w:r>
-        <w:rPr>
-          <w:rFonts w:ascii="Hepta Slab Light" w:hAnsi="Hepta Slab Light" w:cs="B Lotus"/>
-          <w:sz w:val="32"/>
-          <w:szCs w:val="32"/>
-          <w:rtl/>
-          <w:lang w:bidi="fa-IR"/>
-        </w:rPr>
-        <w:t xml:space="preserve"> </w:t>
-      </w:r>
-      <w:r>
-        <w:rPr>
-          <w:rFonts w:ascii="Times New Roman" w:hAnsi="Times New Roman" w:cs="B Lotus" w:hint="cs"/>
-          <w:sz w:val="32"/>
-          <w:szCs w:val="32"/>
-          <w:rtl/>
-          <w:lang w:bidi="fa-IR"/>
-        </w:rPr>
-        <w:t>در</w:t>
-      </w:r>
-      <w:r>
-        <w:rPr>
-          <w:rFonts w:ascii="Hepta Slab Light" w:hAnsi="Hepta Slab Light" w:cs="B Lotus"/>
-          <w:sz w:val="32"/>
-          <w:szCs w:val="32"/>
-          <w:rtl/>
-          <w:lang w:bidi="fa-IR"/>
-        </w:rPr>
-        <w:t xml:space="preserve"> </w:t>
-      </w:r>
-      <w:r>
-        <w:rPr>
-          <w:rFonts w:ascii="Times New Roman" w:hAnsi="Times New Roman" w:cs="B Lotus" w:hint="cs"/>
-          <w:sz w:val="32"/>
-          <w:szCs w:val="32"/>
-          <w:rtl/>
-          <w:lang w:bidi="fa-IR"/>
-        </w:rPr>
-        <w:t>آن</w:t>
-      </w:r>
-      <w:r>
-        <w:rPr>
-          <w:rFonts w:ascii="Hepta Slab Light" w:hAnsi="Hepta Slab Light" w:cs="B Lotus"/>
-          <w:sz w:val="32"/>
-          <w:szCs w:val="32"/>
-          <w:rtl/>
-          <w:lang w:bidi="fa-IR"/>
-        </w:rPr>
-        <w:t xml:space="preserve"> </w:t>
-      </w:r>
-      <w:r>
-        <w:rPr>
-          <w:rFonts w:ascii="Times New Roman" w:hAnsi="Times New Roman" w:cs="B Lotus" w:hint="cs"/>
-          <w:sz w:val="32"/>
-          <w:szCs w:val="32"/>
-          <w:rtl/>
-          <w:lang w:bidi="fa-IR"/>
-        </w:rPr>
-        <w:t>ناحیه،</w:t>
-      </w:r>
-      <w:r>
-        <w:rPr>
-          <w:rFonts w:ascii="Hepta Slab Light" w:hAnsi="Hepta Slab Light" w:cs="B Lotus"/>
-          <w:sz w:val="32"/>
-          <w:szCs w:val="32"/>
-          <w:rtl/>
-          <w:lang w:bidi="fa-IR"/>
-        </w:rPr>
-        <w:t xml:space="preserve"> </w:t>
-      </w:r>
-      <w:r>
-        <w:rPr>
-          <w:rFonts w:ascii="Times New Roman" w:hAnsi="Times New Roman" w:cs="B Lotus" w:hint="cs"/>
-          <w:sz w:val="32"/>
-          <w:szCs w:val="32"/>
-          <w:rtl/>
-          <w:lang w:bidi="fa-IR"/>
-        </w:rPr>
-        <w:t>که</w:t>
-      </w:r>
-      <w:r>
-        <w:rPr>
-          <w:rFonts w:ascii="Hepta Slab Light" w:hAnsi="Hepta Slab Light" w:cs="B Lotus"/>
-          <w:sz w:val="32"/>
-          <w:szCs w:val="32"/>
-          <w:rtl/>
-          <w:lang w:bidi="fa-IR"/>
-        </w:rPr>
-        <w:t xml:space="preserve"> </w:t>
-      </w:r>
-      <w:r>
-        <w:rPr>
-          <w:rFonts w:ascii="Times New Roman" w:hAnsi="Times New Roman" w:cs="B Lotus" w:hint="cs"/>
-          <w:sz w:val="32"/>
-          <w:szCs w:val="32"/>
-          <w:rtl/>
-          <w:lang w:bidi="fa-IR"/>
-        </w:rPr>
-        <w:t>این</w:t>
-      </w:r>
-      <w:r>
-        <w:rPr>
-          <w:rFonts w:ascii="Hepta Slab Light" w:hAnsi="Hepta Slab Light" w:cs="B Lotus"/>
-          <w:sz w:val="32"/>
-          <w:szCs w:val="32"/>
-          <w:rtl/>
-          <w:lang w:bidi="fa-IR"/>
-        </w:rPr>
-        <w:t xml:space="preserve"> </w:t>
-      </w:r>
-      <w:r>
-        <w:rPr>
-          <w:rFonts w:ascii="Times New Roman" w:hAnsi="Times New Roman" w:cs="B Lotus" w:hint="cs"/>
-          <w:sz w:val="32"/>
-          <w:szCs w:val="32"/>
-          <w:rtl/>
-          <w:lang w:bidi="fa-IR"/>
-        </w:rPr>
-        <w:t>امر</w:t>
-      </w:r>
-      <w:r>
-        <w:rPr>
-          <w:rFonts w:ascii="Hepta Slab Light" w:hAnsi="Hepta Slab Light" w:cs="B Lotus"/>
-          <w:sz w:val="32"/>
-          <w:szCs w:val="32"/>
-          <w:rtl/>
-          <w:lang w:bidi="fa-IR"/>
-        </w:rPr>
-        <w:t xml:space="preserve"> </w:t>
-      </w:r>
-      <w:r>
-        <w:rPr>
-          <w:rFonts w:ascii="Times New Roman" w:hAnsi="Times New Roman" w:cs="B Lotus" w:hint="cs"/>
-          <w:sz w:val="32"/>
-          <w:szCs w:val="32"/>
-          <w:rtl/>
-          <w:lang w:bidi="fa-IR"/>
-        </w:rPr>
-        <w:t>سبب</w:t>
-      </w:r>
-      <w:r>
-        <w:rPr>
-          <w:rFonts w:ascii="Hepta Slab Light" w:hAnsi="Hepta Slab Light" w:cs="B Lotus"/>
-          <w:sz w:val="32"/>
-          <w:szCs w:val="32"/>
-          <w:rtl/>
-          <w:lang w:bidi="fa-IR"/>
-        </w:rPr>
-        <w:t xml:space="preserve"> </w:t>
-      </w:r>
-      <w:r>
-        <w:rPr>
-          <w:rFonts w:ascii="Times New Roman" w:hAnsi="Times New Roman" w:cs="B Lotus" w:hint="cs"/>
-          <w:sz w:val="32"/>
-          <w:szCs w:val="32"/>
-          <w:rtl/>
-          <w:lang w:bidi="fa-IR"/>
-        </w:rPr>
-        <w:t>میشود</w:t>
-      </w:r>
-      <w:r>
-        <w:rPr>
-          <w:rFonts w:ascii="Hepta Slab Light" w:hAnsi="Hepta Slab Light" w:cs="B Lotus"/>
-          <w:sz w:val="32"/>
-          <w:szCs w:val="32"/>
-          <w:rtl/>
-          <w:lang w:bidi="fa-IR"/>
-        </w:rPr>
-        <w:t xml:space="preserve"> </w:t>
-      </w:r>
-      <w:r>
-        <w:rPr>
-          <w:rFonts w:ascii="Hepta Slab Light" w:hAnsi="Hepta Slab Light" w:cs="B Lotus"/>
-          <w:sz w:val="32"/>
-          <w:szCs w:val="32"/>
-          <w:lang w:bidi="fa-IR"/>
-        </w:rPr>
-        <w:t>MSE</w:t>
-      </w:r>
-      <w:r>
-        <w:rPr>
-          <w:rFonts w:ascii="Hepta Slab Light" w:hAnsi="Hepta Slab Light" w:cs="B Lotus"/>
-          <w:sz w:val="32"/>
-          <w:szCs w:val="32"/>
-          <w:rtl/>
-          <w:lang w:bidi="fa-IR"/>
-        </w:rPr>
-        <w:t xml:space="preserve"> </w:t>
-      </w:r>
-      <w:r>
-        <w:rPr>
-          <w:rFonts w:ascii="Times New Roman" w:hAnsi="Times New Roman" w:cs="B Lotus" w:hint="cs"/>
-          <w:sz w:val="32"/>
-          <w:szCs w:val="32"/>
-          <w:rtl/>
-          <w:lang w:bidi="fa-IR"/>
-        </w:rPr>
-        <w:t>به</w:t>
-      </w:r>
-      <w:r>
-        <w:rPr>
-          <w:rFonts w:ascii="Hepta Slab Light" w:hAnsi="Hepta Slab Light" w:cs="B Lotus"/>
-          <w:sz w:val="32"/>
-          <w:szCs w:val="32"/>
-          <w:rtl/>
-          <w:lang w:bidi="fa-IR"/>
-        </w:rPr>
-        <w:t xml:space="preserve"> </w:t>
-      </w:r>
-      <w:r>
-        <w:rPr>
-          <w:rFonts w:ascii="Times New Roman" w:hAnsi="Times New Roman" w:cs="B Lotus" w:hint="cs"/>
-          <w:sz w:val="32"/>
-          <w:szCs w:val="32"/>
-          <w:rtl/>
-          <w:lang w:bidi="fa-IR"/>
-        </w:rPr>
-        <w:t>طور</w:t>
-      </w:r>
-      <w:r>
-        <w:rPr>
-          <w:rFonts w:ascii="Hepta Slab Light" w:hAnsi="Hepta Slab Light" w:cs="B Lotus"/>
-          <w:sz w:val="32"/>
-          <w:szCs w:val="32"/>
-          <w:rtl/>
-          <w:lang w:bidi="fa-IR"/>
-        </w:rPr>
-        <w:t xml:space="preserve"> </w:t>
-      </w:r>
-      <w:r>
-        <w:rPr>
-          <w:rFonts w:ascii="Times New Roman" w:hAnsi="Times New Roman" w:cs="B Lotus" w:hint="cs"/>
-          <w:sz w:val="32"/>
-          <w:szCs w:val="32"/>
-          <w:rtl/>
-          <w:lang w:bidi="fa-IR"/>
-        </w:rPr>
-        <w:t>زیادی</w:t>
-      </w:r>
-      <w:r>
-        <w:rPr>
-          <w:rFonts w:ascii="Hepta Slab Light" w:hAnsi="Hepta Slab Light" w:cs="B Lotus"/>
-          <w:sz w:val="32"/>
-          <w:szCs w:val="32"/>
-          <w:rtl/>
-          <w:lang w:bidi="fa-IR"/>
-        </w:rPr>
-        <w:t xml:space="preserve"> </w:t>
-      </w:r>
-      <w:r>
-        <w:rPr>
-          <w:rFonts w:ascii="Times New Roman" w:hAnsi="Times New Roman" w:cs="B Lotus" w:hint="cs"/>
-          <w:sz w:val="32"/>
-          <w:szCs w:val="32"/>
-          <w:rtl/>
-          <w:lang w:bidi="fa-IR"/>
-        </w:rPr>
-        <w:t>کاهش</w:t>
-      </w:r>
-      <w:r>
-        <w:rPr>
-          <w:rFonts w:ascii="Hepta Slab Light" w:hAnsi="Hepta Slab Light" w:cs="B Lotus"/>
-          <w:sz w:val="32"/>
-          <w:szCs w:val="32"/>
-          <w:rtl/>
-          <w:lang w:bidi="fa-IR"/>
-        </w:rPr>
-        <w:t xml:space="preserve"> </w:t>
-      </w:r>
-      <w:r>
-        <w:rPr>
-          <w:rFonts w:ascii="Times New Roman" w:hAnsi="Times New Roman" w:cs="B Lotus" w:hint="cs"/>
-          <w:sz w:val="32"/>
-          <w:szCs w:val="32"/>
-          <w:rtl/>
-          <w:lang w:bidi="fa-IR"/>
-        </w:rPr>
-        <w:t>پیدا</w:t>
-      </w:r>
-      <w:r>
-        <w:rPr>
-          <w:rFonts w:ascii="Hepta Slab Light" w:hAnsi="Hepta Slab Light" w:cs="B Lotus"/>
-          <w:sz w:val="32"/>
-          <w:szCs w:val="32"/>
-          <w:rtl/>
-          <w:lang w:bidi="fa-IR"/>
-        </w:rPr>
-        <w:t xml:space="preserve"> </w:t>
-      </w:r>
-      <w:r>
-        <w:rPr>
-          <w:rFonts w:ascii="Times New Roman" w:hAnsi="Times New Roman" w:cs="B Lotus" w:hint="cs"/>
-          <w:sz w:val="32"/>
-          <w:szCs w:val="32"/>
-          <w:rtl/>
-          <w:lang w:bidi="fa-IR"/>
-        </w:rPr>
-        <w:t>کند</w:t>
-      </w:r>
-      <w:r>
-        <w:rPr>
-          <w:rFonts w:ascii="Hepta Slab Light" w:hAnsi="Hepta Slab Light" w:cs="B Lotus"/>
-          <w:sz w:val="32"/>
-          <w:szCs w:val="32"/>
-          <w:rtl/>
-          <w:lang w:bidi="fa-IR"/>
-        </w:rPr>
-        <w:t xml:space="preserve">. </w:t>
-      </w:r>
-      <w:r>
-        <w:rPr>
           <w:rFonts w:ascii="Hepta Slab Light" w:hAnsi="Hepta Slab Light" w:cs="B Lotus" w:hint="cs"/>
-          <w:sz w:val="32"/>
-          <w:szCs w:val="32"/>
-          <w:rtl/>
-          <w:lang w:bidi="fa-IR"/>
-        </w:rPr>
-        <w:t xml:space="preserve">اگر ناحیه ما چگالی پایین تری </w:t>
-      </w:r>
+          <w:sz w:val="36"/>
+          <w:szCs w:val="36"/>
+          <w:rtl/>
+          <w:lang w:bidi="fa-IR"/>
+        </w:rPr>
+        <w:t xml:space="preserve"> یک ماهیت تصادفی دارد. </w:t>
+      </w:r>
+      <w:proofErr w:type="spellStart"/>
       <w:r>
         <w:rPr>
           <w:rFonts w:ascii="Hepta Slab Light" w:hAnsi="Hepta Slab Light" w:cs="B Lotus" w:hint="cs"/>
-          <w:sz w:val="32"/>
-          <w:szCs w:val="32"/>
-          <w:rtl/>
-          <w:lang w:bidi="fa-IR"/>
-        </w:rPr>
-        <w:t xml:space="preserve">داشته باشد داده ها پراکنده هستند و مرکز یک خوشه فاصله بسیار زیادی تا نقاط دارد که باعث افزایش </w:t>
-      </w:r>
-      <w:r>
-        <w:rPr>
-          <w:rFonts w:ascii="Hepta Slab Light" w:hAnsi="Hepta Slab Light" w:cs="B Lotus"/>
-          <w:sz w:val="32"/>
-          <w:szCs w:val="32"/>
-          <w:lang w:bidi="fa-IR"/>
-        </w:rPr>
-        <w:t>MSE</w:t>
-      </w:r>
+          <w:sz w:val="36"/>
+          <w:szCs w:val="36"/>
+          <w:rtl/>
+          <w:lang w:bidi="fa-IR"/>
+        </w:rPr>
+        <w:t>واریانس</w:t>
+      </w:r>
+      <w:proofErr w:type="spellEnd"/>
       <w:r>
         <w:rPr>
           <w:rFonts w:ascii="Hepta Slab Light" w:hAnsi="Hepta Slab Light" w:cs="B Lotus" w:hint="cs"/>
-          <w:sz w:val="32"/>
-          <w:szCs w:val="32"/>
-          <w:rtl/>
-          <w:lang w:bidi="fa-IR"/>
-        </w:rPr>
-        <w:t xml:space="preserve"> میشود. </w:t>
+          <w:sz w:val="36"/>
+          <w:szCs w:val="36"/>
+          <w:rtl/>
+          <w:lang w:bidi="fa-IR"/>
+        </w:rPr>
+        <w:t xml:space="preserve"> را همان مقدار </w:t>
+      </w:r>
+      <w:r>
+        <w:rPr>
+          <w:rFonts w:ascii="Hepta Slab Light" w:hAnsi="Hepta Slab Light" w:cs="B Lotus"/>
+          <w:sz w:val="36"/>
+          <w:szCs w:val="36"/>
+          <w:lang w:bidi="fa-IR"/>
+        </w:rPr>
+        <w:t>WCSS</w:t>
+      </w:r>
+      <w:r>
+        <w:rPr>
+          <w:rFonts w:ascii="Hepta Slab Light" w:hAnsi="Hepta Slab Light" w:cs="B Lotus" w:hint="cs"/>
+          <w:sz w:val="36"/>
+          <w:szCs w:val="36"/>
+          <w:rtl/>
+          <w:lang w:bidi="fa-IR"/>
+        </w:rPr>
+        <w:t xml:space="preserve"> میتواند تلقی کرد. همچنین این نکته مهم است که نقاط داده ما و خوشه های محدود هستند و به سمت بی نهایت میل نمیشوند. </w:t>
+      </w:r>
+    </w:p>
+    <w:p>
+      <w:pPr>
+        <w:bidi/>
+        <w:rPr>
+          <w:rFonts w:ascii="Hepta Slab Light" w:hAnsi="Hepta Slab Light" w:cs="B Lotus"/>
+          <w:sz w:val="36"/>
+          <w:szCs w:val="36"/>
+          <w:lang w:bidi="fa-IR"/>
+        </w:rPr>
+      </w:pPr>
+    </w:p>
+    <w:p>
+      <w:pPr>
+        <w:bidi/>
+        <w:rPr>
+          <w:rFonts w:ascii="Hepta Slab Light" w:hAnsi="Hepta Slab Light" w:cs="B Lotus"/>
+          <w:b/>
+          <w:bCs/>
+          <w:sz w:val="36"/>
+          <w:szCs w:val="36"/>
+          <w:rtl/>
+          <w:lang w:bidi="fa-IR"/>
+        </w:rPr>
+      </w:pPr>
+      <w:r>
+        <w:rPr>
+          <w:rFonts w:ascii="Times New Roman" w:hAnsi="Times New Roman" w:cs="B Lotus" w:hint="cs"/>
+          <w:b/>
+          <w:bCs/>
+          <w:sz w:val="36"/>
+          <w:szCs w:val="36"/>
+          <w:rtl/>
+          <w:lang w:bidi="fa-IR"/>
+        </w:rPr>
+        <w:t>ب</w:t>
+      </w:r>
+      <w:r>
+        <w:rPr>
+          <w:rFonts w:ascii="Hepta Slab Light" w:hAnsi="Hepta Slab Light" w:cs="B Lotus"/>
+          <w:b/>
+          <w:bCs/>
+          <w:sz w:val="36"/>
+          <w:szCs w:val="36"/>
+          <w:rtl/>
+          <w:lang w:bidi="fa-IR"/>
+        </w:rPr>
+        <w:t>)</w:t>
       </w:r>
     </w:p>
     <w:p>
@@ -15798,102 +14366,423 @@
       </w:pPr>
       <w:r>
         <w:rPr>
-          <w:rFonts w:ascii="Hepta Slab Light" w:hAnsi="Hepta Slab Light" w:cs="B Lotus" w:hint="cs"/>
-          <w:sz w:val="32"/>
-          <w:szCs w:val="32"/>
-          <w:rtl/>
-          <w:lang w:bidi="fa-IR"/>
-        </w:rPr>
-        <w:t xml:space="preserve">به همین دلیل </w:t>
-      </w:r>
-      <w:r>
-        <w:rPr>
-          <w:rFonts w:ascii="Hepta Slab Light" w:hAnsi="Hepta Slab Light" w:cs="B Lotus"/>
-          <w:sz w:val="32"/>
-          <w:szCs w:val="32"/>
-          <w:lang w:bidi="fa-IR"/>
-        </w:rPr>
-        <w:t>k-mean</w:t>
-      </w:r>
-      <w:r>
-        <w:rPr>
-          <w:rFonts w:ascii="Hepta Slab Light" w:hAnsi="Hepta Slab Light" w:cs="B Lotus" w:hint="cs"/>
-          <w:sz w:val="32"/>
-          <w:szCs w:val="32"/>
-          <w:rtl/>
-          <w:lang w:bidi="fa-IR"/>
-        </w:rPr>
-        <w:t xml:space="preserve"> به دنبال این است که </w:t>
-      </w:r>
-      <w:r>
-        <w:rPr>
-          <w:rFonts w:ascii="Hepta Slab Light" w:hAnsi="Hepta Slab Light" w:cs="B Lotus"/>
-          <w:sz w:val="32"/>
-          <w:szCs w:val="32"/>
-          <w:lang w:bidi="fa-IR"/>
-        </w:rPr>
-        <w:t>MSE</w:t>
-      </w:r>
-      <w:r>
-        <w:rPr>
-          <w:rFonts w:ascii="Hepta Slab Light" w:hAnsi="Hepta Slab Light" w:cs="B Lotus" w:hint="cs"/>
-          <w:sz w:val="32"/>
-          <w:szCs w:val="32"/>
-          <w:rtl/>
-          <w:lang w:bidi="fa-IR"/>
-        </w:rPr>
-        <w:t xml:space="preserve"> را کم کند به صورت طبیعی مراکز خوشه ها را در نواحی قرار میدهد که فاصله از بسیاری از نقاط به صورت همزمان کاهش پیدا کند</w:t>
-      </w:r>
-      <w:r>
-        <w:rPr>
-          <w:rFonts w:ascii="Hepta Slab Light" w:hAnsi="Hepta Slab Light" w:cs="B Lotus" w:hint="cs"/>
-          <w:sz w:val="32"/>
-          <w:szCs w:val="32"/>
-          <w:rtl/>
-          <w:lang w:bidi="fa-IR"/>
-        </w:rPr>
-        <w:t xml:space="preserve">، که به این معنی است که </w:t>
-      </w:r>
-      <w:r>
-        <w:rPr>
-          <w:rFonts w:ascii="Hepta Slab Light" w:hAnsi="Hepta Slab Light" w:cs="B Lotus"/>
-          <w:sz w:val="32"/>
-          <w:szCs w:val="32"/>
-          <w:lang w:bidi="fa-IR"/>
-        </w:rPr>
-        <w:t>k-mean</w:t>
-      </w:r>
-      <w:r>
-        <w:rPr>
-          <w:rFonts w:ascii="Hepta Slab Light" w:hAnsi="Hepta Slab Light" w:cs="B Lotus" w:hint="cs"/>
-          <w:sz w:val="32"/>
-          <w:szCs w:val="32"/>
-          <w:rtl/>
-          <w:lang w:bidi="fa-IR"/>
-        </w:rPr>
-        <w:t xml:space="preserve"> به سمت نواحی با چگالی بالاتر کشیده میشود. </w:t>
-      </w:r>
-    </w:p>
-    <w:p>
-      <w:pPr>
-        <w:bidi/>
-        <w:rPr>
-          <w:rFonts w:ascii="Hepta Slab Light" w:hAnsi="Hepta Slab Light" w:cs="B Lotus"/>
-          <w:sz w:val="32"/>
-          <w:szCs w:val="32"/>
-          <w:rtl/>
-          <w:lang w:bidi="fa-IR"/>
-        </w:rPr>
-      </w:pPr>
-      <w:r>
-        <w:rPr>
-          <w:rFonts w:ascii="Hepta Slab Light" w:hAnsi="Hepta Slab Light" w:cs="B Lotus" w:hint="cs"/>
-          <w:sz w:val="32"/>
-          <w:szCs w:val="32"/>
-          <w:rtl/>
-          <w:lang w:bidi="fa-IR"/>
-        </w:rPr>
-        <w:t>پ)</w:t>
+          <w:rFonts w:ascii="Times New Roman" w:hAnsi="Times New Roman" w:cs="B Lotus" w:hint="cs"/>
+          <w:sz w:val="32"/>
+          <w:szCs w:val="32"/>
+          <w:rtl/>
+          <w:lang w:bidi="fa-IR"/>
+        </w:rPr>
+        <w:t>مراکز</w:t>
+      </w:r>
+      <w:r>
+        <w:rPr>
+          <w:rFonts w:ascii="Hepta Slab Light" w:hAnsi="Hepta Slab Light" w:cs="B Lotus"/>
+          <w:sz w:val="32"/>
+          <w:szCs w:val="32"/>
+          <w:rtl/>
+          <w:lang w:bidi="fa-IR"/>
+        </w:rPr>
+        <w:t xml:space="preserve"> </w:t>
+      </w:r>
+      <w:r>
+        <w:rPr>
+          <w:rFonts w:ascii="Times New Roman" w:hAnsi="Times New Roman" w:cs="B Lotus" w:hint="cs"/>
+          <w:sz w:val="32"/>
+          <w:szCs w:val="32"/>
+          <w:rtl/>
+          <w:lang w:bidi="fa-IR"/>
+        </w:rPr>
+        <w:t>خوشه</w:t>
+      </w:r>
+      <w:r>
+        <w:rPr>
+          <w:rFonts w:ascii="Hepta Slab Light" w:hAnsi="Hepta Slab Light" w:cs="B Lotus"/>
+          <w:sz w:val="32"/>
+          <w:szCs w:val="32"/>
+          <w:rtl/>
+          <w:lang w:bidi="fa-IR"/>
+        </w:rPr>
+        <w:t xml:space="preserve"> </w:t>
+      </w:r>
+      <w:r>
+        <w:rPr>
+          <w:rFonts w:ascii="Times New Roman" w:hAnsi="Times New Roman" w:cs="B Lotus" w:hint="cs"/>
+          <w:sz w:val="32"/>
+          <w:szCs w:val="32"/>
+          <w:rtl/>
+          <w:lang w:bidi="fa-IR"/>
+        </w:rPr>
+        <w:t>ها</w:t>
+      </w:r>
+      <w:r>
+        <w:rPr>
+          <w:rFonts w:ascii="Hepta Slab Light" w:hAnsi="Hepta Slab Light" w:cs="B Lotus"/>
+          <w:sz w:val="32"/>
+          <w:szCs w:val="32"/>
+          <w:rtl/>
+          <w:lang w:bidi="fa-IR"/>
+        </w:rPr>
+        <w:t xml:space="preserve"> </w:t>
+      </w:r>
+      <w:r>
+        <w:rPr>
+          <w:rFonts w:ascii="Times New Roman" w:hAnsi="Times New Roman" w:cs="B Lotus" w:hint="cs"/>
+          <w:sz w:val="32"/>
+          <w:szCs w:val="32"/>
+          <w:rtl/>
+          <w:lang w:bidi="fa-IR"/>
+        </w:rPr>
+        <w:t>در</w:t>
+      </w:r>
+      <w:r>
+        <w:rPr>
+          <w:rFonts w:ascii="Hepta Slab Light" w:hAnsi="Hepta Slab Light" w:cs="B Lotus"/>
+          <w:sz w:val="32"/>
+          <w:szCs w:val="32"/>
+          <w:rtl/>
+          <w:lang w:bidi="fa-IR"/>
+        </w:rPr>
+        <w:t xml:space="preserve"> </w:t>
+      </w:r>
+      <w:r>
+        <w:rPr>
+          <w:rFonts w:ascii="Times New Roman" w:hAnsi="Times New Roman" w:cs="B Lotus" w:hint="cs"/>
+          <w:sz w:val="32"/>
+          <w:szCs w:val="32"/>
+          <w:rtl/>
+          <w:lang w:bidi="fa-IR"/>
+        </w:rPr>
+        <w:t>نهایت</w:t>
+      </w:r>
+      <w:r>
+        <w:rPr>
+          <w:rFonts w:ascii="Hepta Slab Light" w:hAnsi="Hepta Slab Light" w:cs="B Lotus"/>
+          <w:sz w:val="32"/>
+          <w:szCs w:val="32"/>
+          <w:rtl/>
+          <w:lang w:bidi="fa-IR"/>
+        </w:rPr>
+        <w:t xml:space="preserve"> </w:t>
+      </w:r>
+      <w:r>
+        <w:rPr>
+          <w:rFonts w:ascii="Times New Roman" w:hAnsi="Times New Roman" w:cs="B Lotus" w:hint="cs"/>
+          <w:sz w:val="32"/>
+          <w:szCs w:val="32"/>
+          <w:rtl/>
+          <w:lang w:bidi="fa-IR"/>
+        </w:rPr>
+        <w:t>بیشتر</w:t>
+      </w:r>
+      <w:r>
+        <w:rPr>
+          <w:rFonts w:ascii="Hepta Slab Light" w:hAnsi="Hepta Slab Light" w:cs="B Lotus"/>
+          <w:sz w:val="32"/>
+          <w:szCs w:val="32"/>
+          <w:rtl/>
+          <w:lang w:bidi="fa-IR"/>
+        </w:rPr>
+        <w:t xml:space="preserve"> </w:t>
+      </w:r>
+      <w:r>
+        <w:rPr>
+          <w:rFonts w:ascii="Times New Roman" w:hAnsi="Times New Roman" w:cs="B Lotus" w:hint="cs"/>
+          <w:sz w:val="32"/>
+          <w:szCs w:val="32"/>
+          <w:rtl/>
+          <w:lang w:bidi="fa-IR"/>
+        </w:rPr>
+        <w:t>احتمال</w:t>
+      </w:r>
+      <w:r>
+        <w:rPr>
+          <w:rFonts w:ascii="Hepta Slab Light" w:hAnsi="Hepta Slab Light" w:cs="B Lotus"/>
+          <w:sz w:val="32"/>
+          <w:szCs w:val="32"/>
+          <w:rtl/>
+          <w:lang w:bidi="fa-IR"/>
+        </w:rPr>
+        <w:t xml:space="preserve"> </w:t>
+      </w:r>
+      <w:r>
+        <w:rPr>
+          <w:rFonts w:ascii="Times New Roman" w:hAnsi="Times New Roman" w:cs="B Lotus" w:hint="cs"/>
+          <w:sz w:val="32"/>
+          <w:szCs w:val="32"/>
+          <w:rtl/>
+          <w:lang w:bidi="fa-IR"/>
+        </w:rPr>
+        <w:t>دارد</w:t>
+      </w:r>
+      <w:r>
+        <w:rPr>
+          <w:rFonts w:ascii="Hepta Slab Light" w:hAnsi="Hepta Slab Light" w:cs="B Lotus"/>
+          <w:sz w:val="32"/>
+          <w:szCs w:val="32"/>
+          <w:rtl/>
+          <w:lang w:bidi="fa-IR"/>
+        </w:rPr>
+        <w:t xml:space="preserve"> </w:t>
+      </w:r>
+      <w:r>
+        <w:rPr>
+          <w:rFonts w:ascii="Times New Roman" w:hAnsi="Times New Roman" w:cs="B Lotus" w:hint="cs"/>
+          <w:sz w:val="32"/>
+          <w:szCs w:val="32"/>
+          <w:rtl/>
+          <w:lang w:bidi="fa-IR"/>
+        </w:rPr>
+        <w:t>که</w:t>
+      </w:r>
+      <w:r>
+        <w:rPr>
+          <w:rFonts w:ascii="Hepta Slab Light" w:hAnsi="Hepta Slab Light" w:cs="B Lotus"/>
+          <w:sz w:val="32"/>
+          <w:szCs w:val="32"/>
+          <w:rtl/>
+          <w:lang w:bidi="fa-IR"/>
+        </w:rPr>
+        <w:t xml:space="preserve"> </w:t>
+      </w:r>
+      <w:r>
+        <w:rPr>
+          <w:rFonts w:ascii="Times New Roman" w:hAnsi="Times New Roman" w:cs="B Lotus" w:hint="cs"/>
+          <w:sz w:val="32"/>
+          <w:szCs w:val="32"/>
+          <w:rtl/>
+          <w:lang w:bidi="fa-IR"/>
+        </w:rPr>
+        <w:t>در</w:t>
+      </w:r>
+      <w:r>
+        <w:rPr>
+          <w:rFonts w:ascii="Hepta Slab Light" w:hAnsi="Hepta Slab Light" w:cs="B Lotus"/>
+          <w:sz w:val="32"/>
+          <w:szCs w:val="32"/>
+          <w:rtl/>
+          <w:lang w:bidi="fa-IR"/>
+        </w:rPr>
+        <w:t xml:space="preserve"> </w:t>
+      </w:r>
+      <w:r>
+        <w:rPr>
+          <w:rFonts w:ascii="Times New Roman" w:hAnsi="Times New Roman" w:cs="B Lotus" w:hint="cs"/>
+          <w:sz w:val="32"/>
+          <w:szCs w:val="32"/>
+          <w:rtl/>
+          <w:lang w:bidi="fa-IR"/>
+        </w:rPr>
+        <w:t>ناحیه</w:t>
+      </w:r>
+      <w:r>
+        <w:rPr>
+          <w:rFonts w:ascii="Hepta Slab Light" w:hAnsi="Hepta Slab Light" w:cs="B Lotus"/>
+          <w:sz w:val="32"/>
+          <w:szCs w:val="32"/>
+          <w:rtl/>
+          <w:lang w:bidi="fa-IR"/>
+        </w:rPr>
+        <w:t xml:space="preserve"> </w:t>
+      </w:r>
+      <w:r>
+        <w:rPr>
+          <w:rFonts w:ascii="Times New Roman" w:hAnsi="Times New Roman" w:cs="B Lotus" w:hint="cs"/>
+          <w:sz w:val="32"/>
+          <w:szCs w:val="32"/>
+          <w:rtl/>
+          <w:lang w:bidi="fa-IR"/>
+        </w:rPr>
+        <w:t>ای</w:t>
+      </w:r>
+      <w:r>
+        <w:rPr>
+          <w:rFonts w:ascii="Hepta Slab Light" w:hAnsi="Hepta Slab Light" w:cs="B Lotus"/>
+          <w:sz w:val="32"/>
+          <w:szCs w:val="32"/>
+          <w:rtl/>
+          <w:lang w:bidi="fa-IR"/>
+        </w:rPr>
+        <w:t xml:space="preserve"> </w:t>
+      </w:r>
+      <w:r>
+        <w:rPr>
+          <w:rFonts w:ascii="Times New Roman" w:hAnsi="Times New Roman" w:cs="B Lotus" w:hint="cs"/>
+          <w:sz w:val="32"/>
+          <w:szCs w:val="32"/>
+          <w:rtl/>
+          <w:lang w:bidi="fa-IR"/>
+        </w:rPr>
+        <w:t>که</w:t>
+      </w:r>
+      <w:r>
+        <w:rPr>
+          <w:rFonts w:ascii="Hepta Slab Light" w:hAnsi="Hepta Slab Light" w:cs="B Lotus"/>
+          <w:sz w:val="32"/>
+          <w:szCs w:val="32"/>
+          <w:rtl/>
+          <w:lang w:bidi="fa-IR"/>
+        </w:rPr>
+        <w:t xml:space="preserve"> </w:t>
+      </w:r>
+      <w:r>
+        <w:rPr>
+          <w:rFonts w:ascii="Times New Roman" w:hAnsi="Times New Roman" w:cs="B Lotus" w:hint="cs"/>
+          <w:sz w:val="32"/>
+          <w:szCs w:val="32"/>
+          <w:rtl/>
+          <w:lang w:bidi="fa-IR"/>
+        </w:rPr>
+        <w:t>چگالی</w:t>
+      </w:r>
+      <w:r>
+        <w:rPr>
+          <w:rFonts w:ascii="Hepta Slab Light" w:hAnsi="Hepta Slab Light" w:cs="B Lotus"/>
+          <w:sz w:val="32"/>
+          <w:szCs w:val="32"/>
+          <w:rtl/>
+          <w:lang w:bidi="fa-IR"/>
+        </w:rPr>
+        <w:t xml:space="preserve"> </w:t>
+      </w:r>
+      <w:r>
+        <w:rPr>
+          <w:rFonts w:ascii="Times New Roman" w:hAnsi="Times New Roman" w:cs="B Lotus" w:hint="cs"/>
+          <w:sz w:val="32"/>
+          <w:szCs w:val="32"/>
+          <w:rtl/>
+          <w:lang w:bidi="fa-IR"/>
+        </w:rPr>
+        <w:t>بیشتری</w:t>
+      </w:r>
+      <w:r>
+        <w:rPr>
+          <w:rFonts w:ascii="Hepta Slab Light" w:hAnsi="Hepta Slab Light" w:cs="B Lotus"/>
+          <w:sz w:val="32"/>
+          <w:szCs w:val="32"/>
+          <w:rtl/>
+          <w:lang w:bidi="fa-IR"/>
+        </w:rPr>
+        <w:t xml:space="preserve"> </w:t>
+      </w:r>
+      <w:r>
+        <w:rPr>
+          <w:rFonts w:ascii="Times New Roman" w:hAnsi="Times New Roman" w:cs="B Lotus" w:hint="cs"/>
+          <w:sz w:val="32"/>
+          <w:szCs w:val="32"/>
+          <w:rtl/>
+          <w:lang w:bidi="fa-IR"/>
+        </w:rPr>
+        <w:t>دارد</w:t>
+      </w:r>
+      <w:r>
+        <w:rPr>
+          <w:rFonts w:ascii="Hepta Slab Light" w:hAnsi="Hepta Slab Light" w:cs="B Lotus"/>
+          <w:sz w:val="32"/>
+          <w:szCs w:val="32"/>
+          <w:rtl/>
+          <w:lang w:bidi="fa-IR"/>
+        </w:rPr>
+        <w:t xml:space="preserve"> </w:t>
+      </w:r>
+      <w:r>
+        <w:rPr>
+          <w:rFonts w:ascii="Times New Roman" w:hAnsi="Times New Roman" w:cs="B Lotus" w:hint="cs"/>
+          <w:sz w:val="32"/>
+          <w:szCs w:val="32"/>
+          <w:rtl/>
+          <w:lang w:bidi="fa-IR"/>
+        </w:rPr>
+        <w:t>متمرکز</w:t>
+      </w:r>
+      <w:r>
+        <w:rPr>
+          <w:rFonts w:ascii="Hepta Slab Light" w:hAnsi="Hepta Slab Light" w:cs="B Lotus"/>
+          <w:sz w:val="32"/>
+          <w:szCs w:val="32"/>
+          <w:rtl/>
+          <w:lang w:bidi="fa-IR"/>
+        </w:rPr>
+        <w:t xml:space="preserve"> </w:t>
+      </w:r>
+      <w:r>
+        <w:rPr>
+          <w:rFonts w:ascii="Times New Roman" w:hAnsi="Times New Roman" w:cs="B Lotus" w:hint="cs"/>
+          <w:sz w:val="32"/>
+          <w:szCs w:val="32"/>
+          <w:rtl/>
+          <w:lang w:bidi="fa-IR"/>
+        </w:rPr>
+        <w:t>میشوند،</w:t>
+      </w:r>
+      <w:r>
+        <w:rPr>
+          <w:rFonts w:ascii="Hepta Slab Light" w:hAnsi="Hepta Slab Light" w:cs="B Lotus"/>
+          <w:sz w:val="32"/>
+          <w:szCs w:val="32"/>
+          <w:rtl/>
+          <w:lang w:bidi="fa-IR"/>
+        </w:rPr>
+        <w:t xml:space="preserve"> </w:t>
+      </w:r>
+      <w:r>
+        <w:rPr>
+          <w:rFonts w:ascii="Times New Roman" w:hAnsi="Times New Roman" w:cs="B Lotus" w:hint="cs"/>
+          <w:sz w:val="32"/>
+          <w:szCs w:val="32"/>
+          <w:rtl/>
+          <w:lang w:bidi="fa-IR"/>
+        </w:rPr>
+        <w:t>به</w:t>
+      </w:r>
+      <w:r>
+        <w:rPr>
+          <w:rFonts w:ascii="Hepta Slab Light" w:hAnsi="Hepta Slab Light" w:cs="B Lotus"/>
+          <w:sz w:val="32"/>
+          <w:szCs w:val="32"/>
+          <w:rtl/>
+          <w:lang w:bidi="fa-IR"/>
+        </w:rPr>
+        <w:t xml:space="preserve"> </w:t>
+      </w:r>
+      <w:r>
+        <w:rPr>
+          <w:rFonts w:ascii="Times New Roman" w:hAnsi="Times New Roman" w:cs="B Lotus" w:hint="cs"/>
+          <w:sz w:val="32"/>
+          <w:szCs w:val="32"/>
+          <w:rtl/>
+          <w:lang w:bidi="fa-IR"/>
+        </w:rPr>
+        <w:t>چند</w:t>
+      </w:r>
+      <w:r>
+        <w:rPr>
+          <w:rFonts w:ascii="Hepta Slab Light" w:hAnsi="Hepta Slab Light" w:cs="B Lotus"/>
+          <w:sz w:val="32"/>
+          <w:szCs w:val="32"/>
+          <w:rtl/>
+          <w:lang w:bidi="fa-IR"/>
+        </w:rPr>
+        <w:t xml:space="preserve"> </w:t>
+      </w:r>
+      <w:r>
+        <w:rPr>
+          <w:rFonts w:ascii="Times New Roman" w:hAnsi="Times New Roman" w:cs="B Lotus" w:hint="cs"/>
+          <w:sz w:val="32"/>
+          <w:szCs w:val="32"/>
+          <w:rtl/>
+          <w:lang w:bidi="fa-IR"/>
+        </w:rPr>
+        <w:t>دلیل</w:t>
+      </w:r>
+      <w:r>
+        <w:rPr>
+          <w:rFonts w:ascii="Hepta Slab Light" w:hAnsi="Hepta Slab Light" w:cs="B Lotus"/>
+          <w:sz w:val="32"/>
+          <w:szCs w:val="32"/>
+          <w:rtl/>
+          <w:lang w:bidi="fa-IR"/>
+        </w:rPr>
+        <w:t>:</w:t>
       </w:r>
     </w:p>
     <w:p>
@@ -15910,22 +14799,1330 @@
       </w:pPr>
       <w:r>
         <w:rPr>
+          <w:rFonts w:ascii="Times New Roman" w:hAnsi="Times New Roman" w:cs="B Lotus" w:hint="cs"/>
+          <w:sz w:val="32"/>
+          <w:szCs w:val="32"/>
+          <w:rtl/>
+          <w:lang w:bidi="fa-IR"/>
+        </w:rPr>
+        <w:t>الگوریتم</w:t>
+      </w:r>
+      <w:r>
+        <w:rPr>
+          <w:rFonts w:ascii="Hepta Slab Light" w:hAnsi="Hepta Slab Light" w:cs="B Lotus"/>
+          <w:sz w:val="32"/>
+          <w:szCs w:val="32"/>
+          <w:rtl/>
+          <w:lang w:bidi="fa-IR"/>
+        </w:rPr>
+        <w:t xml:space="preserve"> </w:t>
+      </w:r>
+      <w:r>
+        <w:rPr>
+          <w:rFonts w:ascii="Hepta Slab Light" w:hAnsi="Hepta Slab Light" w:cs="B Lotus"/>
+          <w:sz w:val="32"/>
+          <w:szCs w:val="32"/>
+          <w:lang w:bidi="fa-IR"/>
+        </w:rPr>
+        <w:t>k-mean</w:t>
+      </w:r>
+      <w:r>
+        <w:rPr>
+          <w:rFonts w:ascii="Hepta Slab Light" w:hAnsi="Hepta Slab Light" w:cs="B Lotus"/>
+          <w:sz w:val="32"/>
+          <w:szCs w:val="32"/>
+          <w:rtl/>
+          <w:lang w:bidi="fa-IR"/>
+        </w:rPr>
+        <w:t xml:space="preserve"> </w:t>
+      </w:r>
+      <w:r>
+        <w:rPr>
+          <w:rFonts w:ascii="Times New Roman" w:hAnsi="Times New Roman" w:cs="B Lotus" w:hint="cs"/>
+          <w:sz w:val="32"/>
+          <w:szCs w:val="32"/>
+          <w:rtl/>
+          <w:lang w:bidi="fa-IR"/>
+        </w:rPr>
+        <w:t>و</w:t>
+      </w:r>
+      <w:r>
+        <w:rPr>
+          <w:rFonts w:ascii="Hepta Slab Light" w:hAnsi="Hepta Slab Light" w:cs="B Lotus"/>
+          <w:sz w:val="32"/>
+          <w:szCs w:val="32"/>
+          <w:rtl/>
+          <w:lang w:bidi="fa-IR"/>
+        </w:rPr>
+        <w:t xml:space="preserve"> </w:t>
+      </w:r>
+      <w:r>
+        <w:rPr>
+          <w:rFonts w:ascii="Times New Roman" w:hAnsi="Times New Roman" w:cs="B Lotus" w:hint="cs"/>
+          <w:sz w:val="32"/>
+          <w:szCs w:val="32"/>
+          <w:rtl/>
+          <w:lang w:bidi="fa-IR"/>
+        </w:rPr>
+        <w:t>هر</w:t>
+      </w:r>
+      <w:r>
+        <w:rPr>
+          <w:rFonts w:ascii="Hepta Slab Light" w:hAnsi="Hepta Slab Light" w:cs="B Lotus"/>
+          <w:sz w:val="32"/>
+          <w:szCs w:val="32"/>
+          <w:rtl/>
+          <w:lang w:bidi="fa-IR"/>
+        </w:rPr>
+        <w:t xml:space="preserve"> </w:t>
+      </w:r>
+      <w:r>
+        <w:rPr>
+          <w:rFonts w:ascii="Times New Roman" w:hAnsi="Times New Roman" w:cs="B Lotus" w:hint="cs"/>
+          <w:sz w:val="32"/>
+          <w:szCs w:val="32"/>
+          <w:rtl/>
+          <w:lang w:bidi="fa-IR"/>
+        </w:rPr>
+        <w:t>الگوریتمی</w:t>
+      </w:r>
+      <w:r>
+        <w:rPr>
+          <w:rFonts w:ascii="Hepta Slab Light" w:hAnsi="Hepta Slab Light" w:cs="B Lotus"/>
+          <w:sz w:val="32"/>
+          <w:szCs w:val="32"/>
+          <w:rtl/>
+          <w:lang w:bidi="fa-IR"/>
+        </w:rPr>
+        <w:t xml:space="preserve"> </w:t>
+      </w:r>
+      <w:r>
+        <w:rPr>
+          <w:rFonts w:ascii="Times New Roman" w:hAnsi="Times New Roman" w:cs="B Lotus" w:hint="cs"/>
+          <w:sz w:val="32"/>
+          <w:szCs w:val="32"/>
+          <w:rtl/>
+          <w:lang w:bidi="fa-IR"/>
+        </w:rPr>
+        <w:t>که</w:t>
+      </w:r>
+      <w:r>
+        <w:rPr>
+          <w:rFonts w:ascii="Hepta Slab Light" w:hAnsi="Hepta Slab Light" w:cs="B Lotus"/>
+          <w:sz w:val="32"/>
+          <w:szCs w:val="32"/>
+          <w:rtl/>
+          <w:lang w:bidi="fa-IR"/>
+        </w:rPr>
+        <w:t xml:space="preserve"> </w:t>
+      </w:r>
+      <w:r>
+        <w:rPr>
+          <w:rFonts w:ascii="Times New Roman" w:hAnsi="Times New Roman" w:cs="B Lotus" w:hint="cs"/>
+          <w:sz w:val="32"/>
+          <w:szCs w:val="32"/>
+          <w:rtl/>
+          <w:lang w:bidi="fa-IR"/>
+        </w:rPr>
+        <w:t>هدفشان</w:t>
+      </w:r>
+      <w:r>
+        <w:rPr>
+          <w:rFonts w:ascii="Hepta Slab Light" w:hAnsi="Hepta Slab Light" w:cs="B Lotus"/>
+          <w:sz w:val="32"/>
+          <w:szCs w:val="32"/>
+          <w:rtl/>
+          <w:lang w:bidi="fa-IR"/>
+        </w:rPr>
+        <w:t xml:space="preserve"> </w:t>
+      </w:r>
+      <w:r>
+        <w:rPr>
+          <w:rFonts w:ascii="Times New Roman" w:hAnsi="Times New Roman" w:cs="B Lotus" w:hint="cs"/>
+          <w:sz w:val="32"/>
+          <w:szCs w:val="32"/>
+          <w:rtl/>
+          <w:lang w:bidi="fa-IR"/>
+        </w:rPr>
+        <w:t>کم</w:t>
+      </w:r>
+      <w:r>
+        <w:rPr>
+          <w:rFonts w:ascii="Hepta Slab Light" w:hAnsi="Hepta Slab Light" w:cs="B Lotus"/>
+          <w:sz w:val="32"/>
+          <w:szCs w:val="32"/>
+          <w:rtl/>
+          <w:lang w:bidi="fa-IR"/>
+        </w:rPr>
+        <w:t xml:space="preserve"> </w:t>
+      </w:r>
+      <w:r>
+        <w:rPr>
+          <w:rFonts w:ascii="Times New Roman" w:hAnsi="Times New Roman" w:cs="B Lotus" w:hint="cs"/>
+          <w:sz w:val="32"/>
+          <w:szCs w:val="32"/>
+          <w:rtl/>
+          <w:lang w:bidi="fa-IR"/>
+        </w:rPr>
+        <w:t>کردن</w:t>
+      </w:r>
+      <w:r>
+        <w:rPr>
+          <w:rFonts w:ascii="Hepta Slab Light" w:hAnsi="Hepta Slab Light" w:cs="B Lotus"/>
+          <w:sz w:val="32"/>
+          <w:szCs w:val="32"/>
+          <w:rtl/>
+          <w:lang w:bidi="fa-IR"/>
+        </w:rPr>
+        <w:t xml:space="preserve"> </w:t>
+      </w:r>
+      <w:r>
+        <w:rPr>
+          <w:rFonts w:ascii="Hepta Slab Light" w:hAnsi="Hepta Slab Light" w:cs="B Lotus"/>
+          <w:sz w:val="32"/>
+          <w:szCs w:val="32"/>
+          <w:lang w:bidi="fa-IR"/>
+        </w:rPr>
+        <w:t>MSE</w:t>
+      </w:r>
+      <w:r>
+        <w:rPr>
+          <w:rFonts w:ascii="Hepta Slab Light" w:hAnsi="Hepta Slab Light" w:cs="B Lotus"/>
+          <w:sz w:val="32"/>
+          <w:szCs w:val="32"/>
+          <w:rtl/>
+          <w:lang w:bidi="fa-IR"/>
+        </w:rPr>
+        <w:t xml:space="preserve"> </w:t>
+      </w:r>
+      <w:r>
+        <w:rPr>
+          <w:rFonts w:ascii="Times New Roman" w:hAnsi="Times New Roman" w:cs="B Lotus" w:hint="cs"/>
+          <w:sz w:val="32"/>
+          <w:szCs w:val="32"/>
+          <w:rtl/>
+          <w:lang w:bidi="fa-IR"/>
+        </w:rPr>
+        <w:t>است،</w:t>
+      </w:r>
+      <w:r>
+        <w:rPr>
+          <w:rFonts w:ascii="Hepta Slab Light" w:hAnsi="Hepta Slab Light" w:cs="B Lotus"/>
+          <w:sz w:val="32"/>
+          <w:szCs w:val="32"/>
+          <w:rtl/>
+          <w:lang w:bidi="fa-IR"/>
+        </w:rPr>
+        <w:t xml:space="preserve"> </w:t>
+      </w:r>
+      <w:r>
+        <w:rPr>
+          <w:rFonts w:ascii="Times New Roman" w:hAnsi="Times New Roman" w:cs="B Lotus" w:hint="cs"/>
+          <w:sz w:val="32"/>
+          <w:szCs w:val="32"/>
+          <w:rtl/>
+          <w:lang w:bidi="fa-IR"/>
+        </w:rPr>
+        <w:t>چگالی</w:t>
+      </w:r>
+      <w:r>
+        <w:rPr>
+          <w:rFonts w:ascii="Hepta Slab Light" w:hAnsi="Hepta Slab Light" w:cs="B Lotus"/>
+          <w:sz w:val="32"/>
+          <w:szCs w:val="32"/>
+          <w:rtl/>
+          <w:lang w:bidi="fa-IR"/>
+        </w:rPr>
+        <w:t xml:space="preserve"> </w:t>
+      </w:r>
+      <w:r>
+        <w:rPr>
+          <w:rFonts w:ascii="Times New Roman" w:hAnsi="Times New Roman" w:cs="B Lotus" w:hint="cs"/>
+          <w:sz w:val="32"/>
+          <w:szCs w:val="32"/>
+          <w:rtl/>
+          <w:lang w:bidi="fa-IR"/>
+        </w:rPr>
+        <w:t>تاثیر</w:t>
+      </w:r>
+      <w:r>
+        <w:rPr>
+          <w:rFonts w:ascii="Hepta Slab Light" w:hAnsi="Hepta Slab Light" w:cs="B Lotus"/>
+          <w:sz w:val="32"/>
+          <w:szCs w:val="32"/>
+          <w:rtl/>
+          <w:lang w:bidi="fa-IR"/>
+        </w:rPr>
+        <w:t xml:space="preserve"> </w:t>
+      </w:r>
+      <w:r>
+        <w:rPr>
+          <w:rFonts w:ascii="Times New Roman" w:hAnsi="Times New Roman" w:cs="B Lotus" w:hint="cs"/>
+          <w:sz w:val="32"/>
+          <w:szCs w:val="32"/>
+          <w:rtl/>
+          <w:lang w:bidi="fa-IR"/>
+        </w:rPr>
+        <w:t>مستقیم</w:t>
+      </w:r>
+      <w:r>
+        <w:rPr>
+          <w:rFonts w:ascii="Hepta Slab Light" w:hAnsi="Hepta Slab Light" w:cs="B Lotus"/>
+          <w:sz w:val="32"/>
+          <w:szCs w:val="32"/>
+          <w:rtl/>
+          <w:lang w:bidi="fa-IR"/>
+        </w:rPr>
+        <w:t xml:space="preserve"> </w:t>
+      </w:r>
+      <w:r>
+        <w:rPr>
+          <w:rFonts w:ascii="Times New Roman" w:hAnsi="Times New Roman" w:cs="B Lotus" w:hint="cs"/>
+          <w:sz w:val="32"/>
+          <w:szCs w:val="32"/>
+          <w:rtl/>
+          <w:lang w:bidi="fa-IR"/>
+        </w:rPr>
+        <w:t>بر</w:t>
+      </w:r>
+      <w:r>
+        <w:rPr>
+          <w:rFonts w:ascii="Hepta Slab Light" w:hAnsi="Hepta Slab Light" w:cs="B Lotus"/>
+          <w:sz w:val="32"/>
+          <w:szCs w:val="32"/>
+          <w:rtl/>
+          <w:lang w:bidi="fa-IR"/>
+        </w:rPr>
+        <w:t xml:space="preserve"> </w:t>
+      </w:r>
+      <w:r>
+        <w:rPr>
+          <w:rFonts w:ascii="Times New Roman" w:hAnsi="Times New Roman" w:cs="B Lotus" w:hint="cs"/>
+          <w:sz w:val="32"/>
+          <w:szCs w:val="32"/>
+          <w:rtl/>
+          <w:lang w:bidi="fa-IR"/>
+        </w:rPr>
+        <w:t>آنها</w:t>
+      </w:r>
+      <w:r>
+        <w:rPr>
+          <w:rFonts w:ascii="Hepta Slab Light" w:hAnsi="Hepta Slab Light" w:cs="B Lotus"/>
+          <w:sz w:val="32"/>
+          <w:szCs w:val="32"/>
+          <w:rtl/>
+          <w:lang w:bidi="fa-IR"/>
+        </w:rPr>
+        <w:t xml:space="preserve"> </w:t>
+      </w:r>
+      <w:r>
+        <w:rPr>
+          <w:rFonts w:ascii="Times New Roman" w:hAnsi="Times New Roman" w:cs="B Lotus" w:hint="cs"/>
+          <w:sz w:val="32"/>
+          <w:szCs w:val="32"/>
+          <w:rtl/>
+          <w:lang w:bidi="fa-IR"/>
+        </w:rPr>
+        <w:t>دارد</w:t>
+      </w:r>
+      <w:r>
+        <w:rPr>
+          <w:rFonts w:ascii="Hepta Slab Light" w:hAnsi="Hepta Slab Light" w:cs="B Lotus"/>
+          <w:sz w:val="32"/>
+          <w:szCs w:val="32"/>
+          <w:rtl/>
+          <w:lang w:bidi="fa-IR"/>
+        </w:rPr>
+        <w:t xml:space="preserve">. </w:t>
+      </w:r>
+      <w:r>
+        <w:rPr>
+          <w:rFonts w:ascii="Times New Roman" w:hAnsi="Times New Roman" w:cs="B Lotus" w:hint="cs"/>
+          <w:sz w:val="32"/>
+          <w:szCs w:val="32"/>
+          <w:rtl/>
+          <w:lang w:bidi="fa-IR"/>
+        </w:rPr>
+        <w:t>چونکه</w:t>
+      </w:r>
+      <w:r>
+        <w:rPr>
+          <w:rFonts w:ascii="Hepta Slab Light" w:hAnsi="Hepta Slab Light" w:cs="B Lotus"/>
+          <w:sz w:val="32"/>
+          <w:szCs w:val="32"/>
+          <w:rtl/>
+          <w:lang w:bidi="fa-IR"/>
+        </w:rPr>
+        <w:t xml:space="preserve"> </w:t>
+      </w:r>
+      <w:r>
+        <w:rPr>
+          <w:rFonts w:ascii="Times New Roman" w:hAnsi="Times New Roman" w:cs="B Lotus" w:hint="cs"/>
+          <w:sz w:val="32"/>
+          <w:szCs w:val="32"/>
+          <w:rtl/>
+          <w:lang w:bidi="fa-IR"/>
+        </w:rPr>
+        <w:t>در</w:t>
+      </w:r>
+      <w:r>
+        <w:rPr>
+          <w:rFonts w:ascii="Hepta Slab Light" w:hAnsi="Hepta Slab Light" w:cs="B Lotus"/>
+          <w:sz w:val="32"/>
+          <w:szCs w:val="32"/>
+          <w:rtl/>
+          <w:lang w:bidi="fa-IR"/>
+        </w:rPr>
+        <w:t xml:space="preserve"> </w:t>
+      </w:r>
+      <w:r>
+        <w:rPr>
+          <w:rFonts w:ascii="Times New Roman" w:hAnsi="Times New Roman" w:cs="B Lotus" w:hint="cs"/>
+          <w:sz w:val="32"/>
+          <w:szCs w:val="32"/>
+          <w:rtl/>
+          <w:lang w:bidi="fa-IR"/>
+        </w:rPr>
+        <w:t>نواحی</w:t>
+      </w:r>
+      <w:r>
+        <w:rPr>
+          <w:rFonts w:ascii="Hepta Slab Light" w:hAnsi="Hepta Slab Light" w:cs="B Lotus"/>
+          <w:sz w:val="32"/>
+          <w:szCs w:val="32"/>
+          <w:rtl/>
+          <w:lang w:bidi="fa-IR"/>
+        </w:rPr>
+        <w:t xml:space="preserve"> </w:t>
+      </w:r>
+      <w:r>
+        <w:rPr>
+          <w:rFonts w:ascii="Times New Roman" w:hAnsi="Times New Roman" w:cs="B Lotus" w:hint="cs"/>
+          <w:sz w:val="32"/>
+          <w:szCs w:val="32"/>
+          <w:rtl/>
+          <w:lang w:bidi="fa-IR"/>
+        </w:rPr>
+        <w:t>که</w:t>
+      </w:r>
+      <w:r>
+        <w:rPr>
+          <w:rFonts w:ascii="Hepta Slab Light" w:hAnsi="Hepta Slab Light" w:cs="B Lotus"/>
+          <w:sz w:val="32"/>
+          <w:szCs w:val="32"/>
+          <w:rtl/>
+          <w:lang w:bidi="fa-IR"/>
+        </w:rPr>
+        <w:t xml:space="preserve"> </w:t>
+      </w:r>
+      <w:r>
+        <w:rPr>
+          <w:rFonts w:ascii="Times New Roman" w:hAnsi="Times New Roman" w:cs="B Lotus" w:hint="cs"/>
+          <w:sz w:val="32"/>
+          <w:szCs w:val="32"/>
+          <w:rtl/>
+          <w:lang w:bidi="fa-IR"/>
+        </w:rPr>
+        <w:t>چگالی</w:t>
+      </w:r>
+      <w:r>
+        <w:rPr>
+          <w:rFonts w:ascii="Hepta Slab Light" w:hAnsi="Hepta Slab Light" w:cs="B Lotus"/>
+          <w:sz w:val="32"/>
+          <w:szCs w:val="32"/>
+          <w:rtl/>
+          <w:lang w:bidi="fa-IR"/>
+        </w:rPr>
+        <w:t xml:space="preserve"> </w:t>
+      </w:r>
+      <w:r>
+        <w:rPr>
+          <w:rFonts w:ascii="Times New Roman" w:hAnsi="Times New Roman" w:cs="B Lotus" w:hint="cs"/>
+          <w:sz w:val="32"/>
+          <w:szCs w:val="32"/>
+          <w:rtl/>
+          <w:lang w:bidi="fa-IR"/>
+        </w:rPr>
+        <w:t>بالاتر</w:t>
+      </w:r>
+      <w:r>
+        <w:rPr>
+          <w:rFonts w:ascii="Hepta Slab Light" w:hAnsi="Hepta Slab Light" w:cs="B Lotus"/>
+          <w:sz w:val="32"/>
+          <w:szCs w:val="32"/>
+          <w:rtl/>
+          <w:lang w:bidi="fa-IR"/>
+        </w:rPr>
+        <w:t xml:space="preserve"> </w:t>
+      </w:r>
+      <w:r>
+        <w:rPr>
+          <w:rFonts w:ascii="Times New Roman" w:hAnsi="Times New Roman" w:cs="B Lotus" w:hint="cs"/>
+          <w:sz w:val="32"/>
+          <w:szCs w:val="32"/>
+          <w:rtl/>
+          <w:lang w:bidi="fa-IR"/>
+        </w:rPr>
+        <w:t>است،</w:t>
+      </w:r>
+      <w:r>
+        <w:rPr>
+          <w:rFonts w:ascii="Hepta Slab Light" w:hAnsi="Hepta Slab Light" w:cs="B Lotus"/>
+          <w:sz w:val="32"/>
+          <w:szCs w:val="32"/>
+          <w:rtl/>
+          <w:lang w:bidi="fa-IR"/>
+        </w:rPr>
+        <w:t xml:space="preserve"> </w:t>
+      </w:r>
+      <w:r>
+        <w:rPr>
+          <w:rFonts w:ascii="Times New Roman" w:hAnsi="Times New Roman" w:cs="B Lotus" w:hint="cs"/>
+          <w:sz w:val="32"/>
+          <w:szCs w:val="32"/>
+          <w:rtl/>
+          <w:lang w:bidi="fa-IR"/>
+        </w:rPr>
+        <w:t>داده</w:t>
+      </w:r>
+      <w:r>
+        <w:rPr>
+          <w:rFonts w:ascii="Hepta Slab Light" w:hAnsi="Hepta Slab Light" w:cs="B Lotus"/>
+          <w:sz w:val="32"/>
+          <w:szCs w:val="32"/>
+          <w:rtl/>
+          <w:lang w:bidi="fa-IR"/>
+        </w:rPr>
+        <w:t xml:space="preserve"> </w:t>
+      </w:r>
+      <w:r>
+        <w:rPr>
+          <w:rFonts w:ascii="Times New Roman" w:hAnsi="Times New Roman" w:cs="B Lotus" w:hint="cs"/>
+          <w:sz w:val="32"/>
+          <w:szCs w:val="32"/>
+          <w:rtl/>
+          <w:lang w:bidi="fa-IR"/>
+        </w:rPr>
+        <w:t>ها</w:t>
+      </w:r>
+      <w:r>
+        <w:rPr>
+          <w:rFonts w:ascii="Hepta Slab Light" w:hAnsi="Hepta Slab Light" w:cs="B Lotus"/>
+          <w:sz w:val="32"/>
+          <w:szCs w:val="32"/>
+          <w:rtl/>
+          <w:lang w:bidi="fa-IR"/>
+        </w:rPr>
+        <w:t xml:space="preserve"> </w:t>
+      </w:r>
+      <w:r>
+        <w:rPr>
+          <w:rFonts w:ascii="Times New Roman" w:hAnsi="Times New Roman" w:cs="B Lotus" w:hint="cs"/>
+          <w:sz w:val="32"/>
+          <w:szCs w:val="32"/>
+          <w:rtl/>
+          <w:lang w:bidi="fa-IR"/>
+        </w:rPr>
+        <w:t>نزدیک</w:t>
+      </w:r>
+      <w:r>
+        <w:rPr>
+          <w:rFonts w:ascii="Hepta Slab Light" w:hAnsi="Hepta Slab Light" w:cs="B Lotus"/>
+          <w:sz w:val="32"/>
+          <w:szCs w:val="32"/>
+          <w:rtl/>
+          <w:lang w:bidi="fa-IR"/>
+        </w:rPr>
+        <w:t xml:space="preserve"> </w:t>
+      </w:r>
+      <w:r>
+        <w:rPr>
+          <w:rFonts w:ascii="Times New Roman" w:hAnsi="Times New Roman" w:cs="B Lotus" w:hint="cs"/>
+          <w:sz w:val="32"/>
+          <w:szCs w:val="32"/>
+          <w:rtl/>
+          <w:lang w:bidi="fa-IR"/>
+        </w:rPr>
+        <w:t>به</w:t>
+      </w:r>
+      <w:r>
+        <w:rPr>
+          <w:rFonts w:ascii="Hepta Slab Light" w:hAnsi="Hepta Slab Light" w:cs="B Lotus"/>
+          <w:sz w:val="32"/>
+          <w:szCs w:val="32"/>
+          <w:rtl/>
+          <w:lang w:bidi="fa-IR"/>
+        </w:rPr>
+        <w:t xml:space="preserve"> </w:t>
+      </w:r>
+      <w:r>
+        <w:rPr>
+          <w:rFonts w:ascii="Times New Roman" w:hAnsi="Times New Roman" w:cs="B Lotus" w:hint="cs"/>
+          <w:sz w:val="32"/>
+          <w:szCs w:val="32"/>
+          <w:rtl/>
+          <w:lang w:bidi="fa-IR"/>
+        </w:rPr>
+        <w:t>یک</w:t>
+      </w:r>
+      <w:r>
+        <w:rPr>
+          <w:rFonts w:ascii="Hepta Slab Light" w:hAnsi="Hepta Slab Light" w:cs="B Lotus"/>
+          <w:sz w:val="32"/>
+          <w:szCs w:val="32"/>
+          <w:rtl/>
+          <w:lang w:bidi="fa-IR"/>
+        </w:rPr>
+        <w:t xml:space="preserve"> </w:t>
+      </w:r>
+      <w:r>
+        <w:rPr>
+          <w:rFonts w:ascii="Times New Roman" w:hAnsi="Times New Roman" w:cs="B Lotus" w:hint="cs"/>
+          <w:sz w:val="32"/>
+          <w:szCs w:val="32"/>
+          <w:rtl/>
+          <w:lang w:bidi="fa-IR"/>
+        </w:rPr>
+        <w:t>دیگر</w:t>
+      </w:r>
+      <w:r>
+        <w:rPr>
+          <w:rFonts w:ascii="Hepta Slab Light" w:hAnsi="Hepta Slab Light" w:cs="B Lotus"/>
+          <w:sz w:val="32"/>
+          <w:szCs w:val="32"/>
+          <w:rtl/>
+          <w:lang w:bidi="fa-IR"/>
+        </w:rPr>
+        <w:t xml:space="preserve"> </w:t>
+      </w:r>
+      <w:r>
+        <w:rPr>
+          <w:rFonts w:ascii="Times New Roman" w:hAnsi="Times New Roman" w:cs="B Lotus" w:hint="cs"/>
+          <w:sz w:val="32"/>
+          <w:szCs w:val="32"/>
+          <w:rtl/>
+          <w:lang w:bidi="fa-IR"/>
+        </w:rPr>
+        <w:t>هستند</w:t>
+      </w:r>
+      <w:r>
+        <w:rPr>
+          <w:rFonts w:ascii="Hepta Slab Light" w:hAnsi="Hepta Slab Light" w:cs="B Lotus"/>
+          <w:sz w:val="32"/>
+          <w:szCs w:val="32"/>
+          <w:rtl/>
+          <w:lang w:bidi="fa-IR"/>
+        </w:rPr>
+        <w:t xml:space="preserve">. </w:t>
+      </w:r>
+      <w:r>
+        <w:rPr>
+          <w:rFonts w:ascii="Times New Roman" w:hAnsi="Times New Roman" w:cs="B Lotus" w:hint="cs"/>
+          <w:sz w:val="32"/>
+          <w:szCs w:val="32"/>
+          <w:rtl/>
+          <w:lang w:bidi="fa-IR"/>
+        </w:rPr>
+        <w:t>قرار</w:t>
+      </w:r>
+      <w:r>
+        <w:rPr>
+          <w:rFonts w:ascii="Hepta Slab Light" w:hAnsi="Hepta Slab Light" w:cs="B Lotus"/>
+          <w:sz w:val="32"/>
+          <w:szCs w:val="32"/>
+          <w:rtl/>
+          <w:lang w:bidi="fa-IR"/>
+        </w:rPr>
+        <w:t xml:space="preserve"> </w:t>
+      </w:r>
+      <w:r>
+        <w:rPr>
+          <w:rFonts w:ascii="Times New Roman" w:hAnsi="Times New Roman" w:cs="B Lotus" w:hint="cs"/>
+          <w:sz w:val="32"/>
+          <w:szCs w:val="32"/>
+          <w:rtl/>
+          <w:lang w:bidi="fa-IR"/>
+        </w:rPr>
+        <w:t>دادن</w:t>
+      </w:r>
+      <w:r>
+        <w:rPr>
+          <w:rFonts w:ascii="Hepta Slab Light" w:hAnsi="Hepta Slab Light" w:cs="B Lotus"/>
+          <w:sz w:val="32"/>
+          <w:szCs w:val="32"/>
+          <w:rtl/>
+          <w:lang w:bidi="fa-IR"/>
+        </w:rPr>
+        <w:t xml:space="preserve"> </w:t>
+      </w:r>
+      <w:r>
+        <w:rPr>
+          <w:rFonts w:ascii="Times New Roman" w:hAnsi="Times New Roman" w:cs="B Lotus" w:hint="cs"/>
+          <w:sz w:val="32"/>
+          <w:szCs w:val="32"/>
+          <w:rtl/>
+          <w:lang w:bidi="fa-IR"/>
+        </w:rPr>
+        <w:t>مرکز</w:t>
+      </w:r>
+      <w:r>
+        <w:rPr>
+          <w:rFonts w:ascii="Hepta Slab Light" w:hAnsi="Hepta Slab Light" w:cs="B Lotus"/>
+          <w:sz w:val="32"/>
+          <w:szCs w:val="32"/>
+          <w:rtl/>
+          <w:lang w:bidi="fa-IR"/>
+        </w:rPr>
+        <w:t xml:space="preserve"> </w:t>
+      </w:r>
+      <w:r>
+        <w:rPr>
+          <w:rFonts w:ascii="Times New Roman" w:hAnsi="Times New Roman" w:cs="B Lotus" w:hint="cs"/>
+          <w:sz w:val="32"/>
+          <w:szCs w:val="32"/>
+          <w:rtl/>
+          <w:lang w:bidi="fa-IR"/>
+        </w:rPr>
+        <w:t>یک</w:t>
+      </w:r>
+      <w:r>
+        <w:rPr>
+          <w:rFonts w:ascii="Hepta Slab Light" w:hAnsi="Hepta Slab Light" w:cs="B Lotus"/>
+          <w:sz w:val="32"/>
+          <w:szCs w:val="32"/>
+          <w:rtl/>
+          <w:lang w:bidi="fa-IR"/>
+        </w:rPr>
+        <w:t xml:space="preserve"> </w:t>
+      </w:r>
+      <w:r>
+        <w:rPr>
+          <w:rFonts w:ascii="Times New Roman" w:hAnsi="Times New Roman" w:cs="B Lotus" w:hint="cs"/>
+          <w:sz w:val="32"/>
+          <w:szCs w:val="32"/>
+          <w:rtl/>
+          <w:lang w:bidi="fa-IR"/>
+        </w:rPr>
+        <w:t>خوشه</w:t>
+      </w:r>
+      <w:r>
+        <w:rPr>
+          <w:rFonts w:ascii="Hepta Slab Light" w:hAnsi="Hepta Slab Light" w:cs="B Lotus"/>
+          <w:sz w:val="32"/>
+          <w:szCs w:val="32"/>
+          <w:rtl/>
+          <w:lang w:bidi="fa-IR"/>
+        </w:rPr>
+        <w:t xml:space="preserve"> </w:t>
+      </w:r>
+      <w:r>
+        <w:rPr>
+          <w:rFonts w:ascii="Times New Roman" w:hAnsi="Times New Roman" w:cs="B Lotus" w:hint="cs"/>
+          <w:sz w:val="32"/>
+          <w:szCs w:val="32"/>
+          <w:rtl/>
+          <w:lang w:bidi="fa-IR"/>
+        </w:rPr>
+        <w:t>در</w:t>
+      </w:r>
+      <w:r>
+        <w:rPr>
+          <w:rFonts w:ascii="Hepta Slab Light" w:hAnsi="Hepta Slab Light" w:cs="B Lotus"/>
+          <w:sz w:val="32"/>
+          <w:szCs w:val="32"/>
+          <w:rtl/>
+          <w:lang w:bidi="fa-IR"/>
+        </w:rPr>
+        <w:t xml:space="preserve"> </w:t>
+      </w:r>
+      <w:r>
+        <w:rPr>
+          <w:rFonts w:ascii="Times New Roman" w:hAnsi="Times New Roman" w:cs="B Lotus" w:hint="cs"/>
+          <w:sz w:val="32"/>
+          <w:szCs w:val="32"/>
+          <w:rtl/>
+          <w:lang w:bidi="fa-IR"/>
+        </w:rPr>
+        <w:t>آن</w:t>
+      </w:r>
+      <w:r>
+        <w:rPr>
+          <w:rFonts w:ascii="Hepta Slab Light" w:hAnsi="Hepta Slab Light" w:cs="B Lotus"/>
+          <w:sz w:val="32"/>
+          <w:szCs w:val="32"/>
+          <w:rtl/>
+          <w:lang w:bidi="fa-IR"/>
+        </w:rPr>
+        <w:t xml:space="preserve"> </w:t>
+      </w:r>
+      <w:r>
+        <w:rPr>
+          <w:rFonts w:ascii="Times New Roman" w:hAnsi="Times New Roman" w:cs="B Lotus" w:hint="cs"/>
+          <w:sz w:val="32"/>
+          <w:szCs w:val="32"/>
+          <w:rtl/>
+          <w:lang w:bidi="fa-IR"/>
+        </w:rPr>
+        <w:t>ناحیه</w:t>
+      </w:r>
+      <w:r>
+        <w:rPr>
+          <w:rFonts w:ascii="Hepta Slab Light" w:hAnsi="Hepta Slab Light" w:cs="B Lotus"/>
+          <w:sz w:val="32"/>
+          <w:szCs w:val="32"/>
+          <w:rtl/>
+          <w:lang w:bidi="fa-IR"/>
+        </w:rPr>
+        <w:t xml:space="preserve"> </w:t>
+      </w:r>
+      <w:r>
+        <w:rPr>
+          <w:rFonts w:ascii="Times New Roman" w:hAnsi="Times New Roman" w:cs="B Lotus" w:hint="cs"/>
+          <w:sz w:val="32"/>
+          <w:szCs w:val="32"/>
+          <w:rtl/>
+          <w:lang w:bidi="fa-IR"/>
+        </w:rPr>
+        <w:t>باعث</w:t>
+      </w:r>
+      <w:r>
+        <w:rPr>
+          <w:rFonts w:ascii="Hepta Slab Light" w:hAnsi="Hepta Slab Light" w:cs="B Lotus"/>
+          <w:sz w:val="32"/>
+          <w:szCs w:val="32"/>
+          <w:rtl/>
+          <w:lang w:bidi="fa-IR"/>
+        </w:rPr>
+        <w:t xml:space="preserve"> </w:t>
+      </w:r>
+      <w:r>
+        <w:rPr>
+          <w:rFonts w:ascii="Times New Roman" w:hAnsi="Times New Roman" w:cs="B Lotus" w:hint="cs"/>
+          <w:sz w:val="32"/>
+          <w:szCs w:val="32"/>
+          <w:rtl/>
+          <w:lang w:bidi="fa-IR"/>
+        </w:rPr>
+        <w:t>میشود</w:t>
+      </w:r>
+      <w:r>
+        <w:rPr>
+          <w:rFonts w:ascii="Hepta Slab Light" w:hAnsi="Hepta Slab Light" w:cs="B Lotus"/>
+          <w:sz w:val="32"/>
+          <w:szCs w:val="32"/>
+          <w:rtl/>
+          <w:lang w:bidi="fa-IR"/>
+        </w:rPr>
+        <w:t xml:space="preserve"> </w:t>
+      </w:r>
+      <w:r>
+        <w:rPr>
+          <w:rFonts w:ascii="Times New Roman" w:hAnsi="Times New Roman" w:cs="B Lotus" w:hint="cs"/>
+          <w:sz w:val="32"/>
+          <w:szCs w:val="32"/>
+          <w:rtl/>
+          <w:lang w:bidi="fa-IR"/>
+        </w:rPr>
+        <w:t>که</w:t>
+      </w:r>
+      <w:r>
+        <w:rPr>
+          <w:rFonts w:ascii="Hepta Slab Light" w:hAnsi="Hepta Slab Light" w:cs="B Lotus"/>
+          <w:sz w:val="32"/>
+          <w:szCs w:val="32"/>
+          <w:rtl/>
+          <w:lang w:bidi="fa-IR"/>
+        </w:rPr>
+        <w:t xml:space="preserve"> </w:t>
+      </w:r>
+      <w:r>
+        <w:rPr>
+          <w:rFonts w:ascii="Times New Roman" w:hAnsi="Times New Roman" w:cs="B Lotus" w:hint="cs"/>
+          <w:sz w:val="32"/>
+          <w:szCs w:val="32"/>
+          <w:rtl/>
+          <w:lang w:bidi="fa-IR"/>
+        </w:rPr>
+        <w:t>فواصل</w:t>
+      </w:r>
+      <w:r>
+        <w:rPr>
+          <w:rFonts w:ascii="Hepta Slab Light" w:hAnsi="Hepta Slab Light" w:cs="B Lotus"/>
+          <w:sz w:val="32"/>
+          <w:szCs w:val="32"/>
+          <w:rtl/>
+          <w:lang w:bidi="fa-IR"/>
+        </w:rPr>
+        <w:t xml:space="preserve"> </w:t>
+      </w:r>
+      <w:r>
+        <w:rPr>
+          <w:rFonts w:ascii="Times New Roman" w:hAnsi="Times New Roman" w:cs="B Lotus" w:hint="cs"/>
+          <w:sz w:val="32"/>
+          <w:szCs w:val="32"/>
+          <w:rtl/>
+          <w:lang w:bidi="fa-IR"/>
+        </w:rPr>
+        <w:t>بین</w:t>
+      </w:r>
+      <w:r>
+        <w:rPr>
+          <w:rFonts w:ascii="Hepta Slab Light" w:hAnsi="Hepta Slab Light" w:cs="B Lotus"/>
+          <w:sz w:val="32"/>
+          <w:szCs w:val="32"/>
+          <w:rtl/>
+          <w:lang w:bidi="fa-IR"/>
+        </w:rPr>
+        <w:t xml:space="preserve"> </w:t>
+      </w:r>
+      <w:r>
+        <w:rPr>
+          <w:rFonts w:ascii="Times New Roman" w:hAnsi="Times New Roman" w:cs="B Lotus" w:hint="cs"/>
+          <w:sz w:val="32"/>
+          <w:szCs w:val="32"/>
+          <w:rtl/>
+          <w:lang w:bidi="fa-IR"/>
+        </w:rPr>
+        <w:t>بسیاری</w:t>
+      </w:r>
+      <w:r>
+        <w:rPr>
+          <w:rFonts w:ascii="Hepta Slab Light" w:hAnsi="Hepta Slab Light" w:cs="B Lotus"/>
+          <w:sz w:val="32"/>
+          <w:szCs w:val="32"/>
+          <w:rtl/>
+          <w:lang w:bidi="fa-IR"/>
+        </w:rPr>
+        <w:t xml:space="preserve"> </w:t>
+      </w:r>
+      <w:r>
+        <w:rPr>
+          <w:rFonts w:ascii="Times New Roman" w:hAnsi="Times New Roman" w:cs="B Lotus" w:hint="cs"/>
+          <w:sz w:val="32"/>
+          <w:szCs w:val="32"/>
+          <w:rtl/>
+          <w:lang w:bidi="fa-IR"/>
+        </w:rPr>
+        <w:t>از</w:t>
+      </w:r>
+      <w:r>
+        <w:rPr>
+          <w:rFonts w:ascii="Hepta Slab Light" w:hAnsi="Hepta Slab Light" w:cs="B Lotus"/>
+          <w:sz w:val="32"/>
+          <w:szCs w:val="32"/>
+          <w:rtl/>
+          <w:lang w:bidi="fa-IR"/>
+        </w:rPr>
+        <w:t xml:space="preserve"> </w:t>
+      </w:r>
+      <w:r>
+        <w:rPr>
+          <w:rFonts w:ascii="Times New Roman" w:hAnsi="Times New Roman" w:cs="B Lotus" w:hint="cs"/>
+          <w:sz w:val="32"/>
+          <w:szCs w:val="32"/>
+          <w:rtl/>
+          <w:lang w:bidi="fa-IR"/>
+        </w:rPr>
+        <w:t>نقاط</w:t>
+      </w:r>
+      <w:r>
+        <w:rPr>
+          <w:rFonts w:ascii="Hepta Slab Light" w:hAnsi="Hepta Slab Light" w:cs="B Lotus"/>
+          <w:sz w:val="32"/>
+          <w:szCs w:val="32"/>
+          <w:rtl/>
+          <w:lang w:bidi="fa-IR"/>
+        </w:rPr>
+        <w:t xml:space="preserve"> </w:t>
+      </w:r>
+      <w:r>
+        <w:rPr>
+          <w:rFonts w:ascii="Times New Roman" w:hAnsi="Times New Roman" w:cs="B Lotus" w:hint="cs"/>
+          <w:sz w:val="32"/>
+          <w:szCs w:val="32"/>
+          <w:rtl/>
+          <w:lang w:bidi="fa-IR"/>
+        </w:rPr>
+        <w:t>و</w:t>
+      </w:r>
+      <w:r>
+        <w:rPr>
+          <w:rFonts w:ascii="Hepta Slab Light" w:hAnsi="Hepta Slab Light" w:cs="B Lotus"/>
+          <w:sz w:val="32"/>
+          <w:szCs w:val="32"/>
+          <w:rtl/>
+          <w:lang w:bidi="fa-IR"/>
+        </w:rPr>
+        <w:t xml:space="preserve"> </w:t>
+      </w:r>
+      <w:r>
+        <w:rPr>
+          <w:rFonts w:ascii="Times New Roman" w:hAnsi="Times New Roman" w:cs="B Lotus" w:hint="cs"/>
+          <w:sz w:val="32"/>
+          <w:szCs w:val="32"/>
+          <w:rtl/>
+          <w:lang w:bidi="fa-IR"/>
+        </w:rPr>
+        <w:t>مرکز</w:t>
+      </w:r>
+      <w:r>
+        <w:rPr>
+          <w:rFonts w:ascii="Hepta Slab Light" w:hAnsi="Hepta Slab Light" w:cs="B Lotus"/>
+          <w:sz w:val="32"/>
+          <w:szCs w:val="32"/>
+          <w:rtl/>
+          <w:lang w:bidi="fa-IR"/>
+        </w:rPr>
+        <w:t xml:space="preserve"> </w:t>
+      </w:r>
+      <w:r>
+        <w:rPr>
+          <w:rFonts w:ascii="Times New Roman" w:hAnsi="Times New Roman" w:cs="B Lotus" w:hint="cs"/>
+          <w:sz w:val="32"/>
+          <w:szCs w:val="32"/>
+          <w:rtl/>
+          <w:lang w:bidi="fa-IR"/>
+        </w:rPr>
+        <w:t>کوچکتر</w:t>
+      </w:r>
+      <w:r>
+        <w:rPr>
+          <w:rFonts w:ascii="Hepta Slab Light" w:hAnsi="Hepta Slab Light" w:cs="B Lotus"/>
+          <w:sz w:val="32"/>
+          <w:szCs w:val="32"/>
+          <w:rtl/>
+          <w:lang w:bidi="fa-IR"/>
+        </w:rPr>
+        <w:t xml:space="preserve"> </w:t>
+      </w:r>
+      <w:r>
+        <w:rPr>
+          <w:rFonts w:ascii="Times New Roman" w:hAnsi="Times New Roman" w:cs="B Lotus" w:hint="cs"/>
+          <w:sz w:val="32"/>
+          <w:szCs w:val="32"/>
+          <w:rtl/>
+          <w:lang w:bidi="fa-IR"/>
+        </w:rPr>
+        <w:t>شود</w:t>
+      </w:r>
+      <w:r>
+        <w:rPr>
+          <w:rFonts w:ascii="Hepta Slab Light" w:hAnsi="Hepta Slab Light" w:cs="B Lotus"/>
+          <w:sz w:val="32"/>
+          <w:szCs w:val="32"/>
+          <w:rtl/>
+          <w:lang w:bidi="fa-IR"/>
+        </w:rPr>
+        <w:t xml:space="preserve"> </w:t>
+      </w:r>
+      <w:r>
+        <w:rPr>
+          <w:rFonts w:ascii="Times New Roman" w:hAnsi="Times New Roman" w:cs="B Lotus" w:hint="cs"/>
+          <w:sz w:val="32"/>
+          <w:szCs w:val="32"/>
+          <w:rtl/>
+          <w:lang w:bidi="fa-IR"/>
+        </w:rPr>
+        <w:t>در</w:t>
+      </w:r>
+      <w:r>
+        <w:rPr>
+          <w:rFonts w:ascii="Hepta Slab Light" w:hAnsi="Hepta Slab Light" w:cs="B Lotus"/>
+          <w:sz w:val="32"/>
+          <w:szCs w:val="32"/>
+          <w:rtl/>
+          <w:lang w:bidi="fa-IR"/>
+        </w:rPr>
+        <w:t xml:space="preserve"> </w:t>
+      </w:r>
+      <w:r>
+        <w:rPr>
+          <w:rFonts w:ascii="Times New Roman" w:hAnsi="Times New Roman" w:cs="B Lotus" w:hint="cs"/>
+          <w:sz w:val="32"/>
+          <w:szCs w:val="32"/>
+          <w:rtl/>
+          <w:lang w:bidi="fa-IR"/>
+        </w:rPr>
+        <w:t>آن</w:t>
+      </w:r>
+      <w:r>
+        <w:rPr>
+          <w:rFonts w:ascii="Hepta Slab Light" w:hAnsi="Hepta Slab Light" w:cs="B Lotus"/>
+          <w:sz w:val="32"/>
+          <w:szCs w:val="32"/>
+          <w:rtl/>
+          <w:lang w:bidi="fa-IR"/>
+        </w:rPr>
+        <w:t xml:space="preserve"> </w:t>
+      </w:r>
+      <w:r>
+        <w:rPr>
+          <w:rFonts w:ascii="Times New Roman" w:hAnsi="Times New Roman" w:cs="B Lotus" w:hint="cs"/>
+          <w:sz w:val="32"/>
+          <w:szCs w:val="32"/>
+          <w:rtl/>
+          <w:lang w:bidi="fa-IR"/>
+        </w:rPr>
+        <w:t>ناحیه،</w:t>
+      </w:r>
+      <w:r>
+        <w:rPr>
+          <w:rFonts w:ascii="Hepta Slab Light" w:hAnsi="Hepta Slab Light" w:cs="B Lotus"/>
+          <w:sz w:val="32"/>
+          <w:szCs w:val="32"/>
+          <w:rtl/>
+          <w:lang w:bidi="fa-IR"/>
+        </w:rPr>
+        <w:t xml:space="preserve"> </w:t>
+      </w:r>
+      <w:r>
+        <w:rPr>
+          <w:rFonts w:ascii="Times New Roman" w:hAnsi="Times New Roman" w:cs="B Lotus" w:hint="cs"/>
+          <w:sz w:val="32"/>
+          <w:szCs w:val="32"/>
+          <w:rtl/>
+          <w:lang w:bidi="fa-IR"/>
+        </w:rPr>
+        <w:t>که</w:t>
+      </w:r>
+      <w:r>
+        <w:rPr>
+          <w:rFonts w:ascii="Hepta Slab Light" w:hAnsi="Hepta Slab Light" w:cs="B Lotus"/>
+          <w:sz w:val="32"/>
+          <w:szCs w:val="32"/>
+          <w:rtl/>
+          <w:lang w:bidi="fa-IR"/>
+        </w:rPr>
+        <w:t xml:space="preserve"> </w:t>
+      </w:r>
+      <w:r>
+        <w:rPr>
+          <w:rFonts w:ascii="Times New Roman" w:hAnsi="Times New Roman" w:cs="B Lotus" w:hint="cs"/>
+          <w:sz w:val="32"/>
+          <w:szCs w:val="32"/>
+          <w:rtl/>
+          <w:lang w:bidi="fa-IR"/>
+        </w:rPr>
+        <w:t>این</w:t>
+      </w:r>
+      <w:r>
+        <w:rPr>
+          <w:rFonts w:ascii="Hepta Slab Light" w:hAnsi="Hepta Slab Light" w:cs="B Lotus"/>
+          <w:sz w:val="32"/>
+          <w:szCs w:val="32"/>
+          <w:rtl/>
+          <w:lang w:bidi="fa-IR"/>
+        </w:rPr>
+        <w:t xml:space="preserve"> </w:t>
+      </w:r>
+      <w:r>
+        <w:rPr>
+          <w:rFonts w:ascii="Times New Roman" w:hAnsi="Times New Roman" w:cs="B Lotus" w:hint="cs"/>
+          <w:sz w:val="32"/>
+          <w:szCs w:val="32"/>
+          <w:rtl/>
+          <w:lang w:bidi="fa-IR"/>
+        </w:rPr>
+        <w:t>امر</w:t>
+      </w:r>
+      <w:r>
+        <w:rPr>
+          <w:rFonts w:ascii="Hepta Slab Light" w:hAnsi="Hepta Slab Light" w:cs="B Lotus"/>
+          <w:sz w:val="32"/>
+          <w:szCs w:val="32"/>
+          <w:rtl/>
+          <w:lang w:bidi="fa-IR"/>
+        </w:rPr>
+        <w:t xml:space="preserve"> </w:t>
+      </w:r>
+      <w:r>
+        <w:rPr>
+          <w:rFonts w:ascii="Times New Roman" w:hAnsi="Times New Roman" w:cs="B Lotus" w:hint="cs"/>
+          <w:sz w:val="32"/>
+          <w:szCs w:val="32"/>
+          <w:rtl/>
+          <w:lang w:bidi="fa-IR"/>
+        </w:rPr>
+        <w:t>سبب</w:t>
+      </w:r>
+      <w:r>
+        <w:rPr>
+          <w:rFonts w:ascii="Hepta Slab Light" w:hAnsi="Hepta Slab Light" w:cs="B Lotus"/>
+          <w:sz w:val="32"/>
+          <w:szCs w:val="32"/>
+          <w:rtl/>
+          <w:lang w:bidi="fa-IR"/>
+        </w:rPr>
+        <w:t xml:space="preserve"> </w:t>
+      </w:r>
+      <w:r>
+        <w:rPr>
+          <w:rFonts w:ascii="Times New Roman" w:hAnsi="Times New Roman" w:cs="B Lotus" w:hint="cs"/>
+          <w:sz w:val="32"/>
+          <w:szCs w:val="32"/>
+          <w:rtl/>
+          <w:lang w:bidi="fa-IR"/>
+        </w:rPr>
+        <w:t>میشود</w:t>
+      </w:r>
+      <w:r>
+        <w:rPr>
+          <w:rFonts w:ascii="Hepta Slab Light" w:hAnsi="Hepta Slab Light" w:cs="B Lotus"/>
+          <w:sz w:val="32"/>
+          <w:szCs w:val="32"/>
+          <w:rtl/>
+          <w:lang w:bidi="fa-IR"/>
+        </w:rPr>
+        <w:t xml:space="preserve"> </w:t>
+      </w:r>
+      <w:r>
+        <w:rPr>
+          <w:rFonts w:ascii="Hepta Slab Light" w:hAnsi="Hepta Slab Light" w:cs="B Lotus"/>
+          <w:sz w:val="32"/>
+          <w:szCs w:val="32"/>
+          <w:lang w:bidi="fa-IR"/>
+        </w:rPr>
+        <w:t>MSE</w:t>
+      </w:r>
+      <w:r>
+        <w:rPr>
+          <w:rFonts w:ascii="Hepta Slab Light" w:hAnsi="Hepta Slab Light" w:cs="B Lotus"/>
+          <w:sz w:val="32"/>
+          <w:szCs w:val="32"/>
+          <w:rtl/>
+          <w:lang w:bidi="fa-IR"/>
+        </w:rPr>
+        <w:t xml:space="preserve"> </w:t>
+      </w:r>
+      <w:r>
+        <w:rPr>
+          <w:rFonts w:ascii="Times New Roman" w:hAnsi="Times New Roman" w:cs="B Lotus" w:hint="cs"/>
+          <w:sz w:val="32"/>
+          <w:szCs w:val="32"/>
+          <w:rtl/>
+          <w:lang w:bidi="fa-IR"/>
+        </w:rPr>
+        <w:t>به</w:t>
+      </w:r>
+      <w:r>
+        <w:rPr>
+          <w:rFonts w:ascii="Hepta Slab Light" w:hAnsi="Hepta Slab Light" w:cs="B Lotus"/>
+          <w:sz w:val="32"/>
+          <w:szCs w:val="32"/>
+          <w:rtl/>
+          <w:lang w:bidi="fa-IR"/>
+        </w:rPr>
+        <w:t xml:space="preserve"> </w:t>
+      </w:r>
+      <w:r>
+        <w:rPr>
+          <w:rFonts w:ascii="Times New Roman" w:hAnsi="Times New Roman" w:cs="B Lotus" w:hint="cs"/>
+          <w:sz w:val="32"/>
+          <w:szCs w:val="32"/>
+          <w:rtl/>
+          <w:lang w:bidi="fa-IR"/>
+        </w:rPr>
+        <w:t>طور</w:t>
+      </w:r>
+      <w:r>
+        <w:rPr>
+          <w:rFonts w:ascii="Hepta Slab Light" w:hAnsi="Hepta Slab Light" w:cs="B Lotus"/>
+          <w:sz w:val="32"/>
+          <w:szCs w:val="32"/>
+          <w:rtl/>
+          <w:lang w:bidi="fa-IR"/>
+        </w:rPr>
+        <w:t xml:space="preserve"> </w:t>
+      </w:r>
+      <w:r>
+        <w:rPr>
+          <w:rFonts w:ascii="Times New Roman" w:hAnsi="Times New Roman" w:cs="B Lotus" w:hint="cs"/>
+          <w:sz w:val="32"/>
+          <w:szCs w:val="32"/>
+          <w:rtl/>
+          <w:lang w:bidi="fa-IR"/>
+        </w:rPr>
+        <w:t>زیادی</w:t>
+      </w:r>
+      <w:r>
+        <w:rPr>
+          <w:rFonts w:ascii="Hepta Slab Light" w:hAnsi="Hepta Slab Light" w:cs="B Lotus"/>
+          <w:sz w:val="32"/>
+          <w:szCs w:val="32"/>
+          <w:rtl/>
+          <w:lang w:bidi="fa-IR"/>
+        </w:rPr>
+        <w:t xml:space="preserve"> </w:t>
+      </w:r>
+      <w:r>
+        <w:rPr>
+          <w:rFonts w:ascii="Times New Roman" w:hAnsi="Times New Roman" w:cs="B Lotus" w:hint="cs"/>
+          <w:sz w:val="32"/>
+          <w:szCs w:val="32"/>
+          <w:rtl/>
+          <w:lang w:bidi="fa-IR"/>
+        </w:rPr>
+        <w:t>کاهش</w:t>
+      </w:r>
+      <w:r>
+        <w:rPr>
+          <w:rFonts w:ascii="Hepta Slab Light" w:hAnsi="Hepta Slab Light" w:cs="B Lotus"/>
+          <w:sz w:val="32"/>
+          <w:szCs w:val="32"/>
+          <w:rtl/>
+          <w:lang w:bidi="fa-IR"/>
+        </w:rPr>
+        <w:t xml:space="preserve"> </w:t>
+      </w:r>
+      <w:r>
+        <w:rPr>
+          <w:rFonts w:ascii="Times New Roman" w:hAnsi="Times New Roman" w:cs="B Lotus" w:hint="cs"/>
+          <w:sz w:val="32"/>
+          <w:szCs w:val="32"/>
+          <w:rtl/>
+          <w:lang w:bidi="fa-IR"/>
+        </w:rPr>
+        <w:t>پیدا</w:t>
+      </w:r>
+      <w:r>
+        <w:rPr>
+          <w:rFonts w:ascii="Hepta Slab Light" w:hAnsi="Hepta Slab Light" w:cs="B Lotus"/>
+          <w:sz w:val="32"/>
+          <w:szCs w:val="32"/>
+          <w:rtl/>
+          <w:lang w:bidi="fa-IR"/>
+        </w:rPr>
+        <w:t xml:space="preserve"> </w:t>
+      </w:r>
+      <w:r>
+        <w:rPr>
+          <w:rFonts w:ascii="Times New Roman" w:hAnsi="Times New Roman" w:cs="B Lotus" w:hint="cs"/>
+          <w:sz w:val="32"/>
+          <w:szCs w:val="32"/>
+          <w:rtl/>
+          <w:lang w:bidi="fa-IR"/>
+        </w:rPr>
+        <w:t>کند</w:t>
+      </w:r>
+      <w:r>
+        <w:rPr>
+          <w:rFonts w:ascii="Hepta Slab Light" w:hAnsi="Hepta Slab Light" w:cs="B Lotus"/>
+          <w:sz w:val="32"/>
+          <w:szCs w:val="32"/>
+          <w:rtl/>
+          <w:lang w:bidi="fa-IR"/>
+        </w:rPr>
+        <w:t xml:space="preserve">. </w:t>
+      </w:r>
+      <w:r>
+        <w:rPr>
           <w:rFonts w:ascii="Hepta Slab Light" w:hAnsi="Hepta Slab Light" w:cs="B Lotus" w:hint="cs"/>
           <w:sz w:val="32"/>
           <w:szCs w:val="32"/>
           <w:rtl/>
           <w:lang w:bidi="fa-IR"/>
         </w:rPr>
-        <w:t xml:space="preserve">مشکلی که در رابطه با </w:t>
-      </w:r>
-      <w:r>
-        <w:rPr>
-          <w:rFonts w:ascii="Hepta Slab Light" w:hAnsi="Hepta Slab Light" w:cs="B Lotus"/>
-          <w:sz w:val="32"/>
-          <w:szCs w:val="32"/>
-          <w:lang w:bidi="fa-IR"/>
-        </w:rPr>
-        <w:t>k-mean</w:t>
+        <w:t xml:space="preserve">اگر ناحیه ما چگالی پایین تری </w:t>
       </w:r>
       <w:r>
         <w:rPr>
@@ -15935,7 +16132,16 @@
           <w:rtl/>
           <w:lang w:bidi="fa-IR"/>
         </w:rPr>
-        <w:t xml:space="preserve"> عادی وجود دارد این است که خیلی به نقاط شروع حساس است و اگر نقاط شروع خوب توزیع نشده باشند ممکن است خوشه هایی که انتخاب میکند خیلی ضعیف و نامناسب باشند یا همگرایی کند صورت بگیرد. </w:t>
+        <w:t xml:space="preserve">داشته باشد داده ها پراکنده هستند و مرکز یک خوشه فاصله بسیار زیادی تا نقاط دارد که باعث افزایش </w:t>
+      </w:r>
+      <w:r>
+        <w:rPr>
+          <w:rFonts w:ascii="Hepta Slab Light" w:hAnsi="Hepta Slab Light" w:cs="B Lotus"/>
+          <w:sz w:val="32"/>
+          <w:szCs w:val="32"/>
+          <w:lang w:bidi="fa-IR"/>
+        </w:rPr>
+        <w:t>MSE</w:t>
       </w:r>
       <w:r>
         <w:rPr>
@@ -15945,46 +16151,7 @@
           <w:rtl/>
           <w:lang w:bidi="fa-IR"/>
         </w:rPr>
-        <w:t xml:space="preserve">همچنین همانطور که اشاره شد </w:t>
-      </w:r>
-      <w:r>
-        <w:rPr>
-          <w:rFonts w:ascii="Hepta Slab Light" w:hAnsi="Hepta Slab Light" w:cs="B Lotus"/>
-          <w:sz w:val="32"/>
-          <w:szCs w:val="32"/>
-          <w:lang w:bidi="fa-IR"/>
-        </w:rPr>
-        <w:t>k-mean</w:t>
-      </w:r>
-      <w:r>
-        <w:rPr>
-          <w:rFonts w:ascii="Hepta Slab Light" w:hAnsi="Hepta Slab Light" w:cs="B Lotus" w:hint="cs"/>
-          <w:sz w:val="32"/>
-          <w:szCs w:val="32"/>
-          <w:rtl/>
-          <w:lang w:bidi="fa-IR"/>
-        </w:rPr>
-        <w:t xml:space="preserve"> نقاط </w:t>
-      </w:r>
-      <w:r>
-        <w:rPr>
-          <w:rFonts w:ascii="Hepta Slab Light" w:hAnsi="Hepta Slab Light" w:cs="B Lotus" w:hint="cs"/>
-          <w:sz w:val="32"/>
-          <w:szCs w:val="32"/>
-          <w:rtl/>
-          <w:lang w:bidi="fa-IR"/>
-        </w:rPr>
-        <w:t>ابتدایی مراکز را معمولا به صورت تصادفی از داده ها انتخاب میکند</w:t>
-      </w:r>
-      <w:r>
-        <w:rPr>
-          <w:rFonts w:ascii="Hepta Slab Light" w:hAnsi="Hepta Slab Light" w:cs="B Lotus" w:hint="cs"/>
-          <w:sz w:val="32"/>
-          <w:szCs w:val="32"/>
-          <w:rtl/>
-          <w:lang w:bidi="fa-IR"/>
-        </w:rPr>
-        <w:t>.</w:t>
+        <w:t xml:space="preserve"> میشود. </w:t>
       </w:r>
     </w:p>
     <w:p>
@@ -15995,7 +16162,6 @@
           <w:rFonts w:ascii="Hepta Slab Light" w:hAnsi="Hepta Slab Light" w:cs="B Lotus"/>
           <w:sz w:val="32"/>
           <w:szCs w:val="32"/>
-          <w:rtl/>
           <w:lang w:bidi="fa-IR"/>
         </w:rPr>
       </w:pPr>
@@ -16007,7 +16173,7 @@
           <w:rtl/>
           <w:lang w:bidi="fa-IR"/>
         </w:rPr>
-        <w:t xml:space="preserve">در نسخه تغییر داده شده </w:t>
+        <w:t xml:space="preserve">به همین دلیل </w:t>
       </w:r>
       <w:r>
         <w:rPr>
@@ -16026,16 +16192,16 @@
           <w:rtl/>
           <w:lang w:bidi="fa-IR"/>
         </w:rPr>
-        <w:t xml:space="preserve"> که به </w:t>
-      </w:r>
-      <w:r>
-        <w:rPr>
-          <w:rFonts w:ascii="Hepta Slab Light" w:hAnsi="Hepta Slab Light" w:cs="B Lotus"/>
-          <w:sz w:val="32"/>
-          <w:szCs w:val="32"/>
-          <w:lang w:bidi="fa-IR"/>
-        </w:rPr>
-        <w:t>k-mean++</w:t>
+        <w:t xml:space="preserve"> به دنبال این است که </w:t>
+      </w:r>
+      <w:r>
+        <w:rPr>
+          <w:rFonts w:ascii="Hepta Slab Light" w:hAnsi="Hepta Slab Light" w:cs="B Lotus"/>
+          <w:sz w:val="32"/>
+          <w:szCs w:val="32"/>
+          <w:lang w:bidi="fa-IR"/>
+        </w:rPr>
+        <w:t>MSE</w:t>
       </w:r>
       <w:r>
         <w:rPr>
@@ -16045,7 +16211,7 @@
           <w:rtl/>
           <w:lang w:bidi="fa-IR"/>
         </w:rPr>
-        <w:t xml:space="preserve"> معروف است، </w:t>
+        <w:t xml:space="preserve"> را کم کند به صورت طبیعی مراکز خوشه ها را در نواحی قرار میدهد که فاصله از بسیاری از نقاط به صورت همزمان کاهش پیدا کند</w:t>
       </w:r>
       <w:r>
         <w:rPr>
@@ -16055,7 +16221,96 @@
           <w:rtl/>
           <w:lang w:bidi="fa-IR"/>
         </w:rPr>
-        <w:t xml:space="preserve">الگوریتم رویکرد بهتری را برای انتخاب اولیه مراکز در نظر میگیرد. </w:t>
+        <w:t xml:space="preserve">، که به این معنی است که </w:t>
+      </w:r>
+      <w:r>
+        <w:rPr>
+          <w:rFonts w:ascii="Hepta Slab Light" w:hAnsi="Hepta Slab Light" w:cs="B Lotus"/>
+          <w:sz w:val="32"/>
+          <w:szCs w:val="32"/>
+          <w:lang w:bidi="fa-IR"/>
+        </w:rPr>
+        <w:t>k-mean</w:t>
+      </w:r>
+      <w:r>
+        <w:rPr>
+          <w:rFonts w:ascii="Hepta Slab Light" w:hAnsi="Hepta Slab Light" w:cs="B Lotus" w:hint="cs"/>
+          <w:sz w:val="32"/>
+          <w:szCs w:val="32"/>
+          <w:rtl/>
+          <w:lang w:bidi="fa-IR"/>
+        </w:rPr>
+        <w:t xml:space="preserve"> به سمت نواحی با چگالی بالاتر کشیده میشود. </w:t>
+      </w:r>
+    </w:p>
+    <w:p>
+      <w:pPr>
+        <w:bidi/>
+        <w:jc w:val="center"/>
+        <w:rPr>
+          <w:rFonts w:ascii="Hepta Slab Light" w:hAnsi="Hepta Slab Light" w:cs="B Lotus"/>
+          <w:sz w:val="32"/>
+          <w:szCs w:val="32"/>
+          <w:lang w:bidi="fa-IR"/>
+        </w:rPr>
+      </w:pPr>
+      <w:r>
+        <w:rPr>
+          <w:rFonts w:ascii="Hepta Slab Light" w:hAnsi="Hepta Slab Light" w:cs="B Lotus"/>
+          <w:noProof/>
+          <w:sz w:val="32"/>
+          <w:szCs w:val="32"/>
+          <w:lang w:bidi="fa-IR"/>
+        </w:rPr>
+        <w:lastRenderedPageBreak/>
+        <w:drawing>
+          <wp:inline distT="0" distB="0" distL="0" distR="0" wp14:anchorId="7F957E68" wp14:editId="3B8047F2">
+            <wp:extent cx="4724400" cy="3329305"/>
+            <wp:effectExtent l="0" t="0" r="0" b="4445"/>
+            <wp:docPr id="585770000" name="Picture 2"/>
+            <wp:cNvGraphicFramePr>
+              <a:graphicFrameLocks xmlns:a="http://schemas.openxmlformats.org/drawingml/2006/main" noChangeAspect="1"/>
+            </wp:cNvGraphicFramePr>
+            <a:graphic xmlns:a="http://schemas.openxmlformats.org/drawingml/2006/main">
+              <a:graphicData uri="http://schemas.openxmlformats.org/drawingml/2006/picture">
+                <pic:pic xmlns:pic="http://schemas.openxmlformats.org/drawingml/2006/picture">
+                  <pic:nvPicPr>
+                    <pic:cNvPr id="0" name="Picture 2"/>
+                    <pic:cNvPicPr>
+                      <a:picLocks noChangeAspect="1" noChangeArrowheads="1"/>
+                    </pic:cNvPicPr>
+                  </pic:nvPicPr>
+                  <pic:blipFill>
+                    <a:blip r:embed="rId16">
+                      <a:extLst>
+                        <a:ext uri="{28A0092B-C50C-407E-A947-70E740481C1C}">
+                          <a14:useLocalDpi xmlns:a14="http://schemas.microsoft.com/office/drawing/2010/main" val="0"/>
+                        </a:ext>
+                      </a:extLst>
+                    </a:blip>
+                    <a:srcRect/>
+                    <a:stretch>
+                      <a:fillRect/>
+                    </a:stretch>
+                  </pic:blipFill>
+                  <pic:spPr bwMode="auto">
+                    <a:xfrm>
+                      <a:off x="0" y="0"/>
+                      <a:ext cx="4724400" cy="3329305"/>
+                    </a:xfrm>
+                    <a:prstGeom prst="rect">
+                      <a:avLst/>
+                    </a:prstGeom>
+                    <a:noFill/>
+                    <a:ln>
+                      <a:noFill/>
+                    </a:ln>
+                  </pic:spPr>
+                </pic:pic>
+              </a:graphicData>
+            </a:graphic>
+          </wp:inline>
+        </w:drawing>
       </w:r>
     </w:p>
     <w:p>
@@ -16070,55 +16325,31 @@
           <w:lang w:bidi="fa-IR"/>
         </w:rPr>
       </w:pPr>
+    </w:p>
+    <w:p>
+      <w:pPr>
+        <w:bidi/>
+        <w:rPr>
+          <w:rFonts w:ascii="Hepta Slab Light" w:hAnsi="Hepta Slab Light" w:cs="B Lotus"/>
+          <w:b/>
+          <w:bCs/>
+          <w:sz w:val="36"/>
+          <w:szCs w:val="36"/>
+          <w:rtl/>
+          <w:lang w:bidi="fa-IR"/>
+        </w:rPr>
+      </w:pPr>
       <w:r>
         <w:rPr>
           <w:rFonts w:ascii="Hepta Slab Light" w:hAnsi="Hepta Slab Light" w:cs="B Lotus" w:hint="cs"/>
-          <w:sz w:val="32"/>
-          <w:szCs w:val="32"/>
-          <w:rtl/>
-          <w:lang w:bidi="fa-IR"/>
-        </w:rPr>
-        <w:lastRenderedPageBreak/>
-        <w:t xml:space="preserve">در این نسخه </w:t>
-      </w:r>
-      <w:r>
-        <w:rPr>
-          <w:rFonts w:ascii="Hepta Slab Light" w:hAnsi="Hepta Slab Light" w:cs="B Lotus" w:hint="cs"/>
-          <w:sz w:val="32"/>
-          <w:szCs w:val="32"/>
-          <w:rtl/>
-          <w:lang w:bidi="fa-IR"/>
-        </w:rPr>
-        <w:t xml:space="preserve">به سبب </w:t>
-      </w:r>
-      <w:r>
-        <w:rPr>
-          <w:rFonts w:ascii="Hepta Slab Light" w:hAnsi="Hepta Slab Light" w:cs="B Lotus"/>
-          <w:sz w:val="32"/>
-          <w:szCs w:val="32"/>
-          <w:lang w:bidi="fa-IR"/>
-        </w:rPr>
-        <w:t>d^2</w:t>
-      </w:r>
-      <w:r>
-        <w:rPr>
-          <w:rFonts w:ascii="Hepta Slab Light" w:hAnsi="Hepta Slab Light" w:cs="B Lotus" w:hint="cs"/>
-          <w:sz w:val="32"/>
-          <w:szCs w:val="32"/>
-          <w:rtl/>
-          <w:lang w:bidi="fa-IR"/>
-        </w:rPr>
-        <w:t xml:space="preserve">، نقاطی که بسیار دورتر از مراکز فعلی ما هستند احتمال بیشتری برای انتخاب شدن به عنوان مراکز جدید را دارند. </w:t>
-      </w:r>
-      <w:r>
-        <w:rPr>
-          <w:rFonts w:ascii="Hepta Slab Light" w:hAnsi="Hepta Slab Light" w:cs="B Lotus" w:hint="cs"/>
-          <w:sz w:val="32"/>
-          <w:szCs w:val="32"/>
-          <w:rtl/>
-          <w:lang w:bidi="fa-IR"/>
-        </w:rPr>
-        <w:t xml:space="preserve">و توان 2 این تاثیر را بسیار تقویت میکند. </w:t>
+          <w:b/>
+          <w:bCs/>
+          <w:sz w:val="36"/>
+          <w:szCs w:val="36"/>
+          <w:rtl/>
+          <w:lang w:bidi="fa-IR"/>
+        </w:rPr>
+        <w:t>پ)</w:t>
       </w:r>
     </w:p>
     <w:p>
@@ -16141,21 +16372,27 @@
           <w:rtl/>
           <w:lang w:bidi="fa-IR"/>
         </w:rPr>
-        <w:t xml:space="preserve">این نسخه به صورت کلی همگرایی </w:t>
-      </w:r>
-      <w:proofErr w:type="spellStart"/>
+        <w:t xml:space="preserve">مشکلی که در رابطه با </w:t>
+      </w:r>
+      <w:r>
+        <w:rPr>
+          <w:rFonts w:ascii="Hepta Slab Light" w:hAnsi="Hepta Slab Light" w:cs="B Lotus"/>
+          <w:sz w:val="32"/>
+          <w:szCs w:val="32"/>
+          <w:lang w:bidi="fa-IR"/>
+        </w:rPr>
+        <w:t>k-mean</w:t>
+      </w:r>
       <w:r>
         <w:rPr>
           <w:rFonts w:ascii="Hepta Slab Light" w:hAnsi="Hepta Slab Light" w:cs="B Lotus" w:hint="cs"/>
           <w:sz w:val="32"/>
           <w:szCs w:val="32"/>
-          <w:u w:val="single"/>
-          <w:rtl/>
-          <w:lang w:bidi="fa-IR"/>
-        </w:rPr>
-        <w:t>سریعتری</w:t>
-      </w:r>
-      <w:proofErr w:type="spellEnd"/>
+          <w:rtl/>
+          <w:lang w:bidi="fa-IR"/>
+        </w:rPr>
+        <w:t xml:space="preserve"> عادی وجود دارد این است که خیلی به نقاط شروع حساس است و اگر نقاط شروع خوب توزیع نشده باشند ممکن است خوشه هایی که انتخاب میکند خیلی ضعیف و نامناسب باشند یا همگرایی کند صورت بگیرد. </w:t>
+      </w:r>
       <w:r>
         <w:rPr>
           <w:rFonts w:ascii="Hepta Slab Light" w:hAnsi="Hepta Slab Light" w:cs="B Lotus" w:hint="cs"/>
@@ -16164,7 +16401,7 @@
           <w:rtl/>
           <w:lang w:bidi="fa-IR"/>
         </w:rPr>
-        <w:t xml:space="preserve"> نسبت به نسخه معمولی </w:t>
+        <w:t xml:space="preserve">همچنین همانطور که اشاره شد </w:t>
       </w:r>
       <w:r>
         <w:rPr>
@@ -16183,7 +16420,7 @@
           <w:rtl/>
           <w:lang w:bidi="fa-IR"/>
         </w:rPr>
-        <w:t xml:space="preserve"> دارد</w:t>
+        <w:t xml:space="preserve"> نقاط </w:t>
       </w:r>
       <w:r>
         <w:rPr>
@@ -16193,16 +16430,7 @@
           <w:rtl/>
           <w:lang w:bidi="fa-IR"/>
         </w:rPr>
-        <w:t xml:space="preserve"> به سبب اینکه با انتخاب مراکز بهتری که خوب توزیع شده اند، خوشه های بهتری میسازد و </w:t>
-      </w:r>
-      <w:r>
-        <w:rPr>
-          <w:rFonts w:ascii="Hepta Slab Light" w:hAnsi="Hepta Slab Light" w:cs="B Lotus"/>
-          <w:sz w:val="32"/>
-          <w:szCs w:val="32"/>
-          <w:lang w:bidi="fa-IR"/>
-        </w:rPr>
-        <w:t>iteration</w:t>
+        <w:t>ابتدایی مراکز را معمولا به صورت تصادفی از داده ها انتخاب میکند</w:t>
       </w:r>
       <w:r>
         <w:rPr>
@@ -16212,36 +16440,7 @@
           <w:rtl/>
           <w:lang w:bidi="fa-IR"/>
         </w:rPr>
-        <w:t xml:space="preserve"> های کمتری برای رسیدن به همگرایی نیاز هست. </w:t>
-      </w:r>
-      <w:r>
-        <w:rPr>
-          <w:rFonts w:ascii="Hepta Slab Light" w:hAnsi="Hepta Slab Light" w:cs="B Lotus" w:hint="cs"/>
-          <w:sz w:val="32"/>
-          <w:szCs w:val="32"/>
-          <w:rtl/>
-          <w:lang w:bidi="fa-IR"/>
-        </w:rPr>
-        <w:t xml:space="preserve">همچنین در نتایج خوشه بندی هم بسیار خوب عمل میکنند و احتمال گیر کردن در </w:t>
-      </w:r>
-      <w:r>
-        <w:rPr>
-          <w:rFonts w:ascii="Hepta Slab Light" w:hAnsi="Hepta Slab Light" w:cs="B Lotus"/>
-          <w:sz w:val="32"/>
-          <w:szCs w:val="32"/>
-          <w:lang w:bidi="fa-IR"/>
-        </w:rPr>
-        <w:t>local optima</w:t>
-      </w:r>
-      <w:r>
-        <w:rPr>
-          <w:rFonts w:ascii="Hepta Slab Light" w:hAnsi="Hepta Slab Light" w:cs="B Lotus" w:hint="cs"/>
-          <w:sz w:val="32"/>
-          <w:szCs w:val="32"/>
-          <w:rtl/>
-          <w:lang w:bidi="fa-IR"/>
-        </w:rPr>
-        <w:t xml:space="preserve"> را کاهش میدهند. </w:t>
+        <w:t>.</w:t>
       </w:r>
     </w:p>
     <w:p>
@@ -16249,7 +16448,264 @@
         <w:bidi/>
         <w:jc w:val="both"/>
         <w:rPr>
+          <w:rFonts w:ascii="Hepta Slab Light" w:hAnsi="Hepta Slab Light" w:cs="B Lotus"/>
+          <w:sz w:val="32"/>
+          <w:szCs w:val="32"/>
+          <w:rtl/>
+          <w:lang w:bidi="fa-IR"/>
+        </w:rPr>
+      </w:pPr>
+      <w:r>
+        <w:rPr>
           <w:rFonts w:ascii="Hepta Slab Light" w:hAnsi="Hepta Slab Light" w:cs="B Lotus" w:hint="cs"/>
+          <w:sz w:val="32"/>
+          <w:szCs w:val="32"/>
+          <w:rtl/>
+          <w:lang w:bidi="fa-IR"/>
+        </w:rPr>
+        <w:t xml:space="preserve">در نسخه تغییر داده شده </w:t>
+      </w:r>
+      <w:r>
+        <w:rPr>
+          <w:rFonts w:ascii="Hepta Slab Light" w:hAnsi="Hepta Slab Light" w:cs="B Lotus"/>
+          <w:sz w:val="32"/>
+          <w:szCs w:val="32"/>
+          <w:lang w:bidi="fa-IR"/>
+        </w:rPr>
+        <w:t>k-mean</w:t>
+      </w:r>
+      <w:r>
+        <w:rPr>
+          <w:rFonts w:ascii="Hepta Slab Light" w:hAnsi="Hepta Slab Light" w:cs="B Lotus" w:hint="cs"/>
+          <w:sz w:val="32"/>
+          <w:szCs w:val="32"/>
+          <w:rtl/>
+          <w:lang w:bidi="fa-IR"/>
+        </w:rPr>
+        <w:t xml:space="preserve"> که به </w:t>
+      </w:r>
+      <w:r>
+        <w:rPr>
+          <w:rFonts w:ascii="Hepta Slab Light" w:hAnsi="Hepta Slab Light" w:cs="B Lotus"/>
+          <w:sz w:val="32"/>
+          <w:szCs w:val="32"/>
+          <w:lang w:bidi="fa-IR"/>
+        </w:rPr>
+        <w:t>k-mean++</w:t>
+      </w:r>
+      <w:r>
+        <w:rPr>
+          <w:rFonts w:ascii="Hepta Slab Light" w:hAnsi="Hepta Slab Light" w:cs="B Lotus" w:hint="cs"/>
+          <w:sz w:val="32"/>
+          <w:szCs w:val="32"/>
+          <w:rtl/>
+          <w:lang w:bidi="fa-IR"/>
+        </w:rPr>
+        <w:t xml:space="preserve"> معروف است، </w:t>
+      </w:r>
+      <w:r>
+        <w:rPr>
+          <w:rFonts w:ascii="Hepta Slab Light" w:hAnsi="Hepta Slab Light" w:cs="B Lotus" w:hint="cs"/>
+          <w:sz w:val="32"/>
+          <w:szCs w:val="32"/>
+          <w:rtl/>
+          <w:lang w:bidi="fa-IR"/>
+        </w:rPr>
+        <w:t xml:space="preserve">الگوریتم رویکرد بهتری را برای انتخاب اولیه مراکز در نظر میگیرد. </w:t>
+      </w:r>
+    </w:p>
+    <w:p>
+      <w:pPr>
+        <w:bidi/>
+        <w:jc w:val="both"/>
+        <w:rPr>
+          <w:rFonts w:ascii="Hepta Slab Light" w:hAnsi="Hepta Slab Light" w:cs="B Lotus"/>
+          <w:sz w:val="32"/>
+          <w:szCs w:val="32"/>
+          <w:rtl/>
+          <w:lang w:bidi="fa-IR"/>
+        </w:rPr>
+      </w:pPr>
+      <w:r>
+        <w:rPr>
+          <w:rFonts w:ascii="Hepta Slab Light" w:hAnsi="Hepta Slab Light" w:cs="B Lotus" w:hint="cs"/>
+          <w:sz w:val="32"/>
+          <w:szCs w:val="32"/>
+          <w:rtl/>
+          <w:lang w:bidi="fa-IR"/>
+        </w:rPr>
+        <w:t xml:space="preserve">در این نسخه </w:t>
+      </w:r>
+      <w:r>
+        <w:rPr>
+          <w:rFonts w:ascii="Hepta Slab Light" w:hAnsi="Hepta Slab Light" w:cs="B Lotus" w:hint="cs"/>
+          <w:sz w:val="32"/>
+          <w:szCs w:val="32"/>
+          <w:rtl/>
+          <w:lang w:bidi="fa-IR"/>
+        </w:rPr>
+        <w:t xml:space="preserve">به سبب </w:t>
+      </w:r>
+      <w:r>
+        <w:rPr>
+          <w:rFonts w:ascii="Hepta Slab Light" w:hAnsi="Hepta Slab Light" w:cs="B Lotus"/>
+          <w:sz w:val="32"/>
+          <w:szCs w:val="32"/>
+          <w:lang w:bidi="fa-IR"/>
+        </w:rPr>
+        <w:t>d^2</w:t>
+      </w:r>
+      <w:r>
+        <w:rPr>
+          <w:rFonts w:ascii="Hepta Slab Light" w:hAnsi="Hepta Slab Light" w:cs="B Lotus" w:hint="cs"/>
+          <w:sz w:val="32"/>
+          <w:szCs w:val="32"/>
+          <w:rtl/>
+          <w:lang w:bidi="fa-IR"/>
+        </w:rPr>
+        <w:t xml:space="preserve">، نقاطی که بسیار دورتر از مراکز فعلی ما هستند احتمال بیشتری برای انتخاب شدن به عنوان مراکز جدید را دارند. </w:t>
+      </w:r>
+      <w:r>
+        <w:rPr>
+          <w:rFonts w:ascii="Hepta Slab Light" w:hAnsi="Hepta Slab Light" w:cs="B Lotus" w:hint="cs"/>
+          <w:sz w:val="32"/>
+          <w:szCs w:val="32"/>
+          <w:rtl/>
+          <w:lang w:bidi="fa-IR"/>
+        </w:rPr>
+        <w:t xml:space="preserve">و توان 2 این تاثیر را بسیار تقویت میکند. </w:t>
+      </w:r>
+    </w:p>
+    <w:p>
+      <w:pPr>
+        <w:bidi/>
+        <w:jc w:val="both"/>
+        <w:rPr>
+          <w:rFonts w:ascii="Hepta Slab Light" w:hAnsi="Hepta Slab Light" w:cs="B Lotus"/>
+          <w:sz w:val="32"/>
+          <w:szCs w:val="32"/>
+          <w:rtl/>
+          <w:lang w:bidi="fa-IR"/>
+        </w:rPr>
+      </w:pPr>
+      <w:r>
+        <w:rPr>
+          <w:rFonts w:ascii="Hepta Slab Light" w:hAnsi="Hepta Slab Light" w:cs="B Lotus" w:hint="cs"/>
+          <w:sz w:val="32"/>
+          <w:szCs w:val="32"/>
+          <w:rtl/>
+          <w:lang w:bidi="fa-IR"/>
+        </w:rPr>
+        <w:lastRenderedPageBreak/>
+        <w:t xml:space="preserve">این نسخه به صورت کلی همگرایی </w:t>
+      </w:r>
+      <w:proofErr w:type="spellStart"/>
+      <w:r>
+        <w:rPr>
+          <w:rFonts w:ascii="Hepta Slab Light" w:hAnsi="Hepta Slab Light" w:cs="B Lotus" w:hint="cs"/>
+          <w:sz w:val="32"/>
+          <w:szCs w:val="32"/>
+          <w:u w:val="single"/>
+          <w:rtl/>
+          <w:lang w:bidi="fa-IR"/>
+        </w:rPr>
+        <w:t>سریعتری</w:t>
+      </w:r>
+      <w:proofErr w:type="spellEnd"/>
+      <w:r>
+        <w:rPr>
+          <w:rFonts w:ascii="Hepta Slab Light" w:hAnsi="Hepta Slab Light" w:cs="B Lotus" w:hint="cs"/>
+          <w:sz w:val="32"/>
+          <w:szCs w:val="32"/>
+          <w:rtl/>
+          <w:lang w:bidi="fa-IR"/>
+        </w:rPr>
+        <w:t xml:space="preserve"> نسبت به نسخه معمولی </w:t>
+      </w:r>
+      <w:r>
+        <w:rPr>
+          <w:rFonts w:ascii="Hepta Slab Light" w:hAnsi="Hepta Slab Light" w:cs="B Lotus"/>
+          <w:sz w:val="32"/>
+          <w:szCs w:val="32"/>
+          <w:lang w:bidi="fa-IR"/>
+        </w:rPr>
+        <w:t>k-mean</w:t>
+      </w:r>
+      <w:r>
+        <w:rPr>
+          <w:rFonts w:ascii="Hepta Slab Light" w:hAnsi="Hepta Slab Light" w:cs="B Lotus" w:hint="cs"/>
+          <w:sz w:val="32"/>
+          <w:szCs w:val="32"/>
+          <w:rtl/>
+          <w:lang w:bidi="fa-IR"/>
+        </w:rPr>
+        <w:t xml:space="preserve"> دارد</w:t>
+      </w:r>
+      <w:r>
+        <w:rPr>
+          <w:rFonts w:ascii="Hepta Slab Light" w:hAnsi="Hepta Slab Light" w:cs="B Lotus" w:hint="cs"/>
+          <w:sz w:val="32"/>
+          <w:szCs w:val="32"/>
+          <w:rtl/>
+          <w:lang w:bidi="fa-IR"/>
+        </w:rPr>
+        <w:t xml:space="preserve"> به سبب اینکه با انتخاب مراکز بهتری که خوب توزیع شده اند، خوشه های بهتری میسازد و </w:t>
+      </w:r>
+      <w:r>
+        <w:rPr>
+          <w:rFonts w:ascii="Hepta Slab Light" w:hAnsi="Hepta Slab Light" w:cs="B Lotus"/>
+          <w:sz w:val="32"/>
+          <w:szCs w:val="32"/>
+          <w:lang w:bidi="fa-IR"/>
+        </w:rPr>
+        <w:t>iteration</w:t>
+      </w:r>
+      <w:r>
+        <w:rPr>
+          <w:rFonts w:ascii="Hepta Slab Light" w:hAnsi="Hepta Slab Light" w:cs="B Lotus" w:hint="cs"/>
+          <w:sz w:val="32"/>
+          <w:szCs w:val="32"/>
+          <w:rtl/>
+          <w:lang w:bidi="fa-IR"/>
+        </w:rPr>
+        <w:t xml:space="preserve"> های کمتری برای رسیدن به همگرایی نیاز هست. </w:t>
+      </w:r>
+      <w:r>
+        <w:rPr>
+          <w:rFonts w:ascii="Hepta Slab Light" w:hAnsi="Hepta Slab Light" w:cs="B Lotus" w:hint="cs"/>
+          <w:sz w:val="32"/>
+          <w:szCs w:val="32"/>
+          <w:rtl/>
+          <w:lang w:bidi="fa-IR"/>
+        </w:rPr>
+        <w:t xml:space="preserve">همچنین در نتایج خوشه بندی هم بسیار خوب عمل میکنند و احتمال گیر کردن در </w:t>
+      </w:r>
+      <w:r>
+        <w:rPr>
+          <w:rFonts w:ascii="Hepta Slab Light" w:hAnsi="Hepta Slab Light" w:cs="B Lotus"/>
+          <w:sz w:val="32"/>
+          <w:szCs w:val="32"/>
+          <w:lang w:bidi="fa-IR"/>
+        </w:rPr>
+        <w:t>local optima</w:t>
+      </w:r>
+      <w:r>
+        <w:rPr>
+          <w:rFonts w:ascii="Hepta Slab Light" w:hAnsi="Hepta Slab Light" w:cs="B Lotus" w:hint="cs"/>
+          <w:sz w:val="32"/>
+          <w:szCs w:val="32"/>
+          <w:rtl/>
+          <w:lang w:bidi="fa-IR"/>
+        </w:rPr>
+        <w:t xml:space="preserve"> را کاهش میدهند. </w:t>
+      </w:r>
+    </w:p>
+    <w:p>
+      <w:pPr>
+        <w:bidi/>
+        <w:jc w:val="both"/>
+        <w:rPr>
+          <w:rFonts w:ascii="Hepta Slab Light" w:hAnsi="Hepta Slab Light" w:cs="B Lotus"/>
           <w:sz w:val="32"/>
           <w:szCs w:val="32"/>
           <w:rtl/>

</xml_diff>